<commit_message>
follow follow up 41
</commit_message>
<xml_diff>
--- a/Documentation/SteamDatasetVisualization.docx
+++ b/Documentation/SteamDatasetVisualization.docx
@@ -7,14 +7,15 @@
         <w:pStyle w:val="Heading1"/>
         <w:jc w:val="center"/>
       </w:pPr>
-      <w:r>
-        <w:t xml:space="preserve">Visualization Project </w:t>
-      </w:r>
-      <w:r>
-        <w:t>–</w:t>
-      </w:r>
-      <w:r>
-        <w:t xml:space="preserve"> Report</w:t>
+      <w:bookmarkStart w:id="0" w:name="OLE_LINK1"/>
+      <w:r>
+        <w:rPr>
+          <w:rFonts w:hint="cs"/>
+        </w:rPr>
+        <w:t>G</w:t>
+      </w:r>
+      <w:r>
+        <w:t>ames All Around the World</w:t>
       </w:r>
     </w:p>
     <w:p>
@@ -255,18 +256,61 @@
       <w:pPr>
         <w:pStyle w:val="Heading1"/>
       </w:pPr>
-      <w:bookmarkStart w:id="0" w:name="_Toc490776913"/>
-      <w:bookmarkStart w:id="1" w:name="_Toc490776963"/>
-      <w:bookmarkStart w:id="2" w:name="_Toc490777157"/>
-      <w:bookmarkStart w:id="3" w:name="_Toc491540054"/>
+      <w:bookmarkStart w:id="1" w:name="_Toc490776913"/>
+      <w:bookmarkStart w:id="2" w:name="_Toc490776963"/>
+      <w:bookmarkStart w:id="3" w:name="_Toc490777157"/>
+      <w:bookmarkStart w:id="4" w:name="_Toc491540054"/>
+      <w:bookmarkStart w:id="5" w:name="_Toc492192293"/>
       <w:r>
         <w:lastRenderedPageBreak/>
         <w:t>Table of Contents</w:t>
       </w:r>
-      <w:bookmarkEnd w:id="0"/>
       <w:bookmarkEnd w:id="1"/>
       <w:bookmarkEnd w:id="2"/>
       <w:bookmarkEnd w:id="3"/>
+      <w:bookmarkEnd w:id="4"/>
+      <w:bookmarkEnd w:id="5"/>
+    </w:p>
+    <w:p>
+      <w:pPr>
+        <w:rPr>
+          <w:rFonts w:eastAsiaTheme="minorEastAsia"/>
+          <w:b/>
+          <w:bCs/>
+          <w:caps/>
+          <w:noProof/>
+        </w:rPr>
+      </w:pPr>
+      <w:r>
+        <w:rPr>
+          <w:b/>
+          <w:bCs/>
+          <w:sz w:val="36"/>
+          <w:szCs w:val="36"/>
+          <w:u w:val="single"/>
+        </w:rPr>
+        <w:fldChar w:fldCharType="begin"/>
+      </w:r>
+      <w:r>
+        <w:rPr>
+          <w:b/>
+          <w:bCs/>
+          <w:sz w:val="36"/>
+          <w:szCs w:val="36"/>
+          <w:u w:val="single"/>
+        </w:rPr>
+        <w:instrText xml:space="preserve"> TOC \o "1-3" \h \z \u </w:instrText>
+      </w:r>
+      <w:r>
+        <w:rPr>
+          <w:b/>
+          <w:bCs/>
+          <w:sz w:val="36"/>
+          <w:szCs w:val="36"/>
+          <w:u w:val="single"/>
+        </w:rPr>
+        <w:fldChar w:fldCharType="separate"/>
+      </w:r>
     </w:p>
     <w:p>
       <w:pPr>
@@ -284,133 +328,63 @@
           <w:szCs w:val="22"/>
         </w:rPr>
       </w:pPr>
-      <w:r>
-        <w:rPr>
-          <w:b w:val="0"/>
-          <w:bCs w:val="0"/>
-          <w:sz w:val="36"/>
-          <w:szCs w:val="36"/>
-          <w:u w:val="single"/>
-        </w:rPr>
-        <w:fldChar w:fldCharType="begin"/>
-      </w:r>
-      <w:r>
-        <w:rPr>
-          <w:b w:val="0"/>
-          <w:bCs w:val="0"/>
-          <w:sz w:val="36"/>
-          <w:szCs w:val="36"/>
-          <w:u w:val="single"/>
-        </w:rPr>
-        <w:instrText xml:space="preserve"> TOC \o "1-2" \f \h \z \u </w:instrText>
-      </w:r>
-      <w:r>
-        <w:rPr>
-          <w:b w:val="0"/>
-          <w:bCs w:val="0"/>
-          <w:sz w:val="36"/>
-          <w:szCs w:val="36"/>
-          <w:u w:val="single"/>
-        </w:rPr>
-        <w:fldChar w:fldCharType="separate"/>
-      </w:r>
-      <w:bookmarkStart w:id="4" w:name="_Hlk491540083"/>
-      <w:r>
-        <w:rPr>
-          <w:rStyle w:val="Hyperlink"/>
-          <w:noProof/>
-        </w:rPr>
-        <w:fldChar w:fldCharType="begin"/>
-      </w:r>
-      <w:r>
-        <w:rPr>
-          <w:rStyle w:val="Hyperlink"/>
-          <w:noProof/>
-        </w:rPr>
-        <w:instrText xml:space="preserve"> </w:instrText>
-      </w:r>
-      <w:r>
-        <w:rPr>
-          <w:noProof/>
-        </w:rPr>
-        <w:instrText>HYPERLINK \l "_Toc491540054"</w:instrText>
-      </w:r>
-      <w:r>
-        <w:rPr>
-          <w:rStyle w:val="Hyperlink"/>
-          <w:noProof/>
-        </w:rPr>
-        <w:instrText xml:space="preserve"> </w:instrText>
-      </w:r>
-      <w:r>
-        <w:rPr>
-          <w:rStyle w:val="Hyperlink"/>
-          <w:noProof/>
-        </w:rPr>
-        <w:fldChar w:fldCharType="separate"/>
-      </w:r>
-      <w:r>
-        <w:rPr>
-          <w:rStyle w:val="Hyperlink"/>
-          <w:noProof/>
-        </w:rPr>
-        <w:t>Table of Contents</w:t>
-      </w:r>
-      <w:r>
-        <w:rPr>
-          <w:noProof/>
-          <w:webHidden/>
-        </w:rPr>
-        <w:tab/>
-      </w:r>
-      <w:r>
-        <w:rPr>
-          <w:noProof/>
-          <w:webHidden/>
-        </w:rPr>
-        <w:fldChar w:fldCharType="begin"/>
-      </w:r>
-      <w:r>
-        <w:rPr>
-          <w:noProof/>
-          <w:webHidden/>
-        </w:rPr>
-        <w:instrText xml:space="preserve"> PAGEREF _Toc491540054 \h </w:instrText>
-      </w:r>
-      <w:r>
-        <w:rPr>
-          <w:noProof/>
-          <w:webHidden/>
-        </w:rPr>
-      </w:r>
-      <w:r>
-        <w:rPr>
-          <w:noProof/>
-          <w:webHidden/>
-        </w:rPr>
-        <w:fldChar w:fldCharType="separate"/>
-      </w:r>
-      <w:r>
-        <w:rPr>
-          <w:noProof/>
-          <w:webHidden/>
-        </w:rPr>
-        <w:t>2</w:t>
-      </w:r>
-      <w:r>
-        <w:rPr>
-          <w:noProof/>
-          <w:webHidden/>
-        </w:rPr>
-        <w:fldChar w:fldCharType="end"/>
-      </w:r>
-      <w:r>
-        <w:rPr>
-          <w:rStyle w:val="Hyperlink"/>
-          <w:noProof/>
-        </w:rPr>
-        <w:fldChar w:fldCharType="end"/>
-      </w:r>
+      <w:hyperlink w:anchor="_Toc492192293" w:history="1">
+        <w:r>
+          <w:rPr>
+            <w:rStyle w:val="Hyperlink"/>
+            <w:noProof/>
+          </w:rPr>
+          <w:t>Table of Contents</w:t>
+        </w:r>
+        <w:r>
+          <w:rPr>
+            <w:noProof/>
+            <w:webHidden/>
+          </w:rPr>
+          <w:tab/>
+        </w:r>
+        <w:r>
+          <w:rPr>
+            <w:noProof/>
+            <w:webHidden/>
+          </w:rPr>
+          <w:fldChar w:fldCharType="begin"/>
+        </w:r>
+        <w:r>
+          <w:rPr>
+            <w:noProof/>
+            <w:webHidden/>
+          </w:rPr>
+          <w:instrText xml:space="preserve"> PAGEREF _Toc492192293 \h </w:instrText>
+        </w:r>
+        <w:r>
+          <w:rPr>
+            <w:noProof/>
+            <w:webHidden/>
+          </w:rPr>
+        </w:r>
+        <w:r>
+          <w:rPr>
+            <w:noProof/>
+            <w:webHidden/>
+          </w:rPr>
+          <w:fldChar w:fldCharType="separate"/>
+        </w:r>
+        <w:r>
+          <w:rPr>
+            <w:noProof/>
+            <w:webHidden/>
+          </w:rPr>
+          <w:t>2</w:t>
+        </w:r>
+        <w:r>
+          <w:rPr>
+            <w:noProof/>
+            <w:webHidden/>
+          </w:rPr>
+          <w:fldChar w:fldCharType="end"/>
+        </w:r>
+      </w:hyperlink>
     </w:p>
     <w:p>
       <w:pPr>
@@ -427,7 +401,7 @@
           <w:szCs w:val="22"/>
         </w:rPr>
       </w:pPr>
-      <w:hyperlink w:anchor="_Toc491540055" w:history="1">
+      <w:hyperlink w:anchor="_Toc492192294" w:history="1">
         <w:r>
           <w:rPr>
             <w:rStyle w:val="Hyperlink"/>
@@ -471,7 +445,7 @@
             <w:noProof/>
             <w:webHidden/>
           </w:rPr>
-          <w:instrText xml:space="preserve"> PAGEREF _Toc491540055 \h </w:instrText>
+          <w:instrText xml:space="preserve"> PAGEREF _Toc492192294 \h </w:instrText>
         </w:r>
         <w:r>
           <w:rPr>
@@ -491,7 +465,7 @@
             <w:noProof/>
             <w:webHidden/>
           </w:rPr>
-          <w:t>2</w:t>
+          <w:t>3</w:t>
         </w:r>
         <w:r>
           <w:rPr>
@@ -517,7 +491,7 @@
           <w:szCs w:val="22"/>
         </w:rPr>
       </w:pPr>
-      <w:hyperlink w:anchor="_Toc491540056" w:history="1">
+      <w:hyperlink w:anchor="_Toc492192295" w:history="1">
         <w:r>
           <w:rPr>
             <w:rStyle w:val="Hyperlink"/>
@@ -561,7 +535,7 @@
             <w:noProof/>
             <w:webHidden/>
           </w:rPr>
-          <w:instrText xml:space="preserve"> PAGEREF _Toc491540056 \h </w:instrText>
+          <w:instrText xml:space="preserve"> PAGEREF _Toc492192295 \h </w:instrText>
         </w:r>
         <w:r>
           <w:rPr>
@@ -581,7 +555,7 @@
             <w:noProof/>
             <w:webHidden/>
           </w:rPr>
-          <w:t>2</w:t>
+          <w:t>3</w:t>
         </w:r>
         <w:r>
           <w:rPr>
@@ -607,7 +581,7 @@
           <w:szCs w:val="22"/>
         </w:rPr>
       </w:pPr>
-      <w:hyperlink w:anchor="_Toc491540057" w:history="1">
+      <w:hyperlink w:anchor="_Toc492192296" w:history="1">
         <w:r>
           <w:rPr>
             <w:rStyle w:val="Hyperlink"/>
@@ -651,7 +625,7 @@
             <w:noProof/>
             <w:webHidden/>
           </w:rPr>
-          <w:instrText xml:space="preserve"> PAGEREF _Toc491540057 \h </w:instrText>
+          <w:instrText xml:space="preserve"> PAGEREF _Toc492192296 \h </w:instrText>
         </w:r>
         <w:r>
           <w:rPr>
@@ -671,7 +645,7 @@
             <w:noProof/>
             <w:webHidden/>
           </w:rPr>
-          <w:t>2</w:t>
+          <w:t>3</w:t>
         </w:r>
         <w:r>
           <w:rPr>
@@ -697,7 +671,7 @@
           <w:szCs w:val="22"/>
         </w:rPr>
       </w:pPr>
-      <w:hyperlink w:anchor="_Toc491540058" w:history="1">
+      <w:hyperlink w:anchor="_Toc492192297" w:history="1">
         <w:r>
           <w:rPr>
             <w:rStyle w:val="Hyperlink"/>
@@ -741,7 +715,7 @@
             <w:noProof/>
             <w:webHidden/>
           </w:rPr>
-          <w:instrText xml:space="preserve"> PAGEREF _Toc491540058 \h </w:instrText>
+          <w:instrText xml:space="preserve"> PAGEREF _Toc492192297 \h </w:instrText>
         </w:r>
         <w:r>
           <w:rPr>
@@ -787,7 +761,7 @@
           <w:szCs w:val="22"/>
         </w:rPr>
       </w:pPr>
-      <w:hyperlink w:anchor="_Toc491540059" w:history="1">
+      <w:hyperlink w:anchor="_Toc492192298" w:history="1">
         <w:r>
           <w:rPr>
             <w:rStyle w:val="Hyperlink"/>
@@ -831,7 +805,7 @@
             <w:noProof/>
             <w:webHidden/>
           </w:rPr>
-          <w:instrText xml:space="preserve"> PAGEREF _Toc491540059 \h </w:instrText>
+          <w:instrText xml:space="preserve"> PAGEREF _Toc492192298 \h </w:instrText>
         </w:r>
         <w:r>
           <w:rPr>
@@ -877,7 +851,7 @@
           <w:szCs w:val="22"/>
         </w:rPr>
       </w:pPr>
-      <w:hyperlink w:anchor="_Toc491540060" w:history="1">
+      <w:hyperlink w:anchor="_Toc492192299" w:history="1">
         <w:r>
           <w:rPr>
             <w:rStyle w:val="Hyperlink"/>
@@ -921,7 +895,7 @@
             <w:noProof/>
             <w:webHidden/>
           </w:rPr>
-          <w:instrText xml:space="preserve"> PAGEREF _Toc491540060 \h </w:instrText>
+          <w:instrText xml:space="preserve"> PAGEREF _Toc492192299 \h </w:instrText>
         </w:r>
         <w:r>
           <w:rPr>
@@ -967,7 +941,7 @@
           <w:szCs w:val="22"/>
         </w:rPr>
       </w:pPr>
-      <w:hyperlink w:anchor="_Toc491540061" w:history="1">
+      <w:hyperlink w:anchor="_Toc492192300" w:history="1">
         <w:r>
           <w:rPr>
             <w:rStyle w:val="Hyperlink"/>
@@ -1011,7 +985,7 @@
             <w:noProof/>
             <w:webHidden/>
           </w:rPr>
-          <w:instrText xml:space="preserve"> PAGEREF _Toc491540061 \h </w:instrText>
+          <w:instrText xml:space="preserve"> PAGEREF _Toc492192300 \h </w:instrText>
         </w:r>
         <w:r>
           <w:rPr>
@@ -1032,6 +1006,282 @@
             <w:webHidden/>
           </w:rPr>
           <w:t>3</w:t>
+        </w:r>
+        <w:r>
+          <w:rPr>
+            <w:noProof/>
+            <w:webHidden/>
+          </w:rPr>
+          <w:fldChar w:fldCharType="end"/>
+        </w:r>
+      </w:hyperlink>
+    </w:p>
+    <w:p>
+      <w:pPr>
+        <w:pStyle w:val="TOC3"/>
+        <w:tabs>
+          <w:tab w:val="left" w:pos="1320"/>
+          <w:tab w:val="right" w:leader="dot" w:pos="9350"/>
+        </w:tabs>
+        <w:rPr>
+          <w:rFonts w:eastAsiaTheme="minorEastAsia" w:cstheme="minorBidi"/>
+          <w:i w:val="0"/>
+          <w:iCs w:val="0"/>
+          <w:noProof/>
+          <w:sz w:val="22"/>
+          <w:szCs w:val="22"/>
+        </w:rPr>
+      </w:pPr>
+      <w:hyperlink w:anchor="_Toc492192301" w:history="1">
+        <w:r>
+          <w:rPr>
+            <w:rStyle w:val="Hyperlink"/>
+            <w:noProof/>
+          </w:rPr>
+          <w:t>4.3.1.</w:t>
+        </w:r>
+        <w:r>
+          <w:rPr>
+            <w:rFonts w:eastAsiaTheme="minorEastAsia" w:cstheme="minorBidi"/>
+            <w:i w:val="0"/>
+            <w:iCs w:val="0"/>
+            <w:noProof/>
+            <w:sz w:val="22"/>
+            <w:szCs w:val="22"/>
+          </w:rPr>
+          <w:tab/>
+        </w:r>
+        <w:r>
+          <w:rPr>
+            <w:rStyle w:val="Hyperlink"/>
+            <w:noProof/>
+          </w:rPr>
+          <w:t>What?</w:t>
+        </w:r>
+        <w:r>
+          <w:rPr>
+            <w:noProof/>
+            <w:webHidden/>
+          </w:rPr>
+          <w:tab/>
+        </w:r>
+        <w:r>
+          <w:rPr>
+            <w:noProof/>
+            <w:webHidden/>
+          </w:rPr>
+          <w:fldChar w:fldCharType="begin"/>
+        </w:r>
+        <w:r>
+          <w:rPr>
+            <w:noProof/>
+            <w:webHidden/>
+          </w:rPr>
+          <w:instrText xml:space="preserve"> PAGEREF _Toc492192301 \h </w:instrText>
+        </w:r>
+        <w:r>
+          <w:rPr>
+            <w:noProof/>
+            <w:webHidden/>
+          </w:rPr>
+        </w:r>
+        <w:r>
+          <w:rPr>
+            <w:noProof/>
+            <w:webHidden/>
+          </w:rPr>
+          <w:fldChar w:fldCharType="separate"/>
+        </w:r>
+        <w:r>
+          <w:rPr>
+            <w:noProof/>
+            <w:webHidden/>
+          </w:rPr>
+          <w:t>3</w:t>
+        </w:r>
+        <w:r>
+          <w:rPr>
+            <w:noProof/>
+            <w:webHidden/>
+          </w:rPr>
+          <w:fldChar w:fldCharType="end"/>
+        </w:r>
+      </w:hyperlink>
+    </w:p>
+    <w:p>
+      <w:pPr>
+        <w:pStyle w:val="TOC3"/>
+        <w:tabs>
+          <w:tab w:val="left" w:pos="1320"/>
+          <w:tab w:val="right" w:leader="dot" w:pos="9350"/>
+        </w:tabs>
+        <w:rPr>
+          <w:rFonts w:eastAsiaTheme="minorEastAsia" w:cstheme="minorBidi"/>
+          <w:i w:val="0"/>
+          <w:iCs w:val="0"/>
+          <w:noProof/>
+          <w:sz w:val="22"/>
+          <w:szCs w:val="22"/>
+        </w:rPr>
+      </w:pPr>
+      <w:hyperlink w:anchor="_Toc492192302" w:history="1">
+        <w:r>
+          <w:rPr>
+            <w:rStyle w:val="Hyperlink"/>
+            <w:noProof/>
+          </w:rPr>
+          <w:t>4.3.2.</w:t>
+        </w:r>
+        <w:r>
+          <w:rPr>
+            <w:rFonts w:eastAsiaTheme="minorEastAsia" w:cstheme="minorBidi"/>
+            <w:i w:val="0"/>
+            <w:iCs w:val="0"/>
+            <w:noProof/>
+            <w:sz w:val="22"/>
+            <w:szCs w:val="22"/>
+          </w:rPr>
+          <w:tab/>
+        </w:r>
+        <w:r>
+          <w:rPr>
+            <w:rStyle w:val="Hyperlink"/>
+            <w:noProof/>
+          </w:rPr>
+          <w:t>Why?</w:t>
+        </w:r>
+        <w:r>
+          <w:rPr>
+            <w:noProof/>
+            <w:webHidden/>
+          </w:rPr>
+          <w:tab/>
+        </w:r>
+        <w:r>
+          <w:rPr>
+            <w:noProof/>
+            <w:webHidden/>
+          </w:rPr>
+          <w:fldChar w:fldCharType="begin"/>
+        </w:r>
+        <w:r>
+          <w:rPr>
+            <w:noProof/>
+            <w:webHidden/>
+          </w:rPr>
+          <w:instrText xml:space="preserve"> PAGEREF _Toc492192302 \h </w:instrText>
+        </w:r>
+        <w:r>
+          <w:rPr>
+            <w:noProof/>
+            <w:webHidden/>
+          </w:rPr>
+        </w:r>
+        <w:r>
+          <w:rPr>
+            <w:noProof/>
+            <w:webHidden/>
+          </w:rPr>
+          <w:fldChar w:fldCharType="separate"/>
+        </w:r>
+        <w:r>
+          <w:rPr>
+            <w:noProof/>
+            <w:webHidden/>
+          </w:rPr>
+          <w:t>5</w:t>
+        </w:r>
+        <w:r>
+          <w:rPr>
+            <w:noProof/>
+            <w:webHidden/>
+          </w:rPr>
+          <w:fldChar w:fldCharType="end"/>
+        </w:r>
+      </w:hyperlink>
+    </w:p>
+    <w:p>
+      <w:pPr>
+        <w:pStyle w:val="TOC3"/>
+        <w:tabs>
+          <w:tab w:val="left" w:pos="1320"/>
+          <w:tab w:val="right" w:leader="dot" w:pos="9350"/>
+        </w:tabs>
+        <w:rPr>
+          <w:rFonts w:eastAsiaTheme="minorEastAsia" w:cstheme="minorBidi"/>
+          <w:i w:val="0"/>
+          <w:iCs w:val="0"/>
+          <w:noProof/>
+          <w:sz w:val="22"/>
+          <w:szCs w:val="22"/>
+        </w:rPr>
+      </w:pPr>
+      <w:hyperlink w:anchor="_Toc492192303" w:history="1">
+        <w:r>
+          <w:rPr>
+            <w:rStyle w:val="Hyperlink"/>
+            <w:noProof/>
+          </w:rPr>
+          <w:t>4.3.3.</w:t>
+        </w:r>
+        <w:r>
+          <w:rPr>
+            <w:rFonts w:eastAsiaTheme="minorEastAsia" w:cstheme="minorBidi"/>
+            <w:i w:val="0"/>
+            <w:iCs w:val="0"/>
+            <w:noProof/>
+            <w:sz w:val="22"/>
+            <w:szCs w:val="22"/>
+          </w:rPr>
+          <w:tab/>
+        </w:r>
+        <w:r>
+          <w:rPr>
+            <w:rStyle w:val="Hyperlink"/>
+            <w:noProof/>
+          </w:rPr>
+          <w:t>How?</w:t>
+        </w:r>
+        <w:r>
+          <w:rPr>
+            <w:noProof/>
+            <w:webHidden/>
+          </w:rPr>
+          <w:tab/>
+        </w:r>
+        <w:r>
+          <w:rPr>
+            <w:noProof/>
+            <w:webHidden/>
+          </w:rPr>
+          <w:fldChar w:fldCharType="begin"/>
+        </w:r>
+        <w:r>
+          <w:rPr>
+            <w:noProof/>
+            <w:webHidden/>
+          </w:rPr>
+          <w:instrText xml:space="preserve"> PAGEREF _Toc492192303 \h </w:instrText>
+        </w:r>
+        <w:r>
+          <w:rPr>
+            <w:noProof/>
+            <w:webHidden/>
+          </w:rPr>
+        </w:r>
+        <w:r>
+          <w:rPr>
+            <w:noProof/>
+            <w:webHidden/>
+          </w:rPr>
+          <w:fldChar w:fldCharType="separate"/>
+        </w:r>
+        <w:r>
+          <w:rPr>
+            <w:noProof/>
+            <w:webHidden/>
+          </w:rPr>
+          <w:t>6</w:t>
         </w:r>
         <w:r>
           <w:rPr>
@@ -1057,7 +1307,7 @@
           <w:szCs w:val="22"/>
         </w:rPr>
       </w:pPr>
-      <w:hyperlink w:anchor="_Toc491540062" w:history="1">
+      <w:hyperlink w:anchor="_Toc492192304" w:history="1">
         <w:r>
           <w:rPr>
             <w:rStyle w:val="Hyperlink"/>
@@ -1101,7 +1351,7 @@
             <w:noProof/>
             <w:webHidden/>
           </w:rPr>
-          <w:instrText xml:space="preserve"> PAGEREF _Toc491540062 \h </w:instrText>
+          <w:instrText xml:space="preserve"> PAGEREF _Toc492192304 \h </w:instrText>
         </w:r>
         <w:r>
           <w:rPr>
@@ -1121,7 +1371,7 @@
             <w:noProof/>
             <w:webHidden/>
           </w:rPr>
-          <w:t>6</w:t>
+          <w:t>8</w:t>
         </w:r>
         <w:r>
           <w:rPr>
@@ -1140,10 +1390,14 @@
           <w:tab w:val="right" w:leader="dot" w:pos="9350"/>
         </w:tabs>
         <w:rPr>
+          <w:rFonts w:eastAsiaTheme="minorEastAsia" w:cstheme="minorBidi"/>
+          <w:smallCaps w:val="0"/>
           <w:noProof/>
-        </w:rPr>
-      </w:pPr>
-      <w:hyperlink w:anchor="_Toc491540063" w:history="1">
+          <w:sz w:val="22"/>
+          <w:szCs w:val="22"/>
+        </w:rPr>
+      </w:pPr>
+      <w:hyperlink w:anchor="_Toc492192305" w:history="1">
         <w:r>
           <w:rPr>
             <w:rStyle w:val="Hyperlink"/>
@@ -1187,7 +1441,7 @@
             <w:noProof/>
             <w:webHidden/>
           </w:rPr>
-          <w:instrText xml:space="preserve"> PAGEREF _Toc491540063 \h </w:instrText>
+          <w:instrText xml:space="preserve"> PAGEREF _Toc492192305 \h </w:instrText>
         </w:r>
         <w:r>
           <w:rPr>
@@ -1207,7 +1461,7 @@
             <w:noProof/>
             <w:webHidden/>
           </w:rPr>
-          <w:t>7</w:t>
+          <w:t>9</w:t>
         </w:r>
         <w:r>
           <w:rPr>
@@ -1235,7 +1489,7 @@
           <w:szCs w:val="22"/>
         </w:rPr>
       </w:pPr>
-      <w:hyperlink w:anchor="_Toc491540064" w:history="1">
+      <w:hyperlink w:anchor="_Toc492192306" w:history="1">
         <w:r>
           <w:rPr>
             <w:rStyle w:val="Hyperlink"/>
@@ -1283,7 +1537,7 @@
             <w:noProof/>
             <w:webHidden/>
           </w:rPr>
-          <w:instrText xml:space="preserve"> PAGEREF _Toc491540064 \h </w:instrText>
+          <w:instrText xml:space="preserve"> PAGEREF _Toc492192306 \h </w:instrText>
         </w:r>
         <w:r>
           <w:rPr>
@@ -1303,7 +1557,7 @@
             <w:noProof/>
             <w:webHidden/>
           </w:rPr>
-          <w:t>7</w:t>
+          <w:t>9</w:t>
         </w:r>
         <w:r>
           <w:rPr>
@@ -1329,7 +1583,7 @@
           <w:szCs w:val="22"/>
         </w:rPr>
       </w:pPr>
-      <w:hyperlink w:anchor="_Toc491540065" w:history="1">
+      <w:hyperlink w:anchor="_Toc492192307" w:history="1">
         <w:r>
           <w:rPr>
             <w:rStyle w:val="Hyperlink"/>
@@ -1373,7 +1627,7 @@
             <w:noProof/>
             <w:webHidden/>
           </w:rPr>
-          <w:instrText xml:space="preserve"> PAGEREF _Toc491540065 \h </w:instrText>
+          <w:instrText xml:space="preserve"> PAGEREF _Toc492192307 \h </w:instrText>
         </w:r>
         <w:r>
           <w:rPr>
@@ -1393,7 +1647,7 @@
             <w:noProof/>
             <w:webHidden/>
           </w:rPr>
-          <w:t>7</w:t>
+          <w:t>9</w:t>
         </w:r>
         <w:r>
           <w:rPr>
@@ -1404,7 +1658,6 @@
         </w:r>
       </w:hyperlink>
     </w:p>
-    <w:bookmarkEnd w:id="4"/>
     <w:p>
       <w:pPr>
         <w:rPr>
@@ -1425,6 +1678,94 @@
         </w:rPr>
         <w:fldChar w:fldCharType="end"/>
       </w:r>
+    </w:p>
+    <w:p>
+      <w:pPr>
+        <w:rPr>
+          <w:b/>
+          <w:bCs/>
+          <w:sz w:val="36"/>
+          <w:szCs w:val="36"/>
+          <w:u w:val="single"/>
+        </w:rPr>
+      </w:pPr>
+    </w:p>
+    <w:p>
+      <w:pPr>
+        <w:rPr>
+          <w:b/>
+          <w:bCs/>
+          <w:sz w:val="36"/>
+          <w:szCs w:val="36"/>
+          <w:u w:val="single"/>
+        </w:rPr>
+      </w:pPr>
+    </w:p>
+    <w:p>
+      <w:pPr>
+        <w:rPr>
+          <w:b/>
+          <w:bCs/>
+          <w:sz w:val="36"/>
+          <w:szCs w:val="36"/>
+          <w:u w:val="single"/>
+        </w:rPr>
+      </w:pPr>
+    </w:p>
+    <w:p>
+      <w:pPr>
+        <w:rPr>
+          <w:b/>
+          <w:bCs/>
+          <w:sz w:val="36"/>
+          <w:szCs w:val="36"/>
+          <w:u w:val="single"/>
+        </w:rPr>
+      </w:pPr>
+    </w:p>
+    <w:p>
+      <w:pPr>
+        <w:rPr>
+          <w:b/>
+          <w:bCs/>
+          <w:sz w:val="36"/>
+          <w:szCs w:val="36"/>
+          <w:u w:val="single"/>
+        </w:rPr>
+      </w:pPr>
+    </w:p>
+    <w:p>
+      <w:pPr>
+        <w:rPr>
+          <w:b/>
+          <w:bCs/>
+          <w:sz w:val="36"/>
+          <w:szCs w:val="36"/>
+          <w:u w:val="single"/>
+        </w:rPr>
+      </w:pPr>
+    </w:p>
+    <w:p>
+      <w:pPr>
+        <w:rPr>
+          <w:b/>
+          <w:bCs/>
+          <w:sz w:val="36"/>
+          <w:szCs w:val="36"/>
+          <w:u w:val="single"/>
+        </w:rPr>
+      </w:pPr>
+    </w:p>
+    <w:p>
+      <w:pPr>
+        <w:rPr>
+          <w:b/>
+          <w:bCs/>
+          <w:sz w:val="36"/>
+          <w:szCs w:val="36"/>
+          <w:u w:val="single"/>
+        </w:rPr>
+      </w:pPr>
     </w:p>
     <w:p>
       <w:pPr>
@@ -1456,19 +1797,22 @@
           <w:numId w:val="8"/>
         </w:numPr>
       </w:pPr>
-      <w:bookmarkStart w:id="5" w:name="_Toc490776290"/>
-      <w:bookmarkStart w:id="6" w:name="_Toc490776914"/>
-      <w:bookmarkStart w:id="7" w:name="_Toc490776964"/>
-      <w:bookmarkStart w:id="8" w:name="_Toc490777158"/>
-      <w:bookmarkStart w:id="9" w:name="_Toc491540055"/>
-      <w:r>
+      <w:bookmarkStart w:id="6" w:name="_Toc490776290"/>
+      <w:bookmarkStart w:id="7" w:name="_Toc490776914"/>
+      <w:bookmarkStart w:id="8" w:name="_Toc490776964"/>
+      <w:bookmarkStart w:id="9" w:name="_Toc490777158"/>
+      <w:bookmarkStart w:id="10" w:name="_Toc491540055"/>
+      <w:bookmarkStart w:id="11" w:name="_Toc492192294"/>
+      <w:r>
+        <w:lastRenderedPageBreak/>
         <w:t>Abstract</w:t>
       </w:r>
-      <w:bookmarkEnd w:id="5"/>
       <w:bookmarkEnd w:id="6"/>
       <w:bookmarkEnd w:id="7"/>
       <w:bookmarkEnd w:id="8"/>
       <w:bookmarkEnd w:id="9"/>
+      <w:bookmarkEnd w:id="10"/>
+      <w:bookmarkEnd w:id="11"/>
     </w:p>
     <w:p/>
     <w:p>
@@ -1479,19 +1823,21 @@
           <w:numId w:val="8"/>
         </w:numPr>
       </w:pPr>
-      <w:bookmarkStart w:id="10" w:name="_Toc490776291"/>
-      <w:bookmarkStart w:id="11" w:name="_Toc490776915"/>
-      <w:bookmarkStart w:id="12" w:name="_Toc490776965"/>
-      <w:bookmarkStart w:id="13" w:name="_Toc490777159"/>
-      <w:bookmarkStart w:id="14" w:name="_Toc491540056"/>
+      <w:bookmarkStart w:id="12" w:name="_Toc490776291"/>
+      <w:bookmarkStart w:id="13" w:name="_Toc490776915"/>
+      <w:bookmarkStart w:id="14" w:name="_Toc490776965"/>
+      <w:bookmarkStart w:id="15" w:name="_Toc490777159"/>
+      <w:bookmarkStart w:id="16" w:name="_Toc491540056"/>
+      <w:bookmarkStart w:id="17" w:name="_Toc492192295"/>
       <w:r>
         <w:t>Introduction</w:t>
       </w:r>
-      <w:bookmarkEnd w:id="10"/>
-      <w:bookmarkEnd w:id="11"/>
       <w:bookmarkEnd w:id="12"/>
       <w:bookmarkEnd w:id="13"/>
       <w:bookmarkEnd w:id="14"/>
+      <w:bookmarkEnd w:id="15"/>
+      <w:bookmarkEnd w:id="16"/>
+      <w:bookmarkEnd w:id="17"/>
     </w:p>
     <w:p>
       <w:r>
@@ -1595,97 +1941,28 @@
           <w:numId w:val="8"/>
         </w:numPr>
       </w:pPr>
-      <w:bookmarkStart w:id="15" w:name="_Toc490776292"/>
-      <w:bookmarkStart w:id="16" w:name="_Toc490776916"/>
-      <w:bookmarkStart w:id="17" w:name="_Toc490776966"/>
-      <w:bookmarkStart w:id="18" w:name="_Toc490777160"/>
-      <w:bookmarkStart w:id="19" w:name="_Toc491540057"/>
+      <w:bookmarkStart w:id="18" w:name="_Toc490776292"/>
+      <w:bookmarkStart w:id="19" w:name="_Toc490776916"/>
+      <w:bookmarkStart w:id="20" w:name="_Toc490776966"/>
+      <w:bookmarkStart w:id="21" w:name="_Toc490777160"/>
+      <w:bookmarkStart w:id="22" w:name="_Toc491540057"/>
+      <w:bookmarkStart w:id="23" w:name="_Toc492192296"/>
       <w:r>
         <w:t>Background</w:t>
       </w:r>
-      <w:bookmarkEnd w:id="15"/>
-      <w:bookmarkEnd w:id="16"/>
-      <w:bookmarkEnd w:id="17"/>
       <w:bookmarkEnd w:id="18"/>
       <w:bookmarkEnd w:id="19"/>
-    </w:p>
-    <w:p>
-      <w:r>
-        <w:t xml:space="preserve">The Valve Corporation a video game developer founded the </w:t>
-      </w:r>
-      <w:r>
-        <w:t>Steam digital distribution service</w:t>
-      </w:r>
-      <w:r>
-        <w:t xml:space="preserve"> a decade and a half ago.</w:t>
-      </w:r>
-    </w:p>
-    <w:p>
-      <w:bookmarkStart w:id="20" w:name="_GoBack"/>
       <w:bookmarkEnd w:id="20"/>
-    </w:p>
-    <w:p>
-      <w:r>
-        <w:t xml:space="preserve">The </w:t>
-      </w:r>
-      <w:bookmarkStart w:id="21" w:name="OLE_LINK4"/>
-      <w:bookmarkStart w:id="22" w:name="OLE_LINK5"/>
-      <w:bookmarkStart w:id="23" w:name="OLE_LINK6"/>
-      <w:r>
-        <w:t xml:space="preserve">Steam digital distribution service </w:t>
-      </w:r>
       <w:bookmarkEnd w:id="21"/>
       <w:bookmarkEnd w:id="22"/>
       <w:bookmarkEnd w:id="23"/>
-      <w:r>
-        <w:t>was started</w:t>
-      </w:r>
-    </w:p>
-    <w:p>
-      <w:r>
-        <w:t>in 2003 and is owned and operated by the V</w:t>
-      </w:r>
-      <w:bookmarkStart w:id="24" w:name="OLE_LINK1"/>
-      <w:bookmarkStart w:id="25" w:name="OLE_LINK2"/>
-      <w:bookmarkStart w:id="26" w:name="OLE_LINK3"/>
-      <w:r>
-        <w:t>alve Cor-</w:t>
-      </w:r>
-    </w:p>
-    <w:p>
-      <w:proofErr w:type="spellStart"/>
-      <w:r>
-        <w:t>poration</w:t>
-      </w:r>
-      <w:proofErr w:type="spellEnd"/>
-      <w:r>
-        <w:t xml:space="preserve">, a video game developer. </w:t>
-      </w:r>
-      <w:bookmarkEnd w:id="24"/>
-      <w:bookmarkEnd w:id="25"/>
-      <w:bookmarkEnd w:id="26"/>
-      <w:r>
-        <w:t xml:space="preserve">In this </w:t>
-      </w:r>
-      <w:proofErr w:type="gramStart"/>
-      <w:r>
-        <w:t>section</w:t>
-      </w:r>
-      <w:proofErr w:type="gramEnd"/>
-      <w:r>
-        <w:t xml:space="preserve"> we</w:t>
-      </w:r>
-    </w:p>
-    <w:p>
-      <w:r>
-        <w:t>describe the Steam platform and related work that has</w:t>
-      </w:r>
-    </w:p>
-    <w:p>
-      <w:r>
-        <w:t>used Steam to measure gamers.</w:t>
-      </w:r>
-    </w:p>
+    </w:p>
+    <w:p>
+      <w:r>
+        <w:t>The Valve Corporation a video game developer founded the Steam digital distribution service a decade and a half ago.</w:t>
+      </w:r>
+    </w:p>
+    <w:p/>
     <w:p/>
     <w:p/>
     <w:p/>
@@ -1703,11 +1980,12 @@
           <w:bCs/>
         </w:rPr>
       </w:pPr>
-      <w:bookmarkStart w:id="27" w:name="_Toc490776293"/>
-      <w:bookmarkStart w:id="28" w:name="_Toc490776917"/>
-      <w:bookmarkStart w:id="29" w:name="_Toc490776967"/>
-      <w:bookmarkStart w:id="30" w:name="_Toc490777161"/>
-      <w:bookmarkStart w:id="31" w:name="_Toc491540058"/>
+      <w:bookmarkStart w:id="24" w:name="_Toc490776293"/>
+      <w:bookmarkStart w:id="25" w:name="_Toc490776917"/>
+      <w:bookmarkStart w:id="26" w:name="_Toc490776967"/>
+      <w:bookmarkStart w:id="27" w:name="_Toc490777161"/>
+      <w:bookmarkStart w:id="28" w:name="_Toc491540058"/>
+      <w:bookmarkStart w:id="29" w:name="_Toc492192297"/>
       <w:r>
         <w:rPr>
           <w:b/>
@@ -1715,18 +1993,45 @@
         </w:rPr>
         <w:t>M</w:t>
       </w:r>
+      <w:bookmarkEnd w:id="24"/>
+      <w:bookmarkEnd w:id="25"/>
+      <w:bookmarkEnd w:id="26"/>
       <w:bookmarkEnd w:id="27"/>
+      <w:r>
+        <w:rPr>
+          <w:b/>
+          <w:bCs/>
+        </w:rPr>
+        <w:t>ethodology</w:t>
+      </w:r>
       <w:bookmarkEnd w:id="28"/>
       <w:bookmarkEnd w:id="29"/>
-      <w:bookmarkEnd w:id="30"/>
-      <w:r>
-        <w:rPr>
-          <w:b/>
-          <w:bCs/>
-        </w:rPr>
-        <w:t>ethodology</w:t>
-      </w:r>
-      <w:bookmarkEnd w:id="31"/>
+    </w:p>
+    <w:p>
+      <w:r>
+        <w:t xml:space="preserve">In this </w:t>
+      </w:r>
+      <w:r>
+        <w:t>section,</w:t>
+      </w:r>
+      <w:r>
+        <w:t xml:space="preserve"> we describe how we collect a full list</w:t>
+      </w:r>
+    </w:p>
+    <w:p>
+      <w:r>
+        <w:t>of all the users, friendships, and games from the Steam</w:t>
+      </w:r>
+    </w:p>
+    <w:p>
+      <w:r>
+        <w:t>system. We also explain how we validate and analyze</w:t>
+      </w:r>
+    </w:p>
+    <w:p>
+      <w:r>
+        <w:t>the data.</w:t>
+      </w:r>
     </w:p>
     <w:p>
       <w:pPr>
@@ -1740,11 +2045,12 @@
           <w:bCs/>
         </w:rPr>
       </w:pPr>
-      <w:bookmarkStart w:id="32" w:name="_Toc490776294"/>
-      <w:bookmarkStart w:id="33" w:name="_Toc490776918"/>
-      <w:bookmarkStart w:id="34" w:name="_Toc490776968"/>
-      <w:bookmarkStart w:id="35" w:name="_Toc490777162"/>
-      <w:bookmarkStart w:id="36" w:name="_Toc491540059"/>
+      <w:bookmarkStart w:id="30" w:name="_Toc490776294"/>
+      <w:bookmarkStart w:id="31" w:name="_Toc490776918"/>
+      <w:bookmarkStart w:id="32" w:name="_Toc490776968"/>
+      <w:bookmarkStart w:id="33" w:name="_Toc490777162"/>
+      <w:bookmarkStart w:id="34" w:name="_Toc491540059"/>
+      <w:bookmarkStart w:id="35" w:name="_Toc492192298"/>
       <w:r>
         <w:rPr>
           <w:b/>
@@ -1752,11 +2058,12 @@
         </w:rPr>
         <w:t>Data Collection</w:t>
       </w:r>
+      <w:bookmarkEnd w:id="30"/>
+      <w:bookmarkEnd w:id="31"/>
       <w:bookmarkEnd w:id="32"/>
       <w:bookmarkEnd w:id="33"/>
       <w:bookmarkEnd w:id="34"/>
       <w:bookmarkEnd w:id="35"/>
-      <w:bookmarkEnd w:id="36"/>
       <w:r>
         <w:rPr>
           <w:b/>
@@ -1777,11 +2084,12 @@
           <w:bCs/>
         </w:rPr>
       </w:pPr>
-      <w:bookmarkStart w:id="37" w:name="_Toc490776295"/>
-      <w:bookmarkStart w:id="38" w:name="_Toc490776919"/>
-      <w:bookmarkStart w:id="39" w:name="_Toc490776969"/>
-      <w:bookmarkStart w:id="40" w:name="_Toc490777163"/>
-      <w:bookmarkStart w:id="41" w:name="_Toc491540060"/>
+      <w:bookmarkStart w:id="36" w:name="_Toc490776295"/>
+      <w:bookmarkStart w:id="37" w:name="_Toc490776919"/>
+      <w:bookmarkStart w:id="38" w:name="_Toc490776969"/>
+      <w:bookmarkStart w:id="39" w:name="_Toc490777163"/>
+      <w:bookmarkStart w:id="40" w:name="_Toc491540060"/>
+      <w:bookmarkStart w:id="41" w:name="_Toc492192299"/>
       <w:r>
         <w:rPr>
           <w:b/>
@@ -1789,6 +2097,7 @@
         </w:rPr>
         <w:t>Data Validation</w:t>
       </w:r>
+      <w:bookmarkEnd w:id="36"/>
       <w:bookmarkEnd w:id="37"/>
       <w:bookmarkEnd w:id="38"/>
       <w:bookmarkEnd w:id="39"/>
@@ -1812,6 +2121,7 @@
       <w:bookmarkStart w:id="44" w:name="_Toc490776970"/>
       <w:bookmarkStart w:id="45" w:name="_Toc490777164"/>
       <w:bookmarkStart w:id="46" w:name="_Toc491540061"/>
+      <w:bookmarkStart w:id="47" w:name="_Toc492192300"/>
       <w:r>
         <w:rPr>
           <w:b/>
@@ -1824,6 +2134,7 @@
       <w:bookmarkEnd w:id="44"/>
       <w:bookmarkEnd w:id="45"/>
       <w:bookmarkEnd w:id="46"/>
+      <w:bookmarkEnd w:id="47"/>
     </w:p>
     <w:p>
       <w:pPr>
@@ -1837,6 +2148,7 @@
           <w:bCs/>
         </w:rPr>
       </w:pPr>
+      <w:bookmarkStart w:id="48" w:name="_Toc492192301"/>
       <w:r>
         <w:rPr>
           <w:b/>
@@ -1844,6 +2156,7 @@
         </w:rPr>
         <w:t>What?</w:t>
       </w:r>
+      <w:bookmarkEnd w:id="48"/>
     </w:p>
     <w:p/>
     <w:p>
@@ -1905,95 +2218,72 @@
           <w:rPr>
             <w:rStyle w:val="Hyperlink"/>
           </w:rPr>
-          <w:t>https://geojson-map</w:t>
-        </w:r>
+          <w:t>https://geojson-maps.ash.ms/)</w:t>
+        </w:r>
+      </w:hyperlink>
+      <w:r>
+        <w:t xml:space="preserve"> and dataset </w:t>
+      </w:r>
+      <w:r>
+        <w:t xml:space="preserve">that contains the </w:t>
+      </w:r>
+      <w:r>
+        <w:t>result</w:t>
+      </w:r>
+      <w:r>
+        <w:t xml:space="preserve">s from </w:t>
+      </w:r>
+      <w:r>
+        <w:t xml:space="preserve">queries </w:t>
+      </w:r>
+      <w:r>
+        <w:t>(</w:t>
+      </w:r>
+      <w:r>
+        <w:t>specified in the documentation to the derived data</w:t>
+      </w:r>
+      <w:r>
+        <w:t xml:space="preserve">) on the Steam library dataset. The combination of those two </w:t>
+      </w:r>
+      <w:r>
+        <w:t>results</w:t>
+      </w:r>
+      <w:r>
+        <w:t xml:space="preserve"> in a dataset in which there is both spatial data and relational data (tables), hence the type of </w:t>
+      </w:r>
+      <w:r>
+        <w:t>the</w:t>
+      </w:r>
+      <w:r>
+        <w:t xml:space="preserve"> dataset is both </w:t>
+      </w:r>
+      <w:r>
+        <w:t xml:space="preserve">relational </w:t>
+      </w:r>
+      <w:r>
+        <w:t>and spatial.</w:t>
+      </w:r>
+      <w:r>
+        <w:t xml:space="preserve"> The dataset a</w:t>
+      </w:r>
+      <w:r>
+        <w:t>vailability</w:t>
+      </w:r>
+      <w:r>
+        <w:t xml:space="preserve"> is static.</w:t>
+      </w:r>
+    </w:p>
+    <w:p>
+      <w:r>
+        <w:lastRenderedPageBreak/>
+        <w:t xml:space="preserve">In this section only the variables of the derived data are shown (you can read about the variables of the raw data in the Steam website </w:t>
+      </w:r>
+      <w:hyperlink r:id="rId7" w:history="1">
         <w:r>
           <w:rPr>
             <w:rStyle w:val="Hyperlink"/>
           </w:rPr>
-          <w:t>s</w:t>
-        </w:r>
-        <w:r>
-          <w:rPr>
-            <w:rStyle w:val="Hyperlink"/>
-          </w:rPr>
-          <w:t>.ash.ms/)</w:t>
-        </w:r>
-      </w:hyperlink>
-      <w:r>
-        <w:t xml:space="preserve"> and dataset </w:t>
-      </w:r>
-      <w:r>
-        <w:t xml:space="preserve">that contains the </w:t>
-      </w:r>
-      <w:r>
-        <w:t>result</w:t>
-      </w:r>
-      <w:r>
-        <w:t xml:space="preserve">s from </w:t>
-      </w:r>
-      <w:r>
-        <w:t xml:space="preserve">queries </w:t>
-      </w:r>
-      <w:r>
-        <w:t>(</w:t>
-      </w:r>
-      <w:r>
-        <w:t>specified in the documentation to the derived data</w:t>
-      </w:r>
-      <w:r>
-        <w:t xml:space="preserve">) on the Steam library dataset. The combination of those two </w:t>
-      </w:r>
-      <w:r>
-        <w:t>results</w:t>
-      </w:r>
-      <w:r>
-        <w:t xml:space="preserve"> in a dataset in which there is both spatial data and relational data (tables), hence the type of </w:t>
-      </w:r>
-      <w:r>
-        <w:t>the</w:t>
-      </w:r>
-      <w:r>
-        <w:t xml:space="preserve"> dataset is both </w:t>
-      </w:r>
-      <w:r>
-        <w:t xml:space="preserve">relational </w:t>
-      </w:r>
-      <w:r>
-        <w:t>and spatial.</w:t>
-      </w:r>
-      <w:r>
-        <w:t xml:space="preserve"> The dataset a</w:t>
-      </w:r>
-      <w:r>
-        <w:t>vailability</w:t>
-      </w:r>
-      <w:r>
-        <w:t xml:space="preserve"> is static.</w:t>
-      </w:r>
-    </w:p>
-    <w:p>
-      <w:r>
-        <w:t xml:space="preserve">In this section only the variables of the derived data are shown (you can read about the variables of the raw data in the Steam website </w:t>
-      </w:r>
-      <w:hyperlink r:id="rId7" w:history="1">
-        <w:r>
-          <w:rPr>
-            <w:rStyle w:val="Hyperlink"/>
-          </w:rPr>
-          <w:t>https://steam.in</w:t>
-        </w:r>
-        <w:r>
-          <w:rPr>
-            <w:rStyle w:val="Hyperlink"/>
-          </w:rPr>
-          <w:t>t</w:t>
-        </w:r>
-        <w:r>
-          <w:rPr>
-            <w:rStyle w:val="Hyperlink"/>
-          </w:rPr>
-          <w:t>ernet.byu.edu/</w:t>
+          <w:t>https://steam.internet.byu.edu/</w:t>
         </w:r>
       </w:hyperlink>
       <w:r>
@@ -2201,7 +2491,6 @@
         <w:ind w:left="1440" w:firstLine="720"/>
       </w:pPr>
       <w:r>
-        <w:lastRenderedPageBreak/>
         <w:t>num_</w:t>
       </w:r>
       <w:r>
@@ -2248,7 +2537,12 @@
         <w:t>owners</w:t>
       </w:r>
       <w:r>
-        <w:t xml:space="preserve"> – the number of country’s owners of game X</w:t>
+        <w:t xml:space="preserve"> – th</w:t>
+      </w:r>
+      <w:bookmarkStart w:id="49" w:name="_GoBack"/>
+      <w:bookmarkEnd w:id="49"/>
+      <w:r>
+        <w:t>e number of country’s owners of game X</w:t>
       </w:r>
     </w:p>
     <w:p>
@@ -2324,14 +2618,14 @@
       <w:r>
         <w:t xml:space="preserve"> - the number of country’s </w:t>
       </w:r>
-      <w:bookmarkStart w:id="47" w:name="_Hlk491692074"/>
+      <w:bookmarkStart w:id="50" w:name="_Hlk491692074"/>
       <w:r>
         <w:t>moderate</w:t>
       </w:r>
       <w:r>
         <w:t xml:space="preserve"> users </w:t>
       </w:r>
-      <w:bookmarkEnd w:id="47"/>
+      <w:bookmarkEnd w:id="50"/>
       <w:r>
         <w:t>of game X</w:t>
       </w:r>
@@ -2632,7 +2926,6 @@
           <w:b/>
           <w:bCs/>
         </w:rPr>
-        <w:lastRenderedPageBreak/>
         <w:t>Note</w:t>
       </w:r>
       <w:r>
@@ -2663,6 +2956,7 @@
           <w:bCs/>
         </w:rPr>
       </w:pPr>
+      <w:bookmarkStart w:id="51" w:name="_Toc492192302"/>
       <w:r>
         <w:rPr>
           <w:b/>
@@ -2670,6 +2964,7 @@
         </w:rPr>
         <w:t>Why?</w:t>
       </w:r>
+      <w:bookmarkEnd w:id="51"/>
     </w:p>
     <w:p>
       <w:r>
@@ -2773,6 +3068,7 @@
           <w:rFonts w:ascii="Arial" w:eastAsia="Times New Roman" w:hAnsi="Arial" w:cs="Arial"/>
           <w:color w:val="FF0000"/>
         </w:rPr>
+        <w:lastRenderedPageBreak/>
         <w:t>Identify \ Locate(?) places with high percentage of addicts for specific game</w:t>
       </w:r>
     </w:p>
@@ -3008,6 +3304,7 @@
           <w:bCs/>
         </w:rPr>
       </w:pPr>
+      <w:bookmarkStart w:id="52" w:name="_Toc492192303"/>
       <w:r>
         <w:rPr>
           <w:b/>
@@ -3015,6 +3312,7 @@
         </w:rPr>
         <w:t>How?</w:t>
       </w:r>
+      <w:bookmarkEnd w:id="52"/>
     </w:p>
     <w:p/>
     <w:p/>
@@ -3090,24 +3388,33 @@
           <w:numId w:val="8"/>
         </w:numPr>
       </w:pPr>
-      <w:bookmarkStart w:id="48" w:name="_Toc490776298"/>
-      <w:bookmarkStart w:id="49" w:name="_Toc490776929"/>
-      <w:bookmarkStart w:id="50" w:name="_Toc490776979"/>
-      <w:bookmarkStart w:id="51" w:name="_Toc490777173"/>
-      <w:bookmarkStart w:id="52" w:name="_Toc491540062"/>
+      <w:bookmarkStart w:id="53" w:name="_Toc490776298"/>
+      <w:bookmarkStart w:id="54" w:name="_Toc490776929"/>
+      <w:bookmarkStart w:id="55" w:name="_Toc490776979"/>
+      <w:bookmarkStart w:id="56" w:name="_Toc490777173"/>
+      <w:bookmarkStart w:id="57" w:name="_Toc491540062"/>
+      <w:bookmarkStart w:id="58" w:name="_Toc492192304"/>
       <w:r>
         <w:t>Evaluation</w:t>
       </w:r>
-      <w:bookmarkEnd w:id="48"/>
-      <w:bookmarkEnd w:id="49"/>
-      <w:bookmarkEnd w:id="50"/>
-      <w:bookmarkEnd w:id="51"/>
-      <w:bookmarkEnd w:id="52"/>
-    </w:p>
-    <w:p/>
-    <w:p/>
-    <w:p/>
-    <w:p/>
+      <w:bookmarkEnd w:id="53"/>
+      <w:bookmarkEnd w:id="54"/>
+      <w:bookmarkEnd w:id="55"/>
+      <w:bookmarkEnd w:id="56"/>
+      <w:bookmarkEnd w:id="57"/>
+      <w:bookmarkEnd w:id="58"/>
+    </w:p>
+    <w:p/>
+    <w:p/>
+    <w:p/>
+    <w:p>
+      <w:pPr>
+        <w:rPr>
+          <w:rFonts w:hint="cs"/>
+          <w:rtl/>
+        </w:rPr>
+      </w:pPr>
+    </w:p>
     <w:p/>
     <w:p/>
     <w:p/>
@@ -3136,21 +3443,24 @@
           <w:numId w:val="8"/>
         </w:numPr>
       </w:pPr>
-      <w:bookmarkStart w:id="53" w:name="_Toc490776299"/>
-      <w:bookmarkStart w:id="54" w:name="_Toc490776930"/>
-      <w:bookmarkStart w:id="55" w:name="_Toc490776980"/>
-      <w:bookmarkStart w:id="56" w:name="_Toc490777174"/>
-      <w:bookmarkStart w:id="57" w:name="_Toc491540063"/>
+      <w:bookmarkStart w:id="59" w:name="_Toc490776299"/>
+      <w:bookmarkStart w:id="60" w:name="_Toc490776930"/>
+      <w:bookmarkStart w:id="61" w:name="_Toc490776980"/>
+      <w:bookmarkStart w:id="62" w:name="_Toc490777174"/>
+      <w:bookmarkStart w:id="63" w:name="_Toc491540063"/>
+      <w:bookmarkStart w:id="64" w:name="_Toc492192305"/>
       <w:r>
         <w:t>Conclusions</w:t>
       </w:r>
-      <w:bookmarkEnd w:id="53"/>
-      <w:bookmarkEnd w:id="54"/>
-      <w:bookmarkEnd w:id="55"/>
-      <w:bookmarkEnd w:id="56"/>
-      <w:bookmarkEnd w:id="57"/>
-    </w:p>
-    <w:bookmarkStart w:id="58" w:name="_Toc491540064" w:displacedByCustomXml="next"/>
+      <w:bookmarkEnd w:id="59"/>
+      <w:bookmarkEnd w:id="60"/>
+      <w:bookmarkEnd w:id="61"/>
+      <w:bookmarkEnd w:id="62"/>
+      <w:bookmarkEnd w:id="63"/>
+      <w:bookmarkEnd w:id="64"/>
+    </w:p>
+    <w:bookmarkStart w:id="65" w:name="_Toc492192306" w:displacedByCustomXml="next"/>
+    <w:bookmarkStart w:id="66" w:name="_Toc491540064" w:displacedByCustomXml="next"/>
     <w:sdt>
       <w:sdtPr>
         <w:rPr>
@@ -3178,15 +3488,20 @@
             </w:numPr>
             <w:rPr>
               <w:rStyle w:val="Heading2Char"/>
+              <w:b w:val="0"/>
+              <w:bCs w:val="0"/>
             </w:rPr>
           </w:pPr>
           <w:r>
             <w:rPr>
               <w:rStyle w:val="Heading2Char"/>
+              <w:b w:val="0"/>
+              <w:bCs w:val="0"/>
             </w:rPr>
             <w:t>References</w:t>
           </w:r>
-          <w:bookmarkEnd w:id="58"/>
+          <w:bookmarkEnd w:id="66"/>
+          <w:bookmarkEnd w:id="65"/>
         </w:p>
         <w:sdt>
           <w:sdtPr>
@@ -3316,20 +3631,23 @@
           <w:numId w:val="8"/>
         </w:numPr>
       </w:pPr>
-      <w:bookmarkStart w:id="59" w:name="_Toc490776301"/>
-      <w:bookmarkStart w:id="60" w:name="_Toc490776932"/>
-      <w:bookmarkStart w:id="61" w:name="_Toc490776982"/>
-      <w:bookmarkStart w:id="62" w:name="_Toc490777176"/>
-      <w:bookmarkStart w:id="63" w:name="_Toc491540065"/>
+      <w:bookmarkStart w:id="67" w:name="_Toc490776301"/>
+      <w:bookmarkStart w:id="68" w:name="_Toc490776932"/>
+      <w:bookmarkStart w:id="69" w:name="_Toc490776982"/>
+      <w:bookmarkStart w:id="70" w:name="_Toc490777176"/>
+      <w:bookmarkStart w:id="71" w:name="_Toc491540065"/>
+      <w:bookmarkStart w:id="72" w:name="_Toc492192307"/>
       <w:r>
         <w:t>Appendix</w:t>
       </w:r>
-      <w:bookmarkEnd w:id="59"/>
-      <w:bookmarkEnd w:id="60"/>
-      <w:bookmarkEnd w:id="61"/>
-      <w:bookmarkEnd w:id="62"/>
-      <w:bookmarkEnd w:id="63"/>
-    </w:p>
+      <w:bookmarkEnd w:id="67"/>
+      <w:bookmarkEnd w:id="68"/>
+      <w:bookmarkEnd w:id="69"/>
+      <w:bookmarkEnd w:id="70"/>
+      <w:bookmarkEnd w:id="71"/>
+      <w:bookmarkEnd w:id="72"/>
+    </w:p>
+    <w:bookmarkEnd w:id="0"/>
     <w:p>
       <w:pPr>
         <w:pStyle w:val="ListParagraph"/>
@@ -5444,6 +5762,7 @@
   <w:style w:type="character" w:default="1" w:styleId="DefaultParagraphFont">
     <w:name w:val="Default Paragraph Font"/>
     <w:uiPriority w:val="1"/>
+    <w:semiHidden/>
     <w:unhideWhenUsed/>
   </w:style>
   <w:style w:type="table" w:default="1" w:styleId="TableNormal">
@@ -6265,7 +6584,7 @@
 </file>
 
 <file path=customXml/itemProps1.xml><?xml version="1.0" encoding="utf-8"?>
-<ds:datastoreItem xmlns:ds="http://schemas.openxmlformats.org/officeDocument/2006/customXml" ds:itemID="{E34363C2-732D-454F-9C9F-D0D927A87323}">
+<ds:datastoreItem xmlns:ds="http://schemas.openxmlformats.org/officeDocument/2006/customXml" ds:itemID="{F4416C9C-D3B4-4D64-923D-4A413BD9C5A8}">
   <ds:schemaRefs>
     <ds:schemaRef ds:uri="http://schemas.openxmlformats.org/officeDocument/2006/bibliography"/>
     <ds:schemaRef ds:uri="urn:schemas-microsoft-com:xslt"/>

</xml_diff>

<commit_message>
about page (not very important)
Peter, dont look
</commit_message>
<xml_diff>
--- a/Documentation/SteamDatasetVisualization.docx
+++ b/Documentation/SteamDatasetVisualization.docx
@@ -1,6 +1,6 @@
 
 <file path=word/document.xml><?xml version="1.0" encoding="utf-8"?>
-<w:document xmlns:wpc="http://schemas.microsoft.com/office/word/2010/wordprocessingCanvas" xmlns:cx="http://schemas.microsoft.com/office/drawing/2014/chartex" xmlns:cx1="http://schemas.microsoft.com/office/drawing/2015/9/8/chartex" xmlns:cx2="http://schemas.microsoft.com/office/drawing/2015/10/21/chartex" xmlns:cx3="http://schemas.microsoft.com/office/drawing/2016/5/9/chartex" xmlns:cx4="http://schemas.microsoft.com/office/drawing/2016/5/10/chartex" xmlns:cx5="http://schemas.microsoft.com/office/drawing/2016/5/11/chartex" xmlns:cx6="http://schemas.microsoft.com/office/drawing/2016/5/12/chartex" xmlns:cx7="http://schemas.microsoft.com/office/drawing/2016/5/13/chartex" xmlns:cx8="http://schemas.microsoft.com/office/drawing/2016/5/14/chartex" xmlns:mc="http://schemas.openxmlformats.org/markup-compatibility/2006" xmlns:aink="http://schemas.microsoft.com/office/drawing/2016/ink" xmlns:am3d="http://schemas.microsoft.com/office/drawing/2017/model3d" xmlns:o="urn:schemas-microsoft-com:office:office" xmlns:r="http://schemas.openxmlformats.org/officeDocument/2006/relationships" xmlns:m="http://schemas.openxmlformats.org/officeDocument/2006/math" xmlns:v="urn:schemas-microsoft-com:vml" xmlns:wp14="http://schemas.microsoft.com/office/word/2010/wordprocessingDrawing" xmlns:wp="http://schemas.openxmlformats.org/drawingml/2006/wordprocessingDrawing" xmlns:w10="urn:schemas-microsoft-com:office:word" xmlns:w="http://schemas.openxmlformats.org/wordprocessingml/2006/main" xmlns:w14="http://schemas.microsoft.com/office/word/2010/wordml" xmlns:w15="http://schemas.microsoft.com/office/word/2012/wordml" xmlns:w16cid="http://schemas.microsoft.com/office/word/2016/wordml/cid" xmlns:w16se="http://schemas.microsoft.com/office/word/2015/wordml/symex" xmlns:wpg="http://schemas.microsoft.com/office/word/2010/wordprocessingGroup" xmlns:wpi="http://schemas.microsoft.com/office/word/2010/wordprocessingInk" xmlns:wne="http://schemas.microsoft.com/office/word/2006/wordml" xmlns:wps="http://schemas.microsoft.com/office/word/2010/wordprocessingShape" mc:Ignorable="w14 w15 w16se w16cid wp14">
+<w:document xmlns:wpc="http://schemas.microsoft.com/office/word/2010/wordprocessingCanvas" xmlns:cx="http://schemas.microsoft.com/office/drawing/2014/chartex" xmlns:mc="http://schemas.openxmlformats.org/markup-compatibility/2006" xmlns:o="urn:schemas-microsoft-com:office:office" xmlns:r="http://schemas.openxmlformats.org/officeDocument/2006/relationships" xmlns:m="http://schemas.openxmlformats.org/officeDocument/2006/math" xmlns:v="urn:schemas-microsoft-com:vml" xmlns:wp14="http://schemas.microsoft.com/office/word/2010/wordprocessingDrawing" xmlns:wp="http://schemas.openxmlformats.org/drawingml/2006/wordprocessingDrawing" xmlns:w10="urn:schemas-microsoft-com:office:word" xmlns:w="http://schemas.openxmlformats.org/wordprocessingml/2006/main" xmlns:w14="http://schemas.microsoft.com/office/word/2010/wordml" xmlns:w15="http://schemas.microsoft.com/office/word/2012/wordml" xmlns:w16se="http://schemas.microsoft.com/office/word/2015/wordml/symex" xmlns:wpg="http://schemas.microsoft.com/office/word/2010/wordprocessingGroup" xmlns:wpi="http://schemas.microsoft.com/office/word/2010/wordprocessingInk" xmlns:wne="http://schemas.microsoft.com/office/word/2006/wordml" xmlns:wps="http://schemas.microsoft.com/office/word/2010/wordprocessingShape" mc:Ignorable="w14 w15 w16se wp14">
   <w:body>
     <w:p>
       <w:pPr>
@@ -252,15 +252,6 @@
           <w:szCs w:val="36"/>
         </w:rPr>
         <w:t xml:space="preserve"> - </w:t>
-      </w:r>
-      <w:r>
-        <w:rPr>
-          <w:b/>
-          <w:bCs/>
-          <w:sz w:val="36"/>
-          <w:szCs w:val="36"/>
-        </w:rPr>
-        <w:t>326814449</w:t>
       </w:r>
     </w:p>
     <w:p>
@@ -1970,6 +1961,7 @@
           <w:id w:val="-1688665326"/>
           <w:citation/>
         </w:sdtPr>
+        <w:sdtEndPr/>
         <w:sdtContent>
           <w:r>
             <w:fldChar w:fldCharType="begin"/>
@@ -1999,6 +1991,7 @@
           <w:id w:val="885150773"/>
           <w:citation/>
         </w:sdtPr>
+        <w:sdtEndPr/>
         <w:sdtContent>
           <w:r>
             <w:fldChar w:fldCharType="begin"/>
@@ -2226,6 +2219,7 @@
           <w:id w:val="899028364"/>
           <w:citation/>
         </w:sdtPr>
+        <w:sdtEndPr/>
         <w:sdtContent>
           <w:r>
             <w:fldChar w:fldCharType="begin"/>
@@ -2290,6 +2284,7 @@
           <w:id w:val="-698928374"/>
           <w:citation/>
         </w:sdtPr>
+        <w:sdtEndPr/>
         <w:sdtContent>
           <w:r>
             <w:fldChar w:fldCharType="begin"/>
@@ -2632,6 +2627,7 @@
           <w:id w:val="-551776317"/>
           <w:citation/>
         </w:sdtPr>
+        <w:sdtEndPr/>
         <w:sdtContent>
           <w:r>
             <w:fldChar w:fldCharType="begin"/>
@@ -3243,7 +3239,6 @@
         <w:t>Why?</w:t>
       </w:r>
     </w:p>
-    <w:p/>
     <w:p>
       <w:r>
         <w:t xml:space="preserve">So why would we even need a visualization of this dataset? </w:t>
@@ -3255,6 +3250,333 @@
       </w:r>
       <w:r>
         <w:t>Anscombe's quartet</w:t>
+      </w:r>
+      <w:r>
+        <w:t xml:space="preserve"> is the most vivid example to this fact).</w:t>
+      </w:r>
+    </w:p>
+    <w:p>
+      <w:r>
+        <w:t>Specifically, in the Steam dataset …. //TODO</w:t>
+      </w:r>
+    </w:p>
+    <w:p/>
+    <w:p/>
+    <w:p/>
+    <w:p/>
+    <w:p/>
+    <w:p>
+      <w:pPr>
+        <w:rPr>
+          <w:b/>
+          <w:bCs/>
+        </w:rPr>
+      </w:pPr>
+      <w:r>
+        <w:rPr>
+          <w:b/>
+          <w:bCs/>
+        </w:rPr>
+        <w:t>User tasks</w:t>
+      </w:r>
+    </w:p>
+    <w:p/>
+    <w:p>
+      <w:pPr>
+        <w:numPr>
+          <w:ilvl w:val="0"/>
+          <w:numId w:val="13"/>
+        </w:numPr>
+        <w:spacing w:after="0" w:line="240" w:lineRule="auto"/>
+        <w:textAlignment w:val="baseline"/>
+        <w:rPr>
+          <w:rFonts w:ascii="Arial" w:eastAsia="Times New Roman" w:hAnsi="Arial" w:cs="Arial"/>
+          <w:color w:val="000000"/>
+        </w:rPr>
+      </w:pPr>
+      <w:r>
+        <w:rPr>
+          <w:rFonts w:ascii="Arial" w:eastAsia="Times New Roman" w:hAnsi="Arial" w:cs="Arial"/>
+          <w:color w:val="000000"/>
+        </w:rPr>
+        <w:t>Present players distribution in various places</w:t>
+      </w:r>
+    </w:p>
+    <w:p>
+      <w:pPr>
+        <w:numPr>
+          <w:ilvl w:val="0"/>
+          <w:numId w:val="13"/>
+        </w:numPr>
+        <w:spacing w:after="0" w:line="240" w:lineRule="auto"/>
+        <w:textAlignment w:val="baseline"/>
+        <w:rPr>
+          <w:rFonts w:ascii="Arial" w:eastAsia="Times New Roman" w:hAnsi="Arial" w:cs="Arial"/>
+          <w:color w:val="FF0000"/>
+        </w:rPr>
+      </w:pPr>
+      <w:r>
+        <w:rPr>
+          <w:rFonts w:ascii="Arial" w:eastAsia="Times New Roman" w:hAnsi="Arial" w:cs="Arial"/>
+          <w:color w:val="FF0000"/>
+        </w:rPr>
+        <w:t>Identify \ Locate(?) places with high percentage of addicts for specific game</w:t>
+      </w:r>
+    </w:p>
+    <w:p>
+      <w:pPr>
+        <w:numPr>
+          <w:ilvl w:val="0"/>
+          <w:numId w:val="13"/>
+        </w:numPr>
+        <w:spacing w:after="0" w:line="240" w:lineRule="auto"/>
+        <w:textAlignment w:val="baseline"/>
+        <w:rPr>
+          <w:rFonts w:ascii="Arial" w:eastAsia="Times New Roman" w:hAnsi="Arial" w:cs="Arial"/>
+          <w:color w:val="000000"/>
+        </w:rPr>
+      </w:pPr>
+      <w:r>
+        <w:rPr>
+          <w:rFonts w:ascii="Arial" w:eastAsia="Times New Roman" w:hAnsi="Arial" w:cs="Arial"/>
+          <w:color w:val="000000"/>
+        </w:rPr>
+        <w:t xml:space="preserve">Compare </w:t>
+      </w:r>
+      <w:r>
+        <w:rPr>
+          <w:rFonts w:ascii="Arial" w:eastAsia="Times New Roman" w:hAnsi="Arial" w:cs="Arial"/>
+          <w:color w:val="FF0000"/>
+        </w:rPr>
+        <w:t>games’ addictiveness</w:t>
+      </w:r>
+    </w:p>
+    <w:p>
+      <w:pPr>
+        <w:numPr>
+          <w:ilvl w:val="0"/>
+          <w:numId w:val="13"/>
+        </w:numPr>
+        <w:spacing w:after="0" w:line="240" w:lineRule="auto"/>
+        <w:textAlignment w:val="baseline"/>
+        <w:rPr>
+          <w:rFonts w:ascii="Arial" w:eastAsia="Times New Roman" w:hAnsi="Arial" w:cs="Arial"/>
+          <w:color w:val="000000"/>
+        </w:rPr>
+      </w:pPr>
+      <w:r>
+        <w:rPr>
+          <w:rFonts w:ascii="Arial" w:eastAsia="Times New Roman" w:hAnsi="Arial" w:cs="Arial"/>
+          <w:color w:val="000000"/>
+        </w:rPr>
+        <w:t>Compare game popularity</w:t>
+      </w:r>
+    </w:p>
+    <w:p>
+      <w:pPr>
+        <w:pStyle w:val="ListParagraph"/>
+        <w:numPr>
+          <w:ilvl w:val="0"/>
+          <w:numId w:val="13"/>
+        </w:numPr>
+        <w:spacing w:after="0" w:line="240" w:lineRule="auto"/>
+        <w:textAlignment w:val="baseline"/>
+        <w:rPr>
+          <w:rFonts w:ascii="Arial" w:eastAsia="Times New Roman" w:hAnsi="Arial" w:cs="Arial"/>
+          <w:color w:val="000000"/>
+        </w:rPr>
+      </w:pPr>
+      <w:r>
+        <w:rPr>
+          <w:rFonts w:ascii="Arial" w:eastAsia="Times New Roman" w:hAnsi="Arial" w:cs="Arial"/>
+          <w:color w:val="000000"/>
+        </w:rPr>
+        <w:t>Present players distribution in various places</w:t>
+      </w:r>
+    </w:p>
+    <w:p>
+      <w:pPr>
+        <w:pStyle w:val="ListParagraph"/>
+        <w:numPr>
+          <w:ilvl w:val="0"/>
+          <w:numId w:val="13"/>
+        </w:numPr>
+        <w:spacing w:after="0" w:line="240" w:lineRule="auto"/>
+        <w:textAlignment w:val="baseline"/>
+        <w:rPr>
+          <w:rFonts w:ascii="Arial" w:eastAsia="Times New Roman" w:hAnsi="Arial" w:cs="Arial"/>
+          <w:color w:val="FF0000"/>
+        </w:rPr>
+      </w:pPr>
+      <w:r>
+        <w:rPr>
+          <w:rFonts w:ascii="Arial" w:eastAsia="Times New Roman" w:hAnsi="Arial" w:cs="Arial"/>
+          <w:color w:val="FF0000"/>
+        </w:rPr>
+        <w:t>Identify \ Locate(?) places with high percentage of addicts for specific game</w:t>
+      </w:r>
+    </w:p>
+    <w:p>
+      <w:pPr>
+        <w:pStyle w:val="ListParagraph"/>
+        <w:numPr>
+          <w:ilvl w:val="0"/>
+          <w:numId w:val="13"/>
+        </w:numPr>
+        <w:spacing w:after="0" w:line="240" w:lineRule="auto"/>
+        <w:textAlignment w:val="baseline"/>
+        <w:rPr>
+          <w:rFonts w:ascii="Arial" w:eastAsia="Times New Roman" w:hAnsi="Arial" w:cs="Arial"/>
+          <w:color w:val="FF0000"/>
+        </w:rPr>
+      </w:pPr>
+      <w:r>
+        <w:rPr>
+          <w:rFonts w:ascii="Arial" w:eastAsia="Times New Roman" w:hAnsi="Arial" w:cs="Arial"/>
+          <w:color w:val="FF0000"/>
+        </w:rPr>
+        <w:t>Identify addictive games (genres)</w:t>
+      </w:r>
+    </w:p>
+    <w:p>
+      <w:pPr>
+        <w:pStyle w:val="ListParagraph"/>
+        <w:numPr>
+          <w:ilvl w:val="0"/>
+          <w:numId w:val="13"/>
+        </w:numPr>
+        <w:spacing w:after="0" w:line="240" w:lineRule="auto"/>
+        <w:textAlignment w:val="baseline"/>
+        <w:rPr>
+          <w:rFonts w:ascii="Arial" w:eastAsia="Times New Roman" w:hAnsi="Arial" w:cs="Arial"/>
+          <w:color w:val="000000"/>
+        </w:rPr>
+      </w:pPr>
+      <w:r>
+        <w:rPr>
+          <w:rFonts w:ascii="Arial" w:eastAsia="Times New Roman" w:hAnsi="Arial" w:cs="Arial"/>
+          <w:color w:val="000000"/>
+        </w:rPr>
+        <w:t>Compare amounts of addicts between different games</w:t>
+      </w:r>
+    </w:p>
+    <w:p>
+      <w:pPr>
+        <w:pStyle w:val="ListParagraph"/>
+        <w:numPr>
+          <w:ilvl w:val="0"/>
+          <w:numId w:val="13"/>
+        </w:numPr>
+        <w:spacing w:after="0" w:line="240" w:lineRule="auto"/>
+        <w:textAlignment w:val="baseline"/>
+        <w:rPr>
+          <w:rFonts w:ascii="Arial" w:eastAsia="Times New Roman" w:hAnsi="Arial" w:cs="Arial"/>
+          <w:color w:val="000000"/>
+        </w:rPr>
+      </w:pPr>
+      <w:r>
+        <w:rPr>
+          <w:rFonts w:ascii="Arial" w:eastAsia="Times New Roman" w:hAnsi="Arial" w:cs="Arial"/>
+          <w:color w:val="000000"/>
+        </w:rPr>
+        <w:t>Compare game popularity</w:t>
+      </w:r>
+    </w:p>
+    <w:p>
+      <w:pPr>
+        <w:pStyle w:val="ListParagraph"/>
+        <w:numPr>
+          <w:ilvl w:val="0"/>
+          <w:numId w:val="13"/>
+        </w:numPr>
+        <w:spacing w:after="0" w:line="240" w:lineRule="auto"/>
+        <w:textAlignment w:val="baseline"/>
+        <w:rPr>
+          <w:rFonts w:ascii="Arial" w:eastAsia="Times New Roman" w:hAnsi="Arial" w:cs="Arial"/>
+          <w:color w:val="000000"/>
+        </w:rPr>
+      </w:pPr>
+      <w:r>
+        <w:rPr>
+          <w:rFonts w:ascii="Arial" w:eastAsia="Times New Roman" w:hAnsi="Arial" w:cs="Arial"/>
+          <w:color w:val="000000"/>
+        </w:rPr>
+        <w:t>Explore similarities / disparities in the same genre</w:t>
+      </w:r>
+    </w:p>
+    <w:p>
+      <w:pPr>
+        <w:pStyle w:val="ListParagraph"/>
+        <w:numPr>
+          <w:ilvl w:val="0"/>
+          <w:numId w:val="13"/>
+        </w:numPr>
+        <w:spacing w:after="0" w:line="240" w:lineRule="auto"/>
+        <w:textAlignment w:val="baseline"/>
+        <w:rPr>
+          <w:rFonts w:ascii="Arial" w:eastAsia="Times New Roman" w:hAnsi="Arial" w:cs="Arial"/>
+          <w:color w:val="FF0000"/>
+        </w:rPr>
+      </w:pPr>
+      <w:r>
+        <w:rPr>
+          <w:rFonts w:ascii="Arial" w:eastAsia="Times New Roman" w:hAnsi="Arial" w:cs="Arial"/>
+          <w:color w:val="FF0000"/>
+        </w:rPr>
+        <w:t xml:space="preserve">Identify correlations or similarities between game’s rating to the active players </w:t>
+      </w:r>
+      <w:proofErr w:type="spellStart"/>
+      <w:r>
+        <w:rPr>
+          <w:rFonts w:ascii="Arial" w:eastAsia="Times New Roman" w:hAnsi="Arial" w:cs="Arial"/>
+          <w:color w:val="FF0000"/>
+        </w:rPr>
+        <w:t>avg</w:t>
+      </w:r>
+      <w:proofErr w:type="spellEnd"/>
+      <w:r>
+        <w:rPr>
+          <w:rFonts w:ascii="Arial" w:eastAsia="Times New Roman" w:hAnsi="Arial" w:cs="Arial"/>
+          <w:color w:val="FF0000"/>
+        </w:rPr>
+        <w:t xml:space="preserve"> game playing time</w:t>
+      </w:r>
+    </w:p>
+    <w:p/>
+    <w:p>
+      <w:pPr>
+        <w:pStyle w:val="Heading3"/>
+        <w:rPr>
+          <w:b/>
+          <w:bCs/>
+        </w:rPr>
+      </w:pPr>
+      <w:r>
+        <w:rPr>
+          <w:b/>
+          <w:bCs/>
+        </w:rPr>
+        <w:t>How?</w:t>
+      </w:r>
+    </w:p>
+    <w:p/>
+    <w:p/>
+    <w:p>
+      <w:r>
+        <w:t xml:space="preserve">So why would we even need a visualization of this dataset? </w:t>
+      </w:r>
+    </w:p>
+    <w:p>
+      <w:r>
+        <w:t>In general, any subset of statistical terms comes to mind can be computed in seconds and give as basic understanding of the dataset, however, this is only a general feeling of the data and will never give as the “full picture” (</w:t>
+      </w:r>
+      <w:proofErr w:type="spellStart"/>
+      <w:r>
+        <w:t>Anscombe's</w:t>
+      </w:r>
+      <w:proofErr w:type="spellEnd"/>
+      <w:r>
+        <w:t xml:space="preserve"> quartet</w:t>
       </w:r>
       <w:r>
         <w:t xml:space="preserve"> is the most vivid example to this fact).</w:t>
@@ -3289,14 +3611,24 @@
           <w:rFonts w:ascii="Arial" w:eastAsia="Times New Roman" w:hAnsi="Arial" w:cs="Arial"/>
           <w:color w:val="000000"/>
         </w:rPr>
-        <w:t xml:space="preserve">Present players distribution in various </w:t>
-      </w:r>
+        <w:lastRenderedPageBreak/>
+        <w:t xml:space="preserve">Present </w:t>
+      </w:r>
+      <w:proofErr w:type="gramStart"/>
       <w:r>
         <w:rPr>
           <w:rFonts w:ascii="Arial" w:eastAsia="Times New Roman" w:hAnsi="Arial" w:cs="Arial"/>
           <w:color w:val="000000"/>
         </w:rPr>
-        <w:t>places(countries/continents)</w:t>
+        <w:t>players</w:t>
+      </w:r>
+      <w:proofErr w:type="gramEnd"/>
+      <w:r>
+        <w:rPr>
+          <w:rFonts w:ascii="Arial" w:eastAsia="Times New Roman" w:hAnsi="Arial" w:cs="Arial"/>
+          <w:color w:val="000000"/>
+        </w:rPr>
+        <w:t xml:space="preserve"> distribution in various places</w:t>
       </w:r>
     </w:p>
     <w:p>
@@ -3309,15 +3641,15 @@
         <w:textAlignment w:val="baseline"/>
         <w:rPr>
           <w:rFonts w:ascii="Arial" w:eastAsia="Times New Roman" w:hAnsi="Arial" w:cs="Arial"/>
-          <w:color w:val="000000"/>
+          <w:color w:val="FF0000"/>
         </w:rPr>
       </w:pPr>
       <w:r>
         <w:rPr>
           <w:rFonts w:ascii="Arial" w:eastAsia="Times New Roman" w:hAnsi="Arial" w:cs="Arial"/>
-          <w:color w:val="000000"/>
-        </w:rPr>
-        <w:t>Identify places with high percentage of addicts for specific game</w:t>
+          <w:color w:val="FF0000"/>
+        </w:rPr>
+        <w:t>Identify \ Locate(?) places with high percentage of addicts for specific game</w:t>
       </w:r>
     </w:p>
     <w:p>
@@ -3343,7 +3675,7 @@
       <w:r>
         <w:rPr>
           <w:rFonts w:ascii="Arial" w:eastAsia="Times New Roman" w:hAnsi="Arial" w:cs="Arial"/>
-          <w:color w:val="000000"/>
+          <w:color w:val="FF0000"/>
         </w:rPr>
         <w:t>games’ addictiveness</w:t>
       </w:r>
@@ -3383,21 +3715,28 @@
           <w:color w:val="000000"/>
         </w:rPr>
       </w:pPr>
-      <w:bookmarkStart w:id="60" w:name="OLE_LINK75"/>
-      <w:bookmarkStart w:id="61" w:name="OLE_LINK76"/>
       <w:r>
         <w:rPr>
           <w:rFonts w:ascii="Arial" w:eastAsia="Times New Roman" w:hAnsi="Arial" w:cs="Arial"/>
           <w:color w:val="000000"/>
         </w:rPr>
-        <w:t xml:space="preserve">Identify </w:t>
-      </w:r>
+        <w:t xml:space="preserve">Present </w:t>
+      </w:r>
+      <w:proofErr w:type="gramStart"/>
       <w:r>
         <w:rPr>
           <w:rFonts w:ascii="Arial" w:eastAsia="Times New Roman" w:hAnsi="Arial" w:cs="Arial"/>
           <w:color w:val="000000"/>
         </w:rPr>
-        <w:t>dependency between games properties</w:t>
+        <w:t>players</w:t>
+      </w:r>
+      <w:proofErr w:type="gramEnd"/>
+      <w:r>
+        <w:rPr>
+          <w:rFonts w:ascii="Arial" w:eastAsia="Times New Roman" w:hAnsi="Arial" w:cs="Arial"/>
+          <w:color w:val="000000"/>
+        </w:rPr>
+        <w:t xml:space="preserve"> distribution in various places</w:t>
       </w:r>
     </w:p>
     <w:p>
@@ -3411,65 +3750,20 @@
         <w:textAlignment w:val="baseline"/>
         <w:rPr>
           <w:rFonts w:ascii="Arial" w:eastAsia="Times New Roman" w:hAnsi="Arial" w:cs="Arial"/>
-          <w:color w:val="000000"/>
+          <w:color w:val="FF0000"/>
         </w:rPr>
       </w:pPr>
       <w:r>
         <w:rPr>
           <w:rFonts w:ascii="Arial" w:eastAsia="Times New Roman" w:hAnsi="Arial" w:cs="Arial"/>
-          <w:color w:val="000000"/>
-        </w:rPr>
-        <w:t xml:space="preserve">Identify </w:t>
-      </w:r>
-      <w:bookmarkEnd w:id="60"/>
-      <w:bookmarkEnd w:id="61"/>
-      <w:r>
-        <w:rPr>
-          <w:rFonts w:ascii="Arial" w:eastAsia="Times New Roman" w:hAnsi="Arial" w:cs="Arial"/>
-          <w:color w:val="000000"/>
-        </w:rPr>
-        <w:t>correlations or similarities between game’s rating to the active players</w:t>
-      </w:r>
-      <w:r>
-        <w:rPr>
-          <w:rFonts w:ascii="Arial" w:eastAsia="Times New Roman" w:hAnsi="Arial" w:cs="Arial"/>
-          <w:color w:val="000000"/>
-        </w:rPr>
-        <w:t>/</w:t>
-      </w:r>
-      <w:r>
-        <w:rPr>
-          <w:rFonts w:ascii="Arial" w:eastAsia="Times New Roman" w:hAnsi="Arial" w:cs="Arial"/>
-          <w:color w:val="000000"/>
-        </w:rPr>
-        <w:t xml:space="preserve"> </w:t>
-      </w:r>
-      <w:proofErr w:type="spellStart"/>
-      <w:r>
-        <w:rPr>
-          <w:rFonts w:ascii="Arial" w:eastAsia="Times New Roman" w:hAnsi="Arial" w:cs="Arial"/>
-          <w:color w:val="000000"/>
-        </w:rPr>
-        <w:t>avg</w:t>
-      </w:r>
-      <w:proofErr w:type="spellEnd"/>
-      <w:r>
-        <w:rPr>
-          <w:rFonts w:ascii="Arial" w:eastAsia="Times New Roman" w:hAnsi="Arial" w:cs="Arial"/>
-          <w:color w:val="000000"/>
-        </w:rPr>
-        <w:t xml:space="preserve"> game playing time</w:t>
-      </w:r>
-      <w:r>
-        <w:rPr>
-          <w:rFonts w:ascii="Arial" w:eastAsia="Times New Roman" w:hAnsi="Arial" w:cs="Arial"/>
-          <w:color w:val="000000"/>
-        </w:rPr>
-        <w:t xml:space="preserve"> / owners</w:t>
-      </w:r>
-    </w:p>
-    <w:p>
-      <w:pPr>
+          <w:color w:val="FF0000"/>
+        </w:rPr>
+        <w:t>Identify \ Locate(?) places with high percentage of addicts for specific game</w:t>
+      </w:r>
+    </w:p>
+    <w:p>
+      <w:pPr>
+        <w:pStyle w:val="ListParagraph"/>
         <w:numPr>
           <w:ilvl w:val="0"/>
           <w:numId w:val="25"/>
@@ -3478,46 +3772,20 @@
         <w:textAlignment w:val="baseline"/>
         <w:rPr>
           <w:rFonts w:ascii="Arial" w:eastAsia="Times New Roman" w:hAnsi="Arial" w:cs="Arial"/>
-          <w:color w:val="000000"/>
-        </w:rPr>
-      </w:pPr>
-      <w:bookmarkStart w:id="62" w:name="OLE_LINK20"/>
-      <w:bookmarkStart w:id="63" w:name="OLE_LINK41"/>
-      <w:bookmarkStart w:id="64" w:name="OLE_LINK42"/>
+          <w:color w:val="FF0000"/>
+        </w:rPr>
+      </w:pPr>
       <w:r>
         <w:rPr>
           <w:rFonts w:ascii="Arial" w:eastAsia="Times New Roman" w:hAnsi="Arial" w:cs="Arial"/>
-          <w:color w:val="000000"/>
-        </w:rPr>
-        <w:t>I</w:t>
-      </w:r>
-      <w:r>
-        <w:rPr>
-          <w:rFonts w:ascii="Arial" w:eastAsia="Times New Roman" w:hAnsi="Arial" w:cs="Arial"/>
-          <w:color w:val="000000"/>
-        </w:rPr>
-        <w:t xml:space="preserve">dentify </w:t>
-      </w:r>
-      <w:bookmarkEnd w:id="62"/>
-      <w:bookmarkEnd w:id="63"/>
-      <w:bookmarkEnd w:id="64"/>
-      <w:r>
-        <w:rPr>
-          <w:rFonts w:ascii="Arial" w:eastAsia="Times New Roman" w:hAnsi="Arial" w:cs="Arial"/>
-          <w:color w:val="000000"/>
-        </w:rPr>
-        <w:t xml:space="preserve">correlations between GDP, money_spent and the economy </w:t>
-      </w:r>
-      <w:r>
-        <w:rPr>
-          <w:rFonts w:ascii="Arial" w:eastAsia="Times New Roman" w:hAnsi="Arial" w:cs="Arial"/>
-          <w:color w:val="000000"/>
-        </w:rPr>
-        <w:t>of countries</w:t>
-      </w:r>
-    </w:p>
-    <w:p>
-      <w:pPr>
+          <w:color w:val="FF0000"/>
+        </w:rPr>
+        <w:t>Identify addictive games (genres)</w:t>
+      </w:r>
+    </w:p>
+    <w:p>
+      <w:pPr>
+        <w:pStyle w:val="ListParagraph"/>
         <w:numPr>
           <w:ilvl w:val="0"/>
           <w:numId w:val="25"/>
@@ -3534,68 +3802,7 @@
           <w:rFonts w:ascii="Arial" w:eastAsia="Times New Roman" w:hAnsi="Arial" w:cs="Arial"/>
           <w:color w:val="000000"/>
         </w:rPr>
-        <w:t xml:space="preserve">Identify </w:t>
-      </w:r>
-      <w:r>
-        <w:rPr>
-          <w:rFonts w:ascii="Arial" w:eastAsia="Times New Roman" w:hAnsi="Arial" w:cs="Arial"/>
-          <w:color w:val="000000"/>
-        </w:rPr>
-        <w:t xml:space="preserve">outliers related to </w:t>
-      </w:r>
-      <w:bookmarkStart w:id="65" w:name="OLE_LINK43"/>
-      <w:bookmarkStart w:id="66" w:name="OLE_LINK44"/>
-      <w:r>
-        <w:rPr>
-          <w:rFonts w:ascii="Arial" w:eastAsia="Times New Roman" w:hAnsi="Arial" w:cs="Arial"/>
-          <w:color w:val="000000"/>
-        </w:rPr>
-        <w:t>country addictiveness</w:t>
-      </w:r>
-      <w:r>
-        <w:rPr>
-          <w:rFonts w:ascii="Arial" w:eastAsia="Times New Roman" w:hAnsi="Arial" w:cs="Arial"/>
-          <w:color w:val="000000"/>
-        </w:rPr>
-        <w:t xml:space="preserve"> </w:t>
-      </w:r>
-      <w:bookmarkEnd w:id="65"/>
-      <w:bookmarkEnd w:id="66"/>
-    </w:p>
-    <w:p>
-      <w:pPr>
-        <w:pStyle w:val="Heading3"/>
-        <w:rPr>
-          <w:b/>
-          <w:bCs/>
-        </w:rPr>
-      </w:pPr>
-      <w:r>
-        <w:rPr>
-          <w:b/>
-          <w:bCs/>
-        </w:rPr>
-        <w:t>How?</w:t>
-      </w:r>
-    </w:p>
-    <w:p/>
-    <w:p>
-      <w:r>
-        <w:t xml:space="preserve">To </w:t>
-      </w:r>
-      <w:r>
-        <w:t>emphasize</w:t>
-      </w:r>
-      <w:r>
-        <w:t xml:space="preserve"> </w:t>
-      </w:r>
-      <w:proofErr w:type="gramStart"/>
-      <w:r>
-        <w:t>different aspects</w:t>
-      </w:r>
-      <w:proofErr w:type="gramEnd"/>
-      <w:r>
-        <w:t xml:space="preserve"> of the dataset, we divided the visualizations to 4 aspects:</w:t>
+        <w:t>Compare amounts of addicts between different games</w:t>
       </w:r>
     </w:p>
     <w:p>
@@ -3603,19 +3810,21 @@
         <w:pStyle w:val="ListParagraph"/>
         <w:numPr>
           <w:ilvl w:val="0"/>
-          <w:numId w:val="26"/>
+          <w:numId w:val="25"/>
         </w:numPr>
-        <w:rPr>
-          <w:i/>
-          <w:iCs/>
-        </w:rPr>
-      </w:pPr>
-      <w:r>
-        <w:rPr>
-          <w:i/>
-          <w:iCs/>
-        </w:rPr>
-        <w:t>Games</w:t>
+        <w:spacing w:after="0" w:line="240" w:lineRule="auto"/>
+        <w:textAlignment w:val="baseline"/>
+        <w:rPr>
+          <w:rFonts w:ascii="Arial" w:eastAsia="Times New Roman" w:hAnsi="Arial" w:cs="Arial"/>
+          <w:color w:val="000000"/>
+        </w:rPr>
+      </w:pPr>
+      <w:r>
+        <w:rPr>
+          <w:rFonts w:ascii="Arial" w:eastAsia="Times New Roman" w:hAnsi="Arial" w:cs="Arial"/>
+          <w:color w:val="000000"/>
+        </w:rPr>
+        <w:t>Compare game popularity</w:t>
       </w:r>
     </w:p>
     <w:p>
@@ -3623,19 +3832,21 @@
         <w:pStyle w:val="ListParagraph"/>
         <w:numPr>
           <w:ilvl w:val="0"/>
-          <w:numId w:val="26"/>
+          <w:numId w:val="25"/>
         </w:numPr>
-        <w:rPr>
-          <w:i/>
-          <w:iCs/>
-        </w:rPr>
-      </w:pPr>
-      <w:r>
-        <w:rPr>
-          <w:i/>
-          <w:iCs/>
-        </w:rPr>
-        <w:t>Economy</w:t>
+        <w:spacing w:after="0" w:line="240" w:lineRule="auto"/>
+        <w:textAlignment w:val="baseline"/>
+        <w:rPr>
+          <w:rFonts w:ascii="Arial" w:eastAsia="Times New Roman" w:hAnsi="Arial" w:cs="Arial"/>
+          <w:color w:val="000000"/>
+        </w:rPr>
+      </w:pPr>
+      <w:r>
+        <w:rPr>
+          <w:rFonts w:ascii="Arial" w:eastAsia="Times New Roman" w:hAnsi="Arial" w:cs="Arial"/>
+          <w:color w:val="000000"/>
+        </w:rPr>
+        <w:t>Explore similarities / disparities in the same genre</w:t>
       </w:r>
     </w:p>
     <w:p>
@@ -3643,8 +3854,47 @@
         <w:pStyle w:val="ListParagraph"/>
         <w:numPr>
           <w:ilvl w:val="0"/>
-          <w:numId w:val="26"/>
+          <w:numId w:val="25"/>
         </w:numPr>
+        <w:spacing w:after="0" w:line="240" w:lineRule="auto"/>
+        <w:textAlignment w:val="baseline"/>
+        <w:rPr>
+          <w:rFonts w:ascii="Arial" w:eastAsia="Times New Roman" w:hAnsi="Arial" w:cs="Arial"/>
+          <w:color w:val="FF0000"/>
+        </w:rPr>
+      </w:pPr>
+      <w:r>
+        <w:rPr>
+          <w:rFonts w:ascii="Arial" w:eastAsia="Times New Roman" w:hAnsi="Arial" w:cs="Arial"/>
+          <w:color w:val="FF0000"/>
+        </w:rPr>
+        <w:t xml:space="preserve">Identify correlations or similarities between game’s rating to the active players </w:t>
+      </w:r>
+      <w:proofErr w:type="spellStart"/>
+      <w:r>
+        <w:rPr>
+          <w:rFonts w:ascii="Arial" w:eastAsia="Times New Roman" w:hAnsi="Arial" w:cs="Arial"/>
+          <w:color w:val="FF0000"/>
+        </w:rPr>
+        <w:t>avg</w:t>
+      </w:r>
+      <w:proofErr w:type="spellEnd"/>
+      <w:r>
+        <w:rPr>
+          <w:rFonts w:ascii="Arial" w:eastAsia="Times New Roman" w:hAnsi="Arial" w:cs="Arial"/>
+          <w:color w:val="FF0000"/>
+        </w:rPr>
+        <w:t xml:space="preserve"> game playing time</w:t>
+      </w:r>
+    </w:p>
+    <w:p/>
+    <w:p>
+      <w:r>
+        <w:t>To underline different aspects of the dataset, we divided the visualizations to 4 aspects:</w:t>
+      </w:r>
+    </w:p>
+    <w:p>
+      <w:pPr>
         <w:rPr>
           <w:i/>
           <w:iCs/>
@@ -3655,82 +3905,32 @@
           <w:i/>
           <w:iCs/>
         </w:rPr>
-        <w:t>Countries</w:t>
-      </w:r>
-    </w:p>
-    <w:p>
-      <w:pPr>
-        <w:pStyle w:val="ListParagraph"/>
-        <w:numPr>
-          <w:ilvl w:val="0"/>
-          <w:numId w:val="26"/>
-        </w:numPr>
-        <w:rPr>
-          <w:i/>
-          <w:iCs/>
-        </w:rPr>
-      </w:pPr>
-      <w:r>
-        <w:rPr>
-          <w:i/>
-          <w:iCs/>
-        </w:rPr>
-        <w:t>Continents</w:t>
-      </w:r>
-    </w:p>
-    <w:p>
-      <w:pPr>
-        <w:ind w:left="360"/>
-        <w:rPr>
-          <w:b/>
-          <w:bCs/>
-        </w:rPr>
-      </w:pPr>
-      <w:bookmarkStart w:id="67" w:name="OLE_LINK18"/>
-      <w:r>
-        <w:rPr>
-          <w:b/>
-          <w:bCs/>
-          <w:i/>
-          <w:iCs/>
-        </w:rPr>
-        <w:t>We tried to prove in each aspect that even the simplest visualiz</w:t>
-      </w:r>
-      <w:r>
-        <w:rPr>
-          <w:b/>
-          <w:bCs/>
-        </w:rPr>
-        <w:t>ations can be the most powerful and best for the tasks in hand.</w:t>
+        <w:t>Games, Economy, Countries and Continents</w:t>
       </w:r>
     </w:p>
     <w:p>
       <w:pPr>
         <w:pStyle w:val="Heading5"/>
       </w:pPr>
-      <w:bookmarkStart w:id="68" w:name="OLE_LINK3"/>
-      <w:bookmarkEnd w:id="67"/>
+      <w:bookmarkStart w:id="60" w:name="OLE_LINK3"/>
       <w:r>
         <w:t>Games</w:t>
       </w:r>
     </w:p>
     <w:p>
       <w:r>
-        <w:t xml:space="preserve">Per-game approach, where in each visualization the emphasis is on the </w:t>
-      </w:r>
-      <w:r>
-        <w:t>game (</w:t>
-      </w:r>
-      <w:r>
-        <w:t>one of the 10 selected), it’s</w:t>
-      </w:r>
-      <w:r>
-        <w:t xml:space="preserve"> gamers distribution and behavior</w:t>
-      </w:r>
-      <w:r>
-        <w:t xml:space="preserve">. </w:t>
-      </w:r>
-    </w:p>
+        <w:t>Per-game approach, where in each visualization the emphasis is on the game, and its’ gamers distribution and behavior</w:t>
+      </w:r>
+    </w:p>
+    <w:p/>
+    <w:p/>
+    <w:p/>
+    <w:p/>
+    <w:p/>
+    <w:p/>
+    <w:p/>
+    <w:p/>
+    <w:p/>
     <w:p/>
     <w:p/>
     <w:p/>
@@ -3744,23 +3944,23 @@
           <w:bottom w:val="single" w:sz="6" w:space="1" w:color="auto"/>
         </w:pBdr>
       </w:pPr>
-      <w:bookmarkStart w:id="69" w:name="OLE_LINK14"/>
-      <w:bookmarkStart w:id="70" w:name="OLE_LINK15"/>
-      <w:bookmarkStart w:id="71" w:name="OLE_LINK16"/>
+      <w:bookmarkStart w:id="61" w:name="OLE_LINK14"/>
+      <w:bookmarkStart w:id="62" w:name="OLE_LINK15"/>
+      <w:bookmarkStart w:id="63" w:name="OLE_LINK16"/>
       <w:r>
         <w:lastRenderedPageBreak/>
         <w:t>Choropleth</w:t>
       </w:r>
     </w:p>
     <w:p>
-      <w:bookmarkStart w:id="72" w:name="OLE_LINK36"/>
-      <w:bookmarkStart w:id="73" w:name="OLE_LINK37"/>
-      <w:bookmarkStart w:id="74" w:name="OLE_LINK38"/>
-      <w:bookmarkEnd w:id="69"/>
-      <w:bookmarkEnd w:id="70"/>
-      <w:bookmarkEnd w:id="71"/>
-      <w:r>
-        <w:t xml:space="preserve">To illustrate worldwide distribution of the players for the games that were chosen, choropleth was used with single hue progression. Leaflet map engine, along with </w:t>
+      <w:bookmarkStart w:id="64" w:name="OLE_LINK36"/>
+      <w:bookmarkStart w:id="65" w:name="OLE_LINK37"/>
+      <w:bookmarkStart w:id="66" w:name="OLE_LINK38"/>
+      <w:bookmarkEnd w:id="61"/>
+      <w:bookmarkEnd w:id="62"/>
+      <w:bookmarkEnd w:id="63"/>
+      <w:r>
+        <w:t xml:space="preserve">To illustrate worldwide distribution of the players for the 10 games that were chosen, choropleth was used with single hue progression (darkest - greatest). Leaflet map engine, along with </w:t>
       </w:r>
       <w:proofErr w:type="spellStart"/>
       <w:r>
@@ -3771,9 +3971,9 @@
         <w:t xml:space="preserve"> map provider for the labels, is used, providing the user option to explore the map. Hovering over the country shows the corresponding number / time for the chosen property. Legend in the bottom right corner serves dual purpose – both as a legend but also as a scale for the chosen property, as the darkest color is the property worldwide maximum for a chosen game.</w:t>
       </w:r>
     </w:p>
-    <w:bookmarkEnd w:id="72"/>
-    <w:bookmarkEnd w:id="73"/>
-    <w:bookmarkEnd w:id="74"/>
+    <w:bookmarkEnd w:id="64"/>
+    <w:bookmarkEnd w:id="65"/>
+    <w:bookmarkEnd w:id="66"/>
     <w:p>
       <w:pPr>
         <w:jc w:val="center"/>
@@ -3835,157 +4035,9 @@
       </w:r>
       <w:r>
         <w:br/>
-        <w:t xml:space="preserve">‘Average playtime’ was calculated for the ‘active players’ (users who were active in the timespan of 2 weeks </w:t>
-      </w:r>
-      <w:proofErr w:type="gramStart"/>
-      <w:r>
-        <w:t>at the moment</w:t>
-      </w:r>
-      <w:proofErr w:type="gramEnd"/>
-      <w:r>
-        <w:t xml:space="preserve"> of the data retrieval by the crawler that we derived the data from)</w:t>
-      </w:r>
-      <w:r>
-        <w:t>.</w:t>
-      </w:r>
-    </w:p>
-    <w:p>
-      <w:pPr>
-        <w:rPr>
-          <w:b/>
-          <w:bCs/>
-        </w:rPr>
-      </w:pPr>
-      <w:r>
-        <w:rPr>
-          <w:b/>
-          <w:bCs/>
-        </w:rPr>
-        <w:t>evaluation</w:t>
-      </w:r>
-    </w:p>
-    <w:p>
-      <w:bookmarkStart w:id="75" w:name="OLE_LINK60"/>
-      <w:bookmarkStart w:id="76" w:name="OLE_LINK61"/>
-      <w:bookmarkStart w:id="77" w:name="OLE_LINK62"/>
-      <w:bookmarkStart w:id="78" w:name="OLE_LINK63"/>
-      <w:r>
-        <w:t xml:space="preserve">This visualization saves </w:t>
-      </w:r>
-      <w:bookmarkEnd w:id="75"/>
-      <w:bookmarkEnd w:id="76"/>
-      <w:bookmarkEnd w:id="77"/>
-      <w:r>
-        <w:rPr>
-          <w:b/>
-        </w:rPr>
-        <w:t>time</w:t>
-      </w:r>
-      <w:r>
-        <w:rPr>
-          <w:b/>
-        </w:rPr>
-        <w:t xml:space="preserve"> </w:t>
-      </w:r>
-      <w:r>
-        <w:t>in</w:t>
-      </w:r>
-      <w:r>
-        <w:rPr>
-          <w:b/>
-        </w:rPr>
-        <w:t>:</w:t>
-      </w:r>
-    </w:p>
-    <w:p>
-      <w:pPr>
-        <w:pStyle w:val="ListParagraph"/>
-        <w:numPr>
-          <w:ilvl w:val="0"/>
-          <w:numId w:val="27"/>
-        </w:numPr>
-      </w:pPr>
-      <w:bookmarkStart w:id="79" w:name="OLE_LINK47"/>
-      <w:bookmarkStart w:id="80" w:name="OLE_LINK48"/>
-      <w:bookmarkStart w:id="81" w:name="OLE_LINK49"/>
-      <w:bookmarkStart w:id="82" w:name="OLE_LINK56"/>
-      <w:bookmarkStart w:id="83" w:name="OLE_LINK57"/>
-      <w:bookmarkEnd w:id="78"/>
-      <w:r>
-        <w:t xml:space="preserve">Finding </w:t>
-      </w:r>
-      <w:bookmarkEnd w:id="79"/>
-      <w:bookmarkEnd w:id="80"/>
-      <w:bookmarkEnd w:id="81"/>
-      <w:bookmarkEnd w:id="82"/>
-      <w:bookmarkEnd w:id="83"/>
-      <w:r>
-        <w:t xml:space="preserve">extremes </w:t>
-      </w:r>
-    </w:p>
-    <w:p>
-      <w:pPr>
-        <w:pStyle w:val="ListParagraph"/>
-        <w:numPr>
-          <w:ilvl w:val="0"/>
-          <w:numId w:val="27"/>
-        </w:numPr>
-      </w:pPr>
-      <w:r>
-        <w:t>Finding a</w:t>
-      </w:r>
-      <w:r>
-        <w:t>nomalies</w:t>
-      </w:r>
-    </w:p>
-    <w:p>
-      <w:pPr>
-        <w:pStyle w:val="ListParagraph"/>
-        <w:numPr>
-          <w:ilvl w:val="0"/>
-          <w:numId w:val="27"/>
-        </w:numPr>
-      </w:pPr>
-      <w:r>
-        <w:t>Retrieving v</w:t>
-      </w:r>
-      <w:r>
-        <w:t>alue</w:t>
-      </w:r>
-    </w:p>
-    <w:p>
-      <w:bookmarkStart w:id="84" w:name="OLE_LINK69"/>
-      <w:r>
-        <w:t xml:space="preserve">This visualization offers </w:t>
-      </w:r>
-      <w:r>
-        <w:rPr>
-          <w:b/>
-          <w:bCs/>
-        </w:rPr>
-        <w:t xml:space="preserve">insight </w:t>
-      </w:r>
-      <w:r>
-        <w:t>by giving the user the ability to find spatial trends in the map.</w:t>
-      </w:r>
-    </w:p>
-    <w:bookmarkEnd w:id="84"/>
-    <w:p>
-      <w:r>
-        <w:lastRenderedPageBreak/>
-        <w:t xml:space="preserve">It emphasizes that some </w:t>
-      </w:r>
-      <w:r>
-        <w:t>countries</w:t>
-      </w:r>
-      <w:r>
-        <w:t xml:space="preserve"> </w:t>
-      </w:r>
-      <w:r>
-        <w:t>/spatial region have preference to specific games, even though the extreme stays for the most part the same country.</w:t>
-      </w:r>
-    </w:p>
-    <w:p/>
+        <w:t>‘Average playtime’ was calculated for the ‘active players’ (users who were active in the timespan of 2 weeks at the moment of the data retrieval by the crawler that we derived the data from)</w:t>
+      </w:r>
+    </w:p>
     <w:p>
       <w:pPr>
         <w:pStyle w:val="Heading6"/>
@@ -3993,14 +4045,14 @@
           <w:bottom w:val="single" w:sz="6" w:space="1" w:color="auto"/>
         </w:pBdr>
       </w:pPr>
-      <w:bookmarkStart w:id="85" w:name="OLE_LINK23"/>
-      <w:bookmarkStart w:id="86" w:name="OLE_LINK24"/>
+      <w:bookmarkStart w:id="67" w:name="OLE_LINK23"/>
+      <w:bookmarkStart w:id="68" w:name="OLE_LINK24"/>
       <w:r>
         <w:t>Bar Chart</w:t>
       </w:r>
     </w:p>
-    <w:bookmarkEnd w:id="85"/>
-    <w:bookmarkEnd w:id="86"/>
+    <w:bookmarkEnd w:id="67"/>
+    <w:bookmarkEnd w:id="68"/>
     <w:p>
       <w:r>
         <w:t>To illustrate worldwide how players are distributed for the 10 games, bar chart was used with single color, utilizing the bar sizes to indicate the difference.</w:t>
@@ -4008,6 +4060,7 @@
     </w:p>
     <w:p>
       <w:r>
+        <w:lastRenderedPageBreak/>
         <w:t>The games aligned in the natural lexicographical order, with the option to sort the games according to the chosen property.</w:t>
       </w:r>
       <w:r>
@@ -4161,124 +4214,6 @@
     </w:p>
     <w:p>
       <w:pPr>
-        <w:rPr>
-          <w:b/>
-          <w:bCs/>
-          <w:rtl/>
-        </w:rPr>
-      </w:pPr>
-      <w:bookmarkStart w:id="87" w:name="OLE_LINK19"/>
-      <w:bookmarkStart w:id="88" w:name="OLE_LINK112"/>
-      <w:r>
-        <w:rPr>
-          <w:b/>
-          <w:bCs/>
-        </w:rPr>
-        <w:t>evaluation</w:t>
-      </w:r>
-    </w:p>
-    <w:p>
-      <w:pPr>
-        <w:rPr>
-          <w:b/>
-          <w:rtl/>
-        </w:rPr>
-      </w:pPr>
-      <w:bookmarkStart w:id="89" w:name="OLE_LINK70"/>
-      <w:r>
-        <w:t xml:space="preserve">This visualization saves </w:t>
-      </w:r>
-      <w:r>
-        <w:rPr>
-          <w:b/>
-        </w:rPr>
-        <w:t>time</w:t>
-      </w:r>
-      <w:r>
-        <w:rPr>
-          <w:b/>
-        </w:rPr>
-        <w:t xml:space="preserve"> </w:t>
-      </w:r>
-      <w:r>
-        <w:t>in</w:t>
-      </w:r>
-      <w:r>
-        <w:rPr>
-          <w:b/>
-        </w:rPr>
-        <w:t>:</w:t>
-      </w:r>
-    </w:p>
-    <w:p>
-      <w:pPr>
-        <w:pStyle w:val="ListParagraph"/>
-        <w:numPr>
-          <w:ilvl w:val="0"/>
-          <w:numId w:val="28"/>
-        </w:numPr>
-      </w:pPr>
-      <w:r>
-        <w:t>Sorting the requested values</w:t>
-      </w:r>
-    </w:p>
-    <w:p>
-      <w:pPr>
-        <w:pStyle w:val="ListParagraph"/>
-        <w:numPr>
-          <w:ilvl w:val="0"/>
-          <w:numId w:val="28"/>
-        </w:numPr>
-      </w:pPr>
-      <w:r>
-        <w:t>Find</w:t>
-      </w:r>
-      <w:r>
-        <w:t>ing</w:t>
-      </w:r>
-      <w:r>
-        <w:t xml:space="preserve"> extremes</w:t>
-      </w:r>
-      <w:r>
-        <w:t xml:space="preserve"> / anomalies</w:t>
-      </w:r>
-    </w:p>
-    <w:p>
-      <w:pPr>
-        <w:pStyle w:val="ListParagraph"/>
-        <w:numPr>
-          <w:ilvl w:val="0"/>
-          <w:numId w:val="28"/>
-        </w:numPr>
-      </w:pPr>
-      <w:r>
-        <w:t>Characterizing d</w:t>
-      </w:r>
-      <w:r>
-        <w:t>istribution</w:t>
-      </w:r>
-    </w:p>
-    <w:p>
-      <w:r>
-        <w:t xml:space="preserve">This visualization offers </w:t>
-      </w:r>
-      <w:r>
-        <w:rPr>
-          <w:b/>
-          <w:bCs/>
-        </w:rPr>
-        <w:t xml:space="preserve">insight </w:t>
-      </w:r>
-      <w:r>
-        <w:t>by giving the user the ability to compare values in one screen.</w:t>
-      </w:r>
-    </w:p>
-    <w:bookmarkEnd w:id="88"/>
-    <w:bookmarkEnd w:id="89"/>
-    <w:p/>
-    <w:bookmarkEnd w:id="87"/>
-    <w:p>
-      <w:pPr>
         <w:pStyle w:val="Heading6"/>
         <w:pBdr>
           <w:bottom w:val="single" w:sz="6" w:space="1" w:color="auto"/>
@@ -4295,26 +4230,25 @@
     </w:p>
     <w:p>
       <w:r>
-        <w:lastRenderedPageBreak/>
         <w:t xml:space="preserve">We divided the </w:t>
       </w:r>
-      <w:bookmarkStart w:id="90" w:name="OLE_LINK33"/>
-      <w:bookmarkStart w:id="91" w:name="OLE_LINK34"/>
-      <w:bookmarkStart w:id="92" w:name="OLE_LINK35"/>
+      <w:bookmarkStart w:id="69" w:name="OLE_LINK33"/>
+      <w:bookmarkStart w:id="70" w:name="OLE_LINK34"/>
+      <w:bookmarkStart w:id="71" w:name="OLE_LINK35"/>
       <w:r>
         <w:t>player’s playtime to 3 categories</w:t>
       </w:r>
-      <w:bookmarkEnd w:id="90"/>
-      <w:bookmarkEnd w:id="91"/>
-      <w:bookmarkEnd w:id="92"/>
+      <w:bookmarkEnd w:id="69"/>
+      <w:bookmarkEnd w:id="70"/>
+      <w:bookmarkEnd w:id="71"/>
       <w:r>
         <w:t>:</w:t>
       </w:r>
       <w:r>
         <w:br/>
       </w:r>
-      <w:bookmarkStart w:id="93" w:name="OLE_LINK31"/>
-      <w:bookmarkStart w:id="94" w:name="OLE_LINK32"/>
+      <w:bookmarkStart w:id="72" w:name="OLE_LINK31"/>
+      <w:bookmarkStart w:id="73" w:name="OLE_LINK32"/>
       <w:r>
         <w:rPr>
           <w:rFonts w:ascii="Cambria Math" w:hAnsi="Cambria Math"/>
@@ -4351,8 +4285,8 @@
       <w:r>
         <w:t>Excessive: &gt; 4 hours a day</w:t>
       </w:r>
-      <w:bookmarkEnd w:id="93"/>
-      <w:bookmarkEnd w:id="94"/>
+      <w:bookmarkEnd w:id="72"/>
+      <w:bookmarkEnd w:id="73"/>
     </w:p>
     <w:p>
       <w:r>
@@ -4409,6 +4343,7 @@
     </w:p>
     <w:p>
       <w:r>
+        <w:lastRenderedPageBreak/>
         <w:t>In</w:t>
       </w:r>
       <w:r>
@@ -4477,8 +4412,8 @@
       </w:r>
     </w:p>
     <w:p>
-      <w:bookmarkStart w:id="95" w:name="OLE_LINK29"/>
-      <w:bookmarkStart w:id="96" w:name="OLE_LINK30"/>
+      <w:bookmarkStart w:id="74" w:name="OLE_LINK29"/>
+      <w:bookmarkStart w:id="75" w:name="OLE_LINK30"/>
       <w:r>
         <w:rPr>
           <w:rFonts w:ascii="Cambria Math" w:hAnsi="Cambria Math"/>
@@ -4503,8 +4438,8 @@
         <w:t>Owners (Non-active) : haven’t played this game in the last 2 week period</w:t>
       </w:r>
     </w:p>
-    <w:bookmarkEnd w:id="95"/>
-    <w:bookmarkEnd w:id="96"/>
+    <w:bookmarkEnd w:id="74"/>
+    <w:bookmarkEnd w:id="75"/>
     <w:p>
       <w:r>
         <w:rPr>
@@ -4562,361 +4497,16 @@
     </w:p>
     <w:p>
       <w:pPr>
-        <w:rPr>
-          <w:b/>
-          <w:bCs/>
-        </w:rPr>
-      </w:pPr>
-      <w:bookmarkStart w:id="97" w:name="OLE_LINK71"/>
-      <w:r>
-        <w:rPr>
-          <w:b/>
-          <w:bCs/>
-        </w:rPr>
-        <w:t>evaluation</w:t>
-      </w:r>
-    </w:p>
-    <w:p>
-      <w:pPr>
-        <w:rPr>
-          <w:b/>
-          <w:rtl/>
-        </w:rPr>
-      </w:pPr>
-      <w:r>
-        <w:t xml:space="preserve">This visualization saves </w:t>
-      </w:r>
-      <w:r>
-        <w:rPr>
-          <w:b/>
-        </w:rPr>
-        <w:t>time</w:t>
-      </w:r>
-      <w:r>
-        <w:rPr>
-          <w:b/>
-        </w:rPr>
-        <w:t xml:space="preserve"> </w:t>
-      </w:r>
-      <w:r>
-        <w:t>in</w:t>
-      </w:r>
-      <w:r>
-        <w:rPr>
-          <w:b/>
-        </w:rPr>
-        <w:t>:</w:t>
-      </w:r>
-    </w:p>
-    <w:p>
-      <w:pPr>
-        <w:pStyle w:val="ListParagraph"/>
-        <w:numPr>
-          <w:ilvl w:val="0"/>
-          <w:numId w:val="28"/>
-        </w:numPr>
-      </w:pPr>
-      <w:r>
-        <w:t>Sorting the requested values</w:t>
-      </w:r>
-    </w:p>
-    <w:p>
-      <w:pPr>
-        <w:pStyle w:val="ListParagraph"/>
-        <w:numPr>
-          <w:ilvl w:val="0"/>
-          <w:numId w:val="28"/>
-        </w:numPr>
-      </w:pPr>
-      <w:r>
-        <w:t>Proportional sorting addictiveness of games</w:t>
-      </w:r>
-    </w:p>
-    <w:p>
-      <w:pPr>
-        <w:pStyle w:val="ListParagraph"/>
-        <w:numPr>
-          <w:ilvl w:val="0"/>
-          <w:numId w:val="28"/>
-        </w:numPr>
-      </w:pPr>
-      <w:r>
-        <w:t>Find</w:t>
-      </w:r>
-      <w:r>
-        <w:t>ing</w:t>
-      </w:r>
-      <w:r>
-        <w:t xml:space="preserve"> extremes</w:t>
-      </w:r>
-      <w:r>
-        <w:t xml:space="preserve"> / anomalies</w:t>
-      </w:r>
-    </w:p>
-    <w:p>
-      <w:pPr>
-        <w:pStyle w:val="ListParagraph"/>
-        <w:numPr>
-          <w:ilvl w:val="0"/>
-          <w:numId w:val="28"/>
-        </w:numPr>
-      </w:pPr>
-      <w:r>
-        <w:t>Characterizing d</w:t>
-      </w:r>
-      <w:r>
-        <w:t>istribution</w:t>
-      </w:r>
-    </w:p>
-    <w:p>
-      <w:r>
-        <w:t xml:space="preserve">This visualization offers </w:t>
-      </w:r>
-      <w:r>
-        <w:rPr>
-          <w:b/>
-          <w:bCs/>
-        </w:rPr>
-        <w:t xml:space="preserve">insight </w:t>
-      </w:r>
-      <w:r>
-        <w:t>by giving the user the ability to compare all the values and show proportion in one screen.</w:t>
-      </w:r>
-    </w:p>
-    <w:bookmarkEnd w:id="97"/>
-    <w:p/>
-    <w:p>
-      <w:pPr>
         <w:pStyle w:val="Heading6"/>
         <w:pBdr>
           <w:bottom w:val="single" w:sz="6" w:space="1" w:color="auto"/>
         </w:pBdr>
       </w:pPr>
       <w:r>
-        <w:lastRenderedPageBreak/>
         <w:t>Radial Axis</w:t>
       </w:r>
     </w:p>
-    <w:p>
-      <w:r>
-        <w:t xml:space="preserve">To visualize the </w:t>
-      </w:r>
-      <w:bookmarkStart w:id="98" w:name="OLE_LINK72"/>
-      <w:bookmarkStart w:id="99" w:name="OLE_LINK73"/>
-      <w:bookmarkStart w:id="100" w:name="OLE_LINK74"/>
-      <w:r>
-        <w:t xml:space="preserve">dependency </w:t>
-      </w:r>
-      <w:bookmarkEnd w:id="98"/>
-      <w:bookmarkEnd w:id="99"/>
-      <w:bookmarkEnd w:id="100"/>
-      <w:r>
-        <w:t>of the game properties we choose to use the radar chart visualization.</w:t>
-      </w:r>
-    </w:p>
-    <w:p>
-      <w:r>
-        <w:t xml:space="preserve">The game properties selected are: number of owner/active users, average play </w:t>
-      </w:r>
-      <w:proofErr w:type="gramStart"/>
-      <w:r>
-        <w:t>time ,</w:t>
-      </w:r>
-      <w:proofErr w:type="gramEnd"/>
-      <w:r>
-        <w:t xml:space="preserve"> rating and price.</w:t>
-      </w:r>
-    </w:p>
-    <w:p>
-      <w:r>
-        <w:rPr>
-          <w:noProof/>
-        </w:rPr>
-        <w:drawing>
-          <wp:inline distT="0" distB="0" distL="0" distR="0">
-            <wp:extent cx="5932805" cy="2160905"/>
-            <wp:effectExtent l="0" t="0" r="0" b="0"/>
-            <wp:docPr id="18" name="Picture 18"/>
-            <wp:cNvGraphicFramePr>
-              <a:graphicFrameLocks xmlns:a="http://schemas.openxmlformats.org/drawingml/2006/main" noChangeAspect="1"/>
-            </wp:cNvGraphicFramePr>
-            <a:graphic xmlns:a="http://schemas.openxmlformats.org/drawingml/2006/main">
-              <a:graphicData uri="http://schemas.openxmlformats.org/drawingml/2006/picture">
-                <pic:pic xmlns:pic="http://schemas.openxmlformats.org/drawingml/2006/picture">
-                  <pic:nvPicPr>
-                    <pic:cNvPr id="0" name="Picture 1"/>
-                    <pic:cNvPicPr>
-                      <a:picLocks noChangeAspect="1" noChangeArrowheads="1"/>
-                    </pic:cNvPicPr>
-                  </pic:nvPicPr>
-                  <pic:blipFill>
-                    <a:blip r:embed="rId15" cstate="print">
-                      <a:extLst>
-                        <a:ext uri="{28A0092B-C50C-407E-A947-70E740481C1C}">
-                          <a14:useLocalDpi xmlns:a14="http://schemas.microsoft.com/office/drawing/2010/main" val="0"/>
-                        </a:ext>
-                      </a:extLst>
-                    </a:blip>
-                    <a:srcRect/>
-                    <a:stretch>
-                      <a:fillRect/>
-                    </a:stretch>
-                  </pic:blipFill>
-                  <pic:spPr bwMode="auto">
-                    <a:xfrm>
-                      <a:off x="0" y="0"/>
-                      <a:ext cx="5932805" cy="2160905"/>
-                    </a:xfrm>
-                    <a:prstGeom prst="rect">
-                      <a:avLst/>
-                    </a:prstGeom>
-                    <a:noFill/>
-                    <a:ln>
-                      <a:noFill/>
-                    </a:ln>
-                  </pic:spPr>
-                </pic:pic>
-              </a:graphicData>
-            </a:graphic>
-          </wp:inline>
-        </w:drawing>
-      </w:r>
-    </w:p>
-    <w:p>
-      <w:bookmarkStart w:id="101" w:name="OLE_LINK92"/>
-      <w:r>
-        <w:t>Note: the price axis was reversed meaning the most expensive game is in the middle of the polygon.</w:t>
-      </w:r>
-    </w:p>
-    <w:p>
-      <w:pPr>
-        <w:rPr>
-          <w:b/>
-          <w:bCs/>
-        </w:rPr>
-      </w:pPr>
-      <w:r>
-        <w:rPr>
-          <w:b/>
-          <w:bCs/>
-        </w:rPr>
-        <w:t>evaluation</w:t>
-      </w:r>
-    </w:p>
-    <w:p>
-      <w:pPr>
-        <w:rPr>
-          <w:b/>
-          <w:rtl/>
-        </w:rPr>
-      </w:pPr>
-      <w:bookmarkStart w:id="102" w:name="OLE_LINK79"/>
-      <w:r>
-        <w:t xml:space="preserve">This visualization saves </w:t>
-      </w:r>
-      <w:r>
-        <w:rPr>
-          <w:b/>
-        </w:rPr>
-        <w:t>time</w:t>
-      </w:r>
-      <w:r>
-        <w:rPr>
-          <w:b/>
-        </w:rPr>
-        <w:t xml:space="preserve"> </w:t>
-      </w:r>
-      <w:r>
-        <w:t>in</w:t>
-      </w:r>
-      <w:r>
-        <w:rPr>
-          <w:b/>
-        </w:rPr>
-        <w:t>:</w:t>
-      </w:r>
-    </w:p>
-    <w:p>
-      <w:pPr>
-        <w:pStyle w:val="ListParagraph"/>
-        <w:numPr>
-          <w:ilvl w:val="0"/>
-          <w:numId w:val="28"/>
-        </w:numPr>
-      </w:pPr>
-      <w:r>
-        <w:t xml:space="preserve">Comparing </w:t>
-      </w:r>
-      <w:r>
-        <w:t xml:space="preserve">derived values </w:t>
-      </w:r>
-    </w:p>
-    <w:p>
-      <w:pPr>
-        <w:pStyle w:val="ListParagraph"/>
-        <w:numPr>
-          <w:ilvl w:val="0"/>
-          <w:numId w:val="28"/>
-        </w:numPr>
-      </w:pPr>
-      <w:r>
-        <w:t>Find</w:t>
-      </w:r>
-      <w:r>
-        <w:t>ing</w:t>
-      </w:r>
-      <w:r>
-        <w:t xml:space="preserve"> extremes</w:t>
-      </w:r>
-      <w:r>
-        <w:t xml:space="preserve"> / anomalies</w:t>
-      </w:r>
-    </w:p>
-    <w:p>
-      <w:pPr>
-        <w:pStyle w:val="ListParagraph"/>
-        <w:numPr>
-          <w:ilvl w:val="0"/>
-          <w:numId w:val="28"/>
-        </w:numPr>
-      </w:pPr>
-      <w:r>
-        <w:t>Find correlation between game attributes (symmetrical shapes)</w:t>
-      </w:r>
-    </w:p>
-    <w:p>
-      <w:r>
-        <w:t xml:space="preserve">This visualization offers </w:t>
-      </w:r>
-      <w:r>
-        <w:rPr>
-          <w:b/>
-          <w:bCs/>
-        </w:rPr>
-        <w:t xml:space="preserve">insight </w:t>
-      </w:r>
-      <w:r>
-        <w:t>by giving the user the ability to see dependencies: - as the price goes down its popularity goes up (owners, active players and rating)</w:t>
-      </w:r>
-      <w:r>
-        <w:t xml:space="preserve">. Popular games </w:t>
-      </w:r>
-      <w:proofErr w:type="gramStart"/>
-      <w:r>
-        <w:t>has</w:t>
-      </w:r>
-      <w:proofErr w:type="gramEnd"/>
-      <w:r>
-        <w:t xml:space="preserve"> higher average playtime.</w:t>
-      </w:r>
-    </w:p>
-    <w:bookmarkEnd w:id="101"/>
-    <w:bookmarkEnd w:id="102"/>
-    <w:p>
-      <w:pPr>
-        <w:pStyle w:val="Heading5"/>
-      </w:pPr>
-    </w:p>
+    <w:p/>
     <w:p>
       <w:pPr>
         <w:pStyle w:val="Heading5"/>
@@ -4937,16 +4527,8 @@
       </w:r>
     </w:p>
     <w:p>
-      <w:bookmarkStart w:id="103" w:name="OLE_LINK91"/>
-      <w:bookmarkStart w:id="104" w:name="OLE_LINK103"/>
-      <w:r>
-        <w:t xml:space="preserve">In this simple </w:t>
-      </w:r>
-      <w:r>
-        <w:t>visualization,</w:t>
-      </w:r>
-      <w:r>
-        <w:t xml:space="preserve"> we can see the positive correlation between GDP and Gamers’ money </w:t>
+      <w:r>
+        <w:t xml:space="preserve">In this simple visualization we can see the positive correlation between GDP and Gamers’ money </w:t>
       </w:r>
       <w:r>
         <w:t>expenditure</w:t>
@@ -4955,45 +4537,7 @@
         <w:t xml:space="preserve"> on Steam games.</w:t>
       </w:r>
     </w:p>
-    <w:bookmarkEnd w:id="103"/>
-    <w:p>
-      <w:r>
-        <w:t>X axis corresponds to countries GDP.</w:t>
-      </w:r>
-    </w:p>
-    <w:p>
-      <w:r>
-        <w:t>Y axis corresponds to amount of money spent by Steam users in country.</w:t>
-      </w:r>
-    </w:p>
-    <w:p>
-      <w:r>
-        <w:t xml:space="preserve">The axis </w:t>
-      </w:r>
-      <w:proofErr w:type="gramStart"/>
-      <w:r>
-        <w:t>were</w:t>
-      </w:r>
-      <w:proofErr w:type="gramEnd"/>
-      <w:r>
-        <w:t xml:space="preserve"> scaled exponentially (power of 0.5 [x] and 0.4 [y]).</w:t>
-      </w:r>
-    </w:p>
-    <w:p>
-      <w:r>
-        <w:t xml:space="preserve">Color channel is used in three different division of countries to groups, according </w:t>
-      </w:r>
-      <w:proofErr w:type="gramStart"/>
-      <w:r>
-        <w:t>to :</w:t>
-      </w:r>
-      <w:proofErr w:type="gramEnd"/>
-      <w:r>
-        <w:br/>
-        <w:t>Income Level / Economy Level / Continent.</w:t>
-      </w:r>
-    </w:p>
-    <w:bookmarkEnd w:id="104"/>
+    <w:p/>
     <w:p>
       <w:r>
         <w:rPr>
@@ -5018,7 +4562,7 @@
                     </pic:cNvPicPr>
                   </pic:nvPicPr>
                   <pic:blipFill>
-                    <a:blip r:embed="rId16" cstate="print">
+                    <a:blip r:embed="rId15" cstate="print">
                       <a:extLst>
                         <a:ext uri="{28A0092B-C50C-407E-A947-70E740481C1C}">
                           <a14:useLocalDpi xmlns:a14="http://schemas.microsoft.com/office/drawing/2010/main" val="0"/>
@@ -5077,7 +4621,7 @@
                     </pic:cNvPicPr>
                   </pic:nvPicPr>
                   <pic:blipFill>
-                    <a:blip r:embed="rId17" cstate="print">
+                    <a:blip r:embed="rId16" cstate="print">
                       <a:extLst>
                         <a:ext uri="{28A0092B-C50C-407E-A947-70E740481C1C}">
                           <a14:useLocalDpi xmlns:a14="http://schemas.microsoft.com/office/drawing/2010/main" val="0"/>
@@ -5136,7 +4680,7 @@
                     </pic:cNvPicPr>
                   </pic:nvPicPr>
                   <pic:blipFill>
-                    <a:blip r:embed="rId18" cstate="print">
+                    <a:blip r:embed="rId17" cstate="print">
                       <a:extLst>
                         <a:ext uri="{28A0092B-C50C-407E-A947-70E740481C1C}">
                           <a14:useLocalDpi xmlns:a14="http://schemas.microsoft.com/office/drawing/2010/main" val="0"/>
@@ -5195,7 +4739,7 @@
                     </pic:cNvPicPr>
                   </pic:nvPicPr>
                   <pic:blipFill>
-                    <a:blip r:embed="rId19" cstate="print">
+                    <a:blip r:embed="rId18" cstate="print">
                       <a:extLst>
                         <a:ext uri="{28A0092B-C50C-407E-A947-70E740481C1C}">
                           <a14:useLocalDpi xmlns:a14="http://schemas.microsoft.com/office/drawing/2010/main" val="0"/>
@@ -5232,6 +4776,8 @@
         </w:rPr>
         <w:t xml:space="preserve"> </w:t>
       </w:r>
+      <w:bookmarkStart w:id="76" w:name="_GoBack"/>
+      <w:bookmarkEnd w:id="76"/>
     </w:p>
     <w:p>
       <w:r>
@@ -5256,7 +4802,7 @@
                     </pic:cNvPicPr>
                   </pic:nvPicPr>
                   <pic:blipFill>
-                    <a:blip r:embed="rId20" cstate="print">
+                    <a:blip r:embed="rId19" cstate="print">
                       <a:extLst>
                         <a:ext uri="{28A0092B-C50C-407E-A947-70E740481C1C}">
                           <a14:useLocalDpi xmlns:a14="http://schemas.microsoft.com/office/drawing/2010/main" val="0"/>
@@ -5309,7 +4855,7 @@
                     </pic:cNvPicPr>
                   </pic:nvPicPr>
                   <pic:blipFill>
-                    <a:blip r:embed="rId21" cstate="print">
+                    <a:blip r:embed="rId20" cstate="print">
                       <a:extLst>
                         <a:ext uri="{28A0092B-C50C-407E-A947-70E740481C1C}">
                           <a14:useLocalDpi xmlns:a14="http://schemas.microsoft.com/office/drawing/2010/main" val="0"/>
@@ -5341,227 +4887,6 @@
         </w:drawing>
       </w:r>
     </w:p>
-    <w:p>
-      <w:pPr>
-        <w:rPr>
-          <w:b/>
-          <w:bCs/>
-        </w:rPr>
-      </w:pPr>
-      <w:bookmarkStart w:id="105" w:name="OLE_LINK90"/>
-      <w:r>
-        <w:rPr>
-          <w:b/>
-          <w:bCs/>
-        </w:rPr>
-        <w:t>evaluation</w:t>
-      </w:r>
-    </w:p>
-    <w:p>
-      <w:pPr>
-        <w:rPr>
-          <w:b/>
-          <w:rtl/>
-        </w:rPr>
-      </w:pPr>
-      <w:r>
-        <w:t xml:space="preserve">This visualization saves </w:t>
-      </w:r>
-      <w:r>
-        <w:rPr>
-          <w:b/>
-        </w:rPr>
-        <w:t>time</w:t>
-      </w:r>
-      <w:r>
-        <w:rPr>
-          <w:b/>
-        </w:rPr>
-        <w:t xml:space="preserve"> </w:t>
-      </w:r>
-      <w:r>
-        <w:t>in</w:t>
-      </w:r>
-      <w:r>
-        <w:rPr>
-          <w:b/>
-        </w:rPr>
-        <w:t>:</w:t>
-      </w:r>
-    </w:p>
-    <w:p>
-      <w:pPr>
-        <w:pStyle w:val="ListParagraph"/>
-        <w:numPr>
-          <w:ilvl w:val="0"/>
-          <w:numId w:val="28"/>
-        </w:numPr>
-      </w:pPr>
-      <w:r>
-        <w:t xml:space="preserve">Comparing </w:t>
-      </w:r>
-      <w:r>
-        <w:t xml:space="preserve">derived values </w:t>
-      </w:r>
-    </w:p>
-    <w:p>
-      <w:pPr>
-        <w:pStyle w:val="ListParagraph"/>
-        <w:numPr>
-          <w:ilvl w:val="0"/>
-          <w:numId w:val="28"/>
-        </w:numPr>
-      </w:pPr>
-      <w:r>
-        <w:t>Find</w:t>
-      </w:r>
-      <w:r>
-        <w:t>ing</w:t>
-      </w:r>
-      <w:r>
-        <w:t xml:space="preserve"> extremes</w:t>
-      </w:r>
-      <w:r>
-        <w:t xml:space="preserve"> / anomalies</w:t>
-      </w:r>
-    </w:p>
-    <w:p>
-      <w:pPr>
-        <w:pStyle w:val="ListParagraph"/>
-        <w:numPr>
-          <w:ilvl w:val="0"/>
-          <w:numId w:val="28"/>
-        </w:numPr>
-      </w:pPr>
-      <w:r>
-        <w:t xml:space="preserve">Find correlation between </w:t>
-      </w:r>
-      <w:r>
-        <w:t>country</w:t>
-      </w:r>
-      <w:r>
-        <w:t xml:space="preserve"> attributes (</w:t>
-      </w:r>
-      <w:r>
-        <w:t>GDP / income group / economy level / money spent</w:t>
-      </w:r>
-      <w:r>
-        <w:t>)</w:t>
-      </w:r>
-    </w:p>
-    <w:p>
-      <w:pPr>
-        <w:pStyle w:val="ListParagraph"/>
-        <w:numPr>
-          <w:ilvl w:val="0"/>
-          <w:numId w:val="28"/>
-        </w:numPr>
-      </w:pPr>
-      <w:r>
-        <w:t>Identify trends</w:t>
-      </w:r>
-    </w:p>
-    <w:p>
-      <w:r>
-        <w:t xml:space="preserve">This visualization offers </w:t>
-      </w:r>
-      <w:r>
-        <w:rPr>
-          <w:b/>
-          <w:bCs/>
-        </w:rPr>
-        <w:t xml:space="preserve">insight </w:t>
-      </w:r>
-      <w:r>
-        <w:t xml:space="preserve">on the </w:t>
-      </w:r>
-      <w:r>
-        <w:t>trends in</w:t>
-      </w:r>
-      <w:r>
-        <w:t xml:space="preserve"> our data:</w:t>
-      </w:r>
-    </w:p>
-    <w:p>
-      <w:pPr>
-        <w:pStyle w:val="ListParagraph"/>
-        <w:numPr>
-          <w:ilvl w:val="0"/>
-          <w:numId w:val="29"/>
-        </w:numPr>
-      </w:pPr>
-      <w:r>
-        <w:lastRenderedPageBreak/>
-        <w:t xml:space="preserve">Gamers in countries with higher economy level / income group compare to countries with the very same GDP are more likely to spent more money in </w:t>
-      </w:r>
-      <w:bookmarkStart w:id="106" w:name="OLE_LINK80"/>
-      <w:bookmarkStart w:id="107" w:name="OLE_LINK81"/>
-      <w:bookmarkStart w:id="108" w:name="OLE_LINK82"/>
-      <w:r>
-        <w:t xml:space="preserve">the </w:t>
-      </w:r>
-      <w:r>
-        <w:t>S</w:t>
-      </w:r>
-      <w:r>
-        <w:t xml:space="preserve">team </w:t>
-      </w:r>
-      <w:bookmarkEnd w:id="106"/>
-      <w:bookmarkEnd w:id="107"/>
-      <w:bookmarkEnd w:id="108"/>
-      <w:r>
-        <w:t>store</w:t>
-      </w:r>
-      <w:r>
-        <w:t>.</w:t>
-      </w:r>
-    </w:p>
-    <w:p>
-      <w:pPr>
-        <w:pStyle w:val="ListParagraph"/>
-        <w:numPr>
-          <w:ilvl w:val="0"/>
-          <w:numId w:val="29"/>
-        </w:numPr>
-      </w:pPr>
-      <w:r>
-        <w:t xml:space="preserve">Countries in the one continent compared to another country in </w:t>
-      </w:r>
-      <w:r>
-        <w:t>a different, poorer continent</w:t>
-      </w:r>
-      <w:r>
-        <w:t xml:space="preserve"> with the same GDP value </w:t>
-      </w:r>
-      <w:r>
-        <w:t xml:space="preserve">spent more money in the </w:t>
-      </w:r>
-      <w:bookmarkStart w:id="109" w:name="OLE_LINK86"/>
-      <w:bookmarkStart w:id="110" w:name="OLE_LINK87"/>
-      <w:bookmarkStart w:id="111" w:name="OLE_LINK88"/>
-      <w:r>
-        <w:t>S</w:t>
-      </w:r>
-      <w:bookmarkEnd w:id="109"/>
-      <w:bookmarkEnd w:id="110"/>
-      <w:bookmarkEnd w:id="111"/>
-      <w:r>
-        <w:t xml:space="preserve">team </w:t>
-      </w:r>
-      <w:bookmarkStart w:id="112" w:name="OLE_LINK83"/>
-      <w:bookmarkStart w:id="113" w:name="OLE_LINK84"/>
-      <w:bookmarkStart w:id="114" w:name="OLE_LINK85"/>
-      <w:r>
-        <w:t>store</w:t>
-      </w:r>
-      <w:bookmarkEnd w:id="112"/>
-      <w:bookmarkEnd w:id="113"/>
-      <w:bookmarkEnd w:id="114"/>
-      <w:r>
-        <w:t>.</w:t>
-      </w:r>
-    </w:p>
-    <w:bookmarkEnd w:id="105"/>
     <w:p/>
     <w:p>
       <w:pPr>
@@ -5574,285 +4899,31 @@
         <w:t>Radial Axis</w:t>
       </w:r>
     </w:p>
-    <w:p>
-      <w:r>
-        <w:t>In this visualization, we can see the positive correlation between country GDP /</w:t>
-      </w:r>
-      <w:bookmarkStart w:id="115" w:name="OLE_LINK100"/>
-      <w:bookmarkStart w:id="116" w:name="OLE_LINK101"/>
-      <w:bookmarkStart w:id="117" w:name="OLE_LINK102"/>
-      <w:r>
-        <w:t xml:space="preserve">money </w:t>
-      </w:r>
-      <w:r>
-        <w:t>expenditure</w:t>
-      </w:r>
-      <w:bookmarkEnd w:id="115"/>
-      <w:bookmarkEnd w:id="116"/>
-      <w:bookmarkEnd w:id="117"/>
-      <w:r>
-        <w:t>/ economy level / income group on Steam games.</w:t>
-      </w:r>
-    </w:p>
-    <w:p>
-      <w:pPr>
-        <w:rPr>
-          <w:b/>
-          <w:bCs/>
-        </w:rPr>
-      </w:pPr>
-      <w:r>
-        <w:rPr>
-          <w:noProof/>
-        </w:rPr>
-        <w:drawing>
-          <wp:inline distT="0" distB="0" distL="0" distR="0" wp14:anchorId="50D8C90B" wp14:editId="7D84BFA4">
-            <wp:extent cx="5127171" cy="2844800"/>
-            <wp:effectExtent l="0" t="0" r="0" b="0"/>
-            <wp:docPr id="19" name="Picture 19"/>
-            <wp:cNvGraphicFramePr>
-              <a:graphicFrameLocks xmlns:a="http://schemas.openxmlformats.org/drawingml/2006/main" noChangeAspect="1"/>
-            </wp:cNvGraphicFramePr>
-            <a:graphic xmlns:a="http://schemas.openxmlformats.org/drawingml/2006/main">
-              <a:graphicData uri="http://schemas.openxmlformats.org/drawingml/2006/picture">
-                <pic:pic xmlns:pic="http://schemas.openxmlformats.org/drawingml/2006/picture">
-                  <pic:nvPicPr>
-                    <pic:cNvPr id="1" name=""/>
-                    <pic:cNvPicPr/>
-                  </pic:nvPicPr>
-                  <pic:blipFill rotWithShape="1">
-                    <a:blip r:embed="rId22"/>
-                    <a:srcRect l="12271" t="10754" r="1446"/>
-                    <a:stretch/>
-                  </pic:blipFill>
-                  <pic:spPr bwMode="auto">
-                    <a:xfrm>
-                      <a:off x="0" y="0"/>
-                      <a:ext cx="5128315" cy="2845435"/>
-                    </a:xfrm>
-                    <a:prstGeom prst="rect">
-                      <a:avLst/>
-                    </a:prstGeom>
-                    <a:ln>
-                      <a:noFill/>
-                    </a:ln>
-                    <a:extLst>
-                      <a:ext uri="{53640926-AAD7-44D8-BBD7-CCE9431645EC}">
-                        <a14:shadowObscured xmlns:a14="http://schemas.microsoft.com/office/drawing/2010/main"/>
-                      </a:ext>
-                    </a:extLst>
-                  </pic:spPr>
-                </pic:pic>
-              </a:graphicData>
-            </a:graphic>
-          </wp:inline>
-        </w:drawing>
-      </w:r>
-    </w:p>
-    <w:p>
-      <w:pPr>
-        <w:rPr>
-          <w:b/>
-          <w:bCs/>
-        </w:rPr>
-      </w:pPr>
-    </w:p>
-    <w:p>
-      <w:pPr>
-        <w:rPr>
-          <w:b/>
-          <w:bCs/>
-        </w:rPr>
-      </w:pPr>
-    </w:p>
-    <w:p>
-      <w:r>
-        <w:t>Note: T</w:t>
-      </w:r>
-      <w:r>
-        <w:t xml:space="preserve">he </w:t>
-      </w:r>
-      <w:bookmarkStart w:id="118" w:name="OLE_LINK95"/>
-      <w:bookmarkStart w:id="119" w:name="OLE_LINK96"/>
-      <w:bookmarkStart w:id="120" w:name="OLE_LINK97"/>
-      <w:r>
-        <w:t xml:space="preserve">income group </w:t>
-      </w:r>
-      <w:bookmarkEnd w:id="118"/>
-      <w:bookmarkEnd w:id="119"/>
-      <w:bookmarkEnd w:id="120"/>
-      <w:r>
-        <w:t xml:space="preserve">/ </w:t>
-      </w:r>
-      <w:bookmarkStart w:id="121" w:name="OLE_LINK98"/>
-      <w:bookmarkStart w:id="122" w:name="OLE_LINK99"/>
-      <w:r>
-        <w:t xml:space="preserve">economy level </w:t>
-      </w:r>
-      <w:bookmarkEnd w:id="121"/>
-      <w:bookmarkEnd w:id="122"/>
-      <w:r>
-        <w:t xml:space="preserve">axis was reversed meaning the lowest income / economy group </w:t>
-      </w:r>
-      <w:r>
-        <w:t>is in the middle of the polygon.</w:t>
-      </w:r>
-    </w:p>
-    <w:p>
-      <w:pPr>
-        <w:rPr>
-          <w:b/>
-          <w:bCs/>
-        </w:rPr>
-      </w:pPr>
-      <w:r>
-        <w:rPr>
-          <w:b/>
-          <w:bCs/>
-        </w:rPr>
-        <w:t>evaluation</w:t>
-      </w:r>
-    </w:p>
-    <w:p>
-      <w:pPr>
-        <w:rPr>
-          <w:b/>
+    <w:p/>
+    <w:p>
+      <w:pPr>
+        <w:pStyle w:val="Heading6"/>
+      </w:pPr>
+      <w:r>
+        <w:t>Parallel Coordinates</w:t>
+      </w:r>
+    </w:p>
+    <w:p>
+      <w:pPr>
+        <w:pStyle w:val="Heading5"/>
+        <w:rPr>
           <w:rtl/>
         </w:rPr>
       </w:pPr>
       <w:r>
-        <w:t xml:space="preserve">This visualization saves </w:t>
-      </w:r>
-      <w:r>
-        <w:rPr>
-          <w:b/>
-        </w:rPr>
-        <w:t>time</w:t>
-      </w:r>
-      <w:r>
-        <w:rPr>
-          <w:b/>
-        </w:rPr>
-        <w:t xml:space="preserve"> </w:t>
-      </w:r>
-      <w:r>
-        <w:t>in</w:t>
-      </w:r>
-      <w:r>
-        <w:rPr>
-          <w:b/>
-        </w:rPr>
-        <w:t>:</w:t>
-      </w:r>
-    </w:p>
-    <w:p>
-      <w:pPr>
-        <w:pStyle w:val="ListParagraph"/>
-        <w:numPr>
-          <w:ilvl w:val="0"/>
-          <w:numId w:val="28"/>
-        </w:numPr>
-      </w:pPr>
-      <w:r>
-        <w:t xml:space="preserve">Comparing </w:t>
-      </w:r>
-      <w:r>
-        <w:t xml:space="preserve">derived values </w:t>
-      </w:r>
-    </w:p>
-    <w:p>
-      <w:pPr>
-        <w:pStyle w:val="ListParagraph"/>
-        <w:numPr>
-          <w:ilvl w:val="0"/>
-          <w:numId w:val="28"/>
-        </w:numPr>
-      </w:pPr>
-      <w:r>
-        <w:t>Find</w:t>
-      </w:r>
-      <w:r>
-        <w:t>ing</w:t>
-      </w:r>
-      <w:r>
-        <w:t xml:space="preserve"> extremes</w:t>
-      </w:r>
-      <w:r>
-        <w:t xml:space="preserve"> / anomalies</w:t>
-      </w:r>
-    </w:p>
-    <w:p>
-      <w:pPr>
-        <w:pStyle w:val="ListParagraph"/>
-        <w:numPr>
-          <w:ilvl w:val="0"/>
-          <w:numId w:val="28"/>
-        </w:numPr>
-      </w:pPr>
-      <w:r>
-        <w:t xml:space="preserve">Find correlation between </w:t>
-      </w:r>
-      <w:r>
-        <w:t>country</w:t>
-      </w:r>
-      <w:r>
-        <w:t xml:space="preserve"> attributes (symmetrical shapes)</w:t>
-      </w:r>
-    </w:p>
-    <w:p>
-      <w:r>
-        <w:t xml:space="preserve">This visualization offers </w:t>
-      </w:r>
-      <w:r>
-        <w:rPr>
-          <w:b/>
-          <w:bCs/>
-        </w:rPr>
-        <w:t xml:space="preserve">insight </w:t>
-      </w:r>
-      <w:r>
-        <w:t xml:space="preserve">by giving the user the ability to see dependencies: </w:t>
-      </w:r>
-    </w:p>
-    <w:p>
-      <w:r>
-        <w:t xml:space="preserve">- as the </w:t>
-      </w:r>
-      <w:r>
-        <w:t>GDP</w:t>
-      </w:r>
-      <w:r>
-        <w:t xml:space="preserve"> </w:t>
-      </w:r>
-      <w:r>
-        <w:t xml:space="preserve">/ </w:t>
-      </w:r>
-      <w:r>
-        <w:t xml:space="preserve">income group </w:t>
-      </w:r>
-      <w:r>
-        <w:t xml:space="preserve">/ </w:t>
-      </w:r>
-      <w:r>
-        <w:t xml:space="preserve">economy level </w:t>
-      </w:r>
-      <w:r>
-        <w:t xml:space="preserve">is higher so does the </w:t>
-      </w:r>
-      <w:r>
-        <w:t xml:space="preserve">money </w:t>
-      </w:r>
-      <w:r>
-        <w:t>expenditure</w:t>
-      </w:r>
-      <w:r>
-        <w:t xml:space="preserve"> in the Steam store</w:t>
-      </w:r>
-      <w:r>
-        <w:t>.</w:t>
-      </w:r>
-    </w:p>
-    <w:p/>
+        <w:t>Countries</w:t>
+      </w:r>
+    </w:p>
+    <w:p>
+      <w:r>
+        <w:t>In this section, the approach is to look at the countries perspective: which countries boast the most gamers, and the biggest percentage</w:t>
+      </w:r>
+    </w:p>
     <w:p>
       <w:pPr>
         <w:pStyle w:val="Heading6"/>
@@ -5860,413 +4931,10 @@
           <w:bottom w:val="single" w:sz="6" w:space="1" w:color="auto"/>
         </w:pBdr>
       </w:pPr>
+      <w:bookmarkStart w:id="77" w:name="OLE_LINK25"/>
+      <w:bookmarkStart w:id="78" w:name="OLE_LINK26"/>
       <w:r>
         <w:lastRenderedPageBreak/>
-        <w:t>Parallel Coordinates</w:t>
-      </w:r>
-    </w:p>
-    <w:p>
-      <w:r>
-        <w:t xml:space="preserve">In this visualization, we can see the positive correlation between GDP and Gamers’ money </w:t>
-      </w:r>
-      <w:r>
-        <w:t>expenditure</w:t>
-      </w:r>
-      <w:r>
-        <w:t xml:space="preserve"> on Steam games.</w:t>
-      </w:r>
-    </w:p>
-    <w:p>
-      <w:r>
-        <w:t>1</w:t>
-      </w:r>
-      <w:r>
-        <w:rPr>
-          <w:vertAlign w:val="superscript"/>
-        </w:rPr>
-        <w:t>st</w:t>
-      </w:r>
-      <w:r>
-        <w:t xml:space="preserve"> axis corresponds to Economy Level 0 – 6, where 6 </w:t>
-      </w:r>
-      <w:r>
-        <w:t>identifies</w:t>
-      </w:r>
-      <w:r>
-        <w:t xml:space="preserve"> </w:t>
-      </w:r>
-      <w:r>
-        <w:t>countries</w:t>
-      </w:r>
-      <w:r>
-        <w:t xml:space="preserve"> with the highest Economy level.</w:t>
-      </w:r>
-    </w:p>
-    <w:p>
-      <w:r>
-        <w:t>2</w:t>
-      </w:r>
-      <w:r>
-        <w:rPr>
-          <w:vertAlign w:val="superscript"/>
-        </w:rPr>
-        <w:t>nd</w:t>
-      </w:r>
-      <w:r>
-        <w:t xml:space="preserve"> axis </w:t>
-      </w:r>
-      <w:r>
-        <w:t>corresponds</w:t>
-      </w:r>
-      <w:r>
-        <w:t xml:space="preserve"> to GDP estimate of the country.</w:t>
-      </w:r>
-    </w:p>
-    <w:p>
-      <w:r>
-        <w:t>3</w:t>
-      </w:r>
-      <w:r>
-        <w:rPr>
-          <w:vertAlign w:val="superscript"/>
-        </w:rPr>
-        <w:t>rd</w:t>
-      </w:r>
-      <w:r>
-        <w:t xml:space="preserve"> axis </w:t>
-      </w:r>
-      <w:r>
-        <w:t>corresponds</w:t>
-      </w:r>
-      <w:r>
-        <w:t xml:space="preserve"> to Income Group to which the country belongs 0 – 4, where 4 </w:t>
-      </w:r>
-      <w:bookmarkStart w:id="123" w:name="OLE_LINK107"/>
-      <w:bookmarkStart w:id="124" w:name="OLE_LINK108"/>
-      <w:bookmarkStart w:id="125" w:name="OLE_LINK109"/>
-      <w:r>
-        <w:t xml:space="preserve">identifies </w:t>
-      </w:r>
-      <w:bookmarkEnd w:id="123"/>
-      <w:bookmarkEnd w:id="124"/>
-      <w:bookmarkEnd w:id="125"/>
-      <w:r>
-        <w:t>countries with highest income.</w:t>
-      </w:r>
-    </w:p>
-    <w:p>
-      <w:r>
-        <w:t>4</w:t>
-      </w:r>
-      <w:r>
-        <w:rPr>
-          <w:vertAlign w:val="superscript"/>
-        </w:rPr>
-        <w:t>th</w:t>
-      </w:r>
-      <w:r>
-        <w:t xml:space="preserve"> axis </w:t>
-      </w:r>
-      <w:bookmarkStart w:id="126" w:name="OLE_LINK104"/>
-      <w:bookmarkStart w:id="127" w:name="OLE_LINK105"/>
-      <w:bookmarkStart w:id="128" w:name="OLE_LINK106"/>
-      <w:r>
-        <w:t xml:space="preserve">corresponds </w:t>
-      </w:r>
-      <w:bookmarkEnd w:id="126"/>
-      <w:bookmarkEnd w:id="127"/>
-      <w:bookmarkEnd w:id="128"/>
-      <w:r>
-        <w:t>to the Amount of money spent by Steam Users.</w:t>
-      </w:r>
-    </w:p>
-    <w:p>
-      <w:r>
-        <w:t>2</w:t>
-      </w:r>
-      <w:r>
-        <w:rPr>
-          <w:vertAlign w:val="superscript"/>
-        </w:rPr>
-        <w:t>nd</w:t>
-      </w:r>
-      <w:r>
-        <w:t xml:space="preserve"> and 4</w:t>
-      </w:r>
-      <w:r>
-        <w:rPr>
-          <w:vertAlign w:val="superscript"/>
-        </w:rPr>
-        <w:t>th</w:t>
-      </w:r>
-      <w:r>
-        <w:t xml:space="preserve"> </w:t>
-      </w:r>
-      <w:r>
-        <w:t xml:space="preserve">axis </w:t>
-      </w:r>
-      <w:proofErr w:type="gramStart"/>
-      <w:r>
-        <w:t>were</w:t>
-      </w:r>
-      <w:proofErr w:type="gramEnd"/>
-      <w:r>
-        <w:t xml:space="preserve"> scaled exponentially (power of 0.5</w:t>
-      </w:r>
-      <w:r>
-        <w:t>, 0.4</w:t>
-      </w:r>
-      <w:r>
-        <w:t>).</w:t>
-      </w:r>
-    </w:p>
-    <w:p>
-      <w:r>
-        <w:t xml:space="preserve">Color channel is used to identify </w:t>
-      </w:r>
-      <w:r>
-        <w:t xml:space="preserve">countries </w:t>
-      </w:r>
-      <w:r>
-        <w:t xml:space="preserve">with </w:t>
-      </w:r>
-      <w:r>
-        <w:t>different</w:t>
-      </w:r>
-      <w:r>
-        <w:t xml:space="preserve"> Income Level.</w:t>
-      </w:r>
-    </w:p>
-    <w:p/>
-    <w:p>
-      <w:r>
-        <w:rPr>
-          <w:noProof/>
-        </w:rPr>
-        <w:drawing>
-          <wp:inline distT="0" distB="0" distL="0" distR="0" wp14:anchorId="471BF71B" wp14:editId="1CE5DA3D">
-            <wp:extent cx="5197929" cy="2845435"/>
-            <wp:effectExtent l="0" t="0" r="3175" b="0"/>
-            <wp:docPr id="21" name="Picture 21"/>
-            <wp:cNvGraphicFramePr>
-              <a:graphicFrameLocks xmlns:a="http://schemas.openxmlformats.org/drawingml/2006/main" noChangeAspect="1"/>
-            </wp:cNvGraphicFramePr>
-            <a:graphic xmlns:a="http://schemas.openxmlformats.org/drawingml/2006/main">
-              <a:graphicData uri="http://schemas.openxmlformats.org/drawingml/2006/picture">
-                <pic:pic xmlns:pic="http://schemas.openxmlformats.org/drawingml/2006/picture">
-                  <pic:nvPicPr>
-                    <pic:cNvPr id="1" name=""/>
-                    <pic:cNvPicPr/>
-                  </pic:nvPicPr>
-                  <pic:blipFill rotWithShape="1">
-                    <a:blip r:embed="rId23"/>
-                    <a:srcRect l="12546" t="10754"/>
-                    <a:stretch/>
-                  </pic:blipFill>
-                  <pic:spPr bwMode="auto">
-                    <a:xfrm>
-                      <a:off x="0" y="0"/>
-                      <a:ext cx="5197929" cy="2845435"/>
-                    </a:xfrm>
-                    <a:prstGeom prst="rect">
-                      <a:avLst/>
-                    </a:prstGeom>
-                    <a:ln>
-                      <a:noFill/>
-                    </a:ln>
-                    <a:extLst>
-                      <a:ext uri="{53640926-AAD7-44D8-BBD7-CCE9431645EC}">
-                        <a14:shadowObscured xmlns:a14="http://schemas.microsoft.com/office/drawing/2010/main"/>
-                      </a:ext>
-                    </a:extLst>
-                  </pic:spPr>
-                </pic:pic>
-              </a:graphicData>
-            </a:graphic>
-          </wp:inline>
-        </w:drawing>
-      </w:r>
-    </w:p>
-    <w:p>
-      <w:pPr>
-        <w:rPr>
-          <w:b/>
-          <w:bCs/>
-        </w:rPr>
-      </w:pPr>
-      <w:r>
-        <w:rPr>
-          <w:b/>
-          <w:bCs/>
-        </w:rPr>
-        <w:t>evaluation</w:t>
-      </w:r>
-    </w:p>
-    <w:p>
-      <w:pPr>
-        <w:rPr>
-          <w:b/>
-          <w:rtl/>
-        </w:rPr>
-      </w:pPr>
-      <w:r>
-        <w:t xml:space="preserve">This visualization saves </w:t>
-      </w:r>
-      <w:r>
-        <w:rPr>
-          <w:b/>
-        </w:rPr>
-        <w:t>time</w:t>
-      </w:r>
-      <w:r>
-        <w:rPr>
-          <w:b/>
-        </w:rPr>
-        <w:t xml:space="preserve"> </w:t>
-      </w:r>
-      <w:r>
-        <w:t>in</w:t>
-      </w:r>
-      <w:r>
-        <w:rPr>
-          <w:b/>
-        </w:rPr>
-        <w:t>:</w:t>
-      </w:r>
-    </w:p>
-    <w:p>
-      <w:pPr>
-        <w:pStyle w:val="ListParagraph"/>
-        <w:numPr>
-          <w:ilvl w:val="0"/>
-          <w:numId w:val="28"/>
-        </w:numPr>
-      </w:pPr>
-      <w:r>
-        <w:t xml:space="preserve">Comparing </w:t>
-      </w:r>
-      <w:r>
-        <w:t xml:space="preserve">derived values </w:t>
-      </w:r>
-    </w:p>
-    <w:p>
-      <w:pPr>
-        <w:pStyle w:val="ListParagraph"/>
-        <w:numPr>
-          <w:ilvl w:val="0"/>
-          <w:numId w:val="28"/>
-        </w:numPr>
-      </w:pPr>
-      <w:r>
-        <w:t>Find</w:t>
-      </w:r>
-      <w:r>
-        <w:t>ing</w:t>
-      </w:r>
-      <w:r>
-        <w:t xml:space="preserve"> extremes</w:t>
-      </w:r>
-      <w:r>
-        <w:t xml:space="preserve"> / anomalies</w:t>
-      </w:r>
-    </w:p>
-    <w:p>
-      <w:pPr>
-        <w:pStyle w:val="ListParagraph"/>
-        <w:numPr>
-          <w:ilvl w:val="0"/>
-          <w:numId w:val="28"/>
-        </w:numPr>
-      </w:pPr>
-      <w:r>
-        <w:t>Find correlation between country attributes (GDP / income group / economy level / money spent)</w:t>
-      </w:r>
-    </w:p>
-    <w:p>
-      <w:pPr>
-        <w:pStyle w:val="ListParagraph"/>
-        <w:numPr>
-          <w:ilvl w:val="0"/>
-          <w:numId w:val="28"/>
-        </w:numPr>
-      </w:pPr>
-      <w:r>
-        <w:t>Identify trends</w:t>
-      </w:r>
-    </w:p>
-    <w:p>
-      <w:r>
-        <w:t xml:space="preserve">This visualization offers </w:t>
-      </w:r>
-      <w:r>
-        <w:rPr>
-          <w:b/>
-          <w:bCs/>
-        </w:rPr>
-        <w:t xml:space="preserve">insight </w:t>
-      </w:r>
-      <w:r>
-        <w:t>on the trends in our data:</w:t>
-      </w:r>
-    </w:p>
-    <w:p>
-      <w:pPr>
-        <w:pStyle w:val="ListParagraph"/>
-        <w:numPr>
-          <w:ilvl w:val="0"/>
-          <w:numId w:val="29"/>
-        </w:numPr>
-      </w:pPr>
-      <w:r>
-        <w:t>Gamers in countries with higher economy level / income group compare to countries with the very same GDP are more likely to spent more money in the Steam store.</w:t>
-      </w:r>
-    </w:p>
-    <w:p>
-      <w:pPr>
-        <w:pStyle w:val="ListParagraph"/>
-        <w:numPr>
-          <w:ilvl w:val="0"/>
-          <w:numId w:val="29"/>
-        </w:numPr>
-      </w:pPr>
-      <w:r>
-        <w:lastRenderedPageBreak/>
-        <w:t xml:space="preserve">Countries in the one continent compared to another country in a different, </w:t>
-      </w:r>
-      <w:r>
-        <w:t>poorer</w:t>
-      </w:r>
-      <w:r>
-        <w:t xml:space="preserve"> continent with the same GDP value spent more money in the Steam store.</w:t>
-      </w:r>
-    </w:p>
-    <w:p/>
-    <w:p>
-      <w:pPr>
-        <w:pStyle w:val="Heading5"/>
-        <w:rPr>
-          <w:rtl/>
-        </w:rPr>
-      </w:pPr>
-      <w:r>
-        <w:t>Countries</w:t>
-      </w:r>
-    </w:p>
-    <w:p>
-      <w:r>
-        <w:t>In this section, the approach is to look at the countries perspective: which countries boast the most gamers, and the biggest percentage</w:t>
-      </w:r>
-    </w:p>
-    <w:p>
-      <w:pPr>
-        <w:pStyle w:val="Heading6"/>
-        <w:pBdr>
-          <w:bottom w:val="single" w:sz="6" w:space="1" w:color="auto"/>
-        </w:pBdr>
-      </w:pPr>
-      <w:bookmarkStart w:id="129" w:name="OLE_LINK25"/>
-      <w:bookmarkStart w:id="130" w:name="OLE_LINK26"/>
-      <w:r>
         <w:t>Bar Chart</w:t>
       </w:r>
     </w:p>
@@ -6315,7 +4983,7 @@
                     </pic:cNvPicPr>
                   </pic:nvPicPr>
                   <pic:blipFill>
-                    <a:blip r:embed="rId24" cstate="print">
+                    <a:blip r:embed="rId21" cstate="print">
                       <a:extLst>
                         <a:ext uri="{28A0092B-C50C-407E-A947-70E740481C1C}">
                           <a14:useLocalDpi xmlns:a14="http://schemas.microsoft.com/office/drawing/2010/main" val="0"/>
@@ -6395,7 +5063,7 @@
                     </pic:cNvPicPr>
                   </pic:nvPicPr>
                   <pic:blipFill>
-                    <a:blip r:embed="rId25" cstate="print">
+                    <a:blip r:embed="rId22" cstate="print">
                       <a:extLst>
                         <a:ext uri="{28A0092B-C50C-407E-A947-70E740481C1C}">
                           <a14:useLocalDpi xmlns:a14="http://schemas.microsoft.com/office/drawing/2010/main" val="0"/>
@@ -6436,13 +5104,13 @@
       <w:r>
         <w:t xml:space="preserve">X axis is linear and always scales to the maximum value of property possible. (For example: “DOTA2”’s biggest base of participating gamers is USA and its value </w:t>
       </w:r>
-      <w:bookmarkStart w:id="131" w:name="OLE_LINK27"/>
-      <w:bookmarkStart w:id="132" w:name="OLE_LINK28"/>
+      <w:bookmarkStart w:id="79" w:name="OLE_LINK27"/>
+      <w:bookmarkStart w:id="80" w:name="OLE_LINK28"/>
       <w:r>
         <w:t>is</w:t>
       </w:r>
-      <w:bookmarkEnd w:id="131"/>
-      <w:bookmarkEnd w:id="132"/>
+      <w:bookmarkEnd w:id="79"/>
+      <w:bookmarkEnd w:id="80"/>
       <w:r>
         <w:t xml:space="preserve"> </w:t>
       </w:r>
@@ -6530,7 +5198,7 @@
                     </pic:cNvPicPr>
                   </pic:nvPicPr>
                   <pic:blipFill>
-                    <a:blip r:embed="rId26" cstate="print">
+                    <a:blip r:embed="rId23" cstate="print">
                       <a:extLst>
                         <a:ext uri="{28A0092B-C50C-407E-A947-70E740481C1C}">
                           <a14:useLocalDpi xmlns:a14="http://schemas.microsoft.com/office/drawing/2010/main" val="0"/>
@@ -6583,7 +5251,7 @@
                     </pic:cNvPicPr>
                   </pic:nvPicPr>
                   <pic:blipFill>
-                    <a:blip r:embed="rId27" cstate="print">
+                    <a:blip r:embed="rId24" cstate="print">
                       <a:extLst>
                         <a:ext uri="{28A0092B-C50C-407E-A947-70E740481C1C}">
                           <a14:useLocalDpi xmlns:a14="http://schemas.microsoft.com/office/drawing/2010/main" val="0"/>
@@ -6617,133 +5285,6 @@
     </w:p>
     <w:p>
       <w:pPr>
-        <w:rPr>
-          <w:b/>
-          <w:bCs/>
-          <w:rtl/>
-        </w:rPr>
-      </w:pPr>
-      <w:r>
-        <w:rPr>
-          <w:b/>
-          <w:bCs/>
-        </w:rPr>
-        <w:lastRenderedPageBreak/>
-        <w:t>evaluation</w:t>
-      </w:r>
-    </w:p>
-    <w:p>
-      <w:pPr>
-        <w:rPr>
-          <w:b/>
-          <w:rtl/>
-        </w:rPr>
-      </w:pPr>
-      <w:bookmarkStart w:id="133" w:name="OLE_LINK113"/>
-      <w:r>
-        <w:t xml:space="preserve">This visualization saves </w:t>
-      </w:r>
-      <w:r>
-        <w:rPr>
-          <w:b/>
-        </w:rPr>
-        <w:t>time</w:t>
-      </w:r>
-      <w:r>
-        <w:rPr>
-          <w:b/>
-        </w:rPr>
-        <w:t xml:space="preserve"> </w:t>
-      </w:r>
-      <w:r>
-        <w:t>in</w:t>
-      </w:r>
-      <w:r>
-        <w:rPr>
-          <w:b/>
-        </w:rPr>
-        <w:t>:</w:t>
-      </w:r>
-    </w:p>
-    <w:p>
-      <w:pPr>
-        <w:pStyle w:val="ListParagraph"/>
-        <w:numPr>
-          <w:ilvl w:val="0"/>
-          <w:numId w:val="28"/>
-        </w:numPr>
-      </w:pPr>
-      <w:r>
-        <w:t>Sorting the requested values</w:t>
-      </w:r>
-    </w:p>
-    <w:p>
-      <w:pPr>
-        <w:pStyle w:val="ListParagraph"/>
-        <w:numPr>
-          <w:ilvl w:val="0"/>
-          <w:numId w:val="28"/>
-        </w:numPr>
-      </w:pPr>
-      <w:r>
-        <w:t>Find</w:t>
-      </w:r>
-      <w:r>
-        <w:t>ing</w:t>
-      </w:r>
-      <w:r>
-        <w:t xml:space="preserve"> extremes</w:t>
-      </w:r>
-      <w:r>
-        <w:t xml:space="preserve"> / anomalies</w:t>
-      </w:r>
-    </w:p>
-    <w:p>
-      <w:pPr>
-        <w:pStyle w:val="ListParagraph"/>
-        <w:numPr>
-          <w:ilvl w:val="0"/>
-          <w:numId w:val="28"/>
-        </w:numPr>
-      </w:pPr>
-      <w:r>
-        <w:t>Characterizing d</w:t>
-      </w:r>
-      <w:r>
-        <w:t>istribution</w:t>
-      </w:r>
-    </w:p>
-    <w:p>
-      <w:pPr>
-        <w:pStyle w:val="ListParagraph"/>
-        <w:numPr>
-          <w:ilvl w:val="0"/>
-          <w:numId w:val="28"/>
-        </w:numPr>
-      </w:pPr>
-      <w:r>
-        <w:t>Comparing countries values in different properties</w:t>
-      </w:r>
-    </w:p>
-    <w:p>
-      <w:r>
-        <w:t xml:space="preserve">This visualization offers </w:t>
-      </w:r>
-      <w:r>
-        <w:rPr>
-          <w:b/>
-          <w:bCs/>
-        </w:rPr>
-        <w:t xml:space="preserve">insight </w:t>
-      </w:r>
-      <w:r>
-        <w:t>by giving the user the ability to compare values in one screen.</w:t>
-      </w:r>
-    </w:p>
-    <w:bookmarkEnd w:id="133"/>
-    <w:p/>
-    <w:p>
-      <w:pPr>
         <w:pStyle w:val="Heading6"/>
         <w:pBdr>
           <w:bottom w:val="single" w:sz="6" w:space="1" w:color="auto"/>
@@ -6807,6 +5348,7 @@
         <w:rPr>
           <w:noProof/>
         </w:rPr>
+        <w:lastRenderedPageBreak/>
         <w:drawing>
           <wp:inline distT="0" distB="0" distL="0" distR="0" wp14:anchorId="7D1B13CD" wp14:editId="12D3A6CC">
             <wp:extent cx="5943600" cy="2321560"/>
@@ -6825,7 +5367,7 @@
                     </pic:cNvPicPr>
                   </pic:nvPicPr>
                   <pic:blipFill>
-                    <a:blip r:embed="rId28">
+                    <a:blip r:embed="rId25">
                       <a:extLst>
                         <a:ext uri="{28A0092B-C50C-407E-A947-70E740481C1C}">
                           <a14:useLocalDpi xmlns:a14="http://schemas.microsoft.com/office/drawing/2010/main" val="0"/>
@@ -6911,7 +5453,7 @@
                     </pic:cNvPicPr>
                   </pic:nvPicPr>
                   <pic:blipFill>
-                    <a:blip r:embed="rId29">
+                    <a:blip r:embed="rId26">
                       <a:extLst>
                         <a:ext uri="{28A0092B-C50C-407E-A947-70E740481C1C}">
                           <a14:useLocalDpi xmlns:a14="http://schemas.microsoft.com/office/drawing/2010/main" val="0"/>
@@ -6954,7 +5496,6 @@
           <w:rFonts w:hint="cs"/>
           <w:noProof/>
         </w:rPr>
-        <w:lastRenderedPageBreak/>
         <w:drawing>
           <wp:inline distT="0" distB="0" distL="0" distR="0" wp14:anchorId="56841906" wp14:editId="24C0D266">
             <wp:extent cx="5937885" cy="3485515"/>
@@ -6973,7 +5514,7 @@
                     </pic:cNvPicPr>
                   </pic:nvPicPr>
                   <pic:blipFill>
-                    <a:blip r:embed="rId30">
+                    <a:blip r:embed="rId27">
                       <a:extLst>
                         <a:ext uri="{28A0092B-C50C-407E-A947-70E740481C1C}">
                           <a14:useLocalDpi xmlns:a14="http://schemas.microsoft.com/office/drawing/2010/main" val="0"/>
@@ -7005,154 +5546,8 @@
         </w:drawing>
       </w:r>
     </w:p>
-    <w:bookmarkEnd w:id="129"/>
-    <w:bookmarkEnd w:id="130"/>
-    <w:p>
-      <w:pPr>
-        <w:rPr>
-          <w:b/>
-          <w:rtl/>
-        </w:rPr>
-      </w:pPr>
-      <w:r>
-        <w:t xml:space="preserve">This visualization saves </w:t>
-      </w:r>
-      <w:r>
-        <w:rPr>
-          <w:b/>
-        </w:rPr>
-        <w:t>time</w:t>
-      </w:r>
-      <w:r>
-        <w:rPr>
-          <w:b/>
-        </w:rPr>
-        <w:t xml:space="preserve"> </w:t>
-      </w:r>
-      <w:r>
-        <w:t>in</w:t>
-      </w:r>
-      <w:r>
-        <w:rPr>
-          <w:b/>
-        </w:rPr>
-        <w:t>:</w:t>
-      </w:r>
-    </w:p>
-    <w:p>
-      <w:pPr>
-        <w:pStyle w:val="ListParagraph"/>
-        <w:numPr>
-          <w:ilvl w:val="0"/>
-          <w:numId w:val="28"/>
-        </w:numPr>
-      </w:pPr>
-      <w:r>
-        <w:t>Sorting the requested values</w:t>
-      </w:r>
-    </w:p>
-    <w:p>
-      <w:pPr>
-        <w:pStyle w:val="ListParagraph"/>
-        <w:numPr>
-          <w:ilvl w:val="0"/>
-          <w:numId w:val="28"/>
-        </w:numPr>
-      </w:pPr>
-      <w:r>
-        <w:t>Find</w:t>
-      </w:r>
-      <w:r>
-        <w:t>ing</w:t>
-      </w:r>
-      <w:r>
-        <w:t xml:space="preserve"> extremes</w:t>
-      </w:r>
-      <w:r>
-        <w:t xml:space="preserve"> / anomalies</w:t>
-      </w:r>
-      <w:r>
-        <w:t xml:space="preserve"> in the form of addictive countries</w:t>
-      </w:r>
-    </w:p>
-    <w:p>
-      <w:pPr>
-        <w:pStyle w:val="ListParagraph"/>
-        <w:numPr>
-          <w:ilvl w:val="0"/>
-          <w:numId w:val="28"/>
-        </w:numPr>
-      </w:pPr>
-      <w:r>
-        <w:t xml:space="preserve">Characterizing </w:t>
-      </w:r>
-      <w:bookmarkStart w:id="134" w:name="OLE_LINK114"/>
-      <w:bookmarkStart w:id="135" w:name="OLE_LINK115"/>
-      <w:bookmarkStart w:id="136" w:name="OLE_LINK116"/>
-      <w:bookmarkStart w:id="137" w:name="OLE_LINK117"/>
-      <w:bookmarkStart w:id="138" w:name="OLE_LINK118"/>
-      <w:r>
-        <w:t>d</w:t>
-      </w:r>
-      <w:r>
-        <w:t>istribution</w:t>
-      </w:r>
-      <w:r>
-        <w:t xml:space="preserve"> of game active players</w:t>
-      </w:r>
-      <w:bookmarkEnd w:id="136"/>
-      <w:bookmarkEnd w:id="137"/>
-      <w:bookmarkEnd w:id="138"/>
-      <w:r>
-        <w:t xml:space="preserve"> in each country</w:t>
-      </w:r>
-      <w:bookmarkEnd w:id="134"/>
-      <w:bookmarkEnd w:id="135"/>
-    </w:p>
-    <w:p>
-      <w:pPr>
-        <w:pStyle w:val="ListParagraph"/>
-        <w:numPr>
-          <w:ilvl w:val="0"/>
-          <w:numId w:val="28"/>
-        </w:numPr>
-      </w:pPr>
-      <w:r>
-        <w:t>Comparing countries d</w:t>
-      </w:r>
-      <w:r>
-        <w:t>istribution</w:t>
-      </w:r>
-      <w:r>
-        <w:t xml:space="preserve"> of game active players</w:t>
-      </w:r>
-    </w:p>
-    <w:p>
-      <w:r>
-        <w:t xml:space="preserve">This visualization offers </w:t>
-      </w:r>
-      <w:r>
-        <w:rPr>
-          <w:b/>
-          <w:bCs/>
-        </w:rPr>
-        <w:t xml:space="preserve">insight </w:t>
-      </w:r>
-      <w:r>
-        <w:t xml:space="preserve">by giving the user the ability to compare </w:t>
-      </w:r>
-      <w:r>
-        <w:t xml:space="preserve">countries addiction to specific game and also the ratio active: </w:t>
-      </w:r>
-      <w:proofErr w:type="gramStart"/>
-      <w:r>
-        <w:t>owners .</w:t>
-      </w:r>
-      <w:proofErr w:type="gramEnd"/>
-      <w:r>
-        <w:t xml:space="preserve"> </w:t>
-      </w:r>
-    </w:p>
+    <w:bookmarkEnd w:id="77"/>
+    <w:bookmarkEnd w:id="78"/>
     <w:p>
       <w:pPr>
         <w:pStyle w:val="Heading5"/>
@@ -7174,78 +5569,6 @@
       </w:r>
     </w:p>
     <w:p>
-      <w:r>
-        <w:rPr>
-          <w:noProof/>
-        </w:rPr>
-        <w:drawing>
-          <wp:anchor distT="0" distB="0" distL="114300" distR="114300" simplePos="0" relativeHeight="251660288" behindDoc="1" locked="0" layoutInCell="1" allowOverlap="1" wp14:anchorId="100D559B" wp14:editId="6A99C8DD">
-            <wp:simplePos x="0" y="0"/>
-            <wp:positionH relativeFrom="margin">
-              <wp:align>left</wp:align>
-            </wp:positionH>
-            <wp:positionV relativeFrom="paragraph">
-              <wp:posOffset>650240</wp:posOffset>
-            </wp:positionV>
-            <wp:extent cx="3124835" cy="2258695"/>
-            <wp:effectExtent l="0" t="0" r="0" b="8255"/>
-            <wp:wrapTight wrapText="bothSides">
-              <wp:wrapPolygon edited="0">
-                <wp:start x="0" y="0"/>
-                <wp:lineTo x="0" y="21497"/>
-                <wp:lineTo x="21464" y="21497"/>
-                <wp:lineTo x="21464" y="0"/>
-                <wp:lineTo x="0" y="0"/>
-              </wp:wrapPolygon>
-            </wp:wrapTight>
-            <wp:docPr id="26" name="Picture 26"/>
-            <wp:cNvGraphicFramePr>
-              <a:graphicFrameLocks xmlns:a="http://schemas.openxmlformats.org/drawingml/2006/main" noChangeAspect="1"/>
-            </wp:cNvGraphicFramePr>
-            <a:graphic xmlns:a="http://schemas.openxmlformats.org/drawingml/2006/main">
-              <a:graphicData uri="http://schemas.openxmlformats.org/drawingml/2006/picture">
-                <pic:pic xmlns:pic="http://schemas.openxmlformats.org/drawingml/2006/picture">
-                  <pic:nvPicPr>
-                    <pic:cNvPr id="0" name="Picture 16"/>
-                    <pic:cNvPicPr>
-                      <a:picLocks noChangeAspect="1" noChangeArrowheads="1"/>
-                    </pic:cNvPicPr>
-                  </pic:nvPicPr>
-                  <pic:blipFill>
-                    <a:blip r:embed="rId31" cstate="print">
-                      <a:extLst>
-                        <a:ext uri="{28A0092B-C50C-407E-A947-70E740481C1C}">
-                          <a14:useLocalDpi xmlns:a14="http://schemas.microsoft.com/office/drawing/2010/main" val="0"/>
-                        </a:ext>
-                      </a:extLst>
-                    </a:blip>
-                    <a:srcRect/>
-                    <a:stretch>
-                      <a:fillRect/>
-                    </a:stretch>
-                  </pic:blipFill>
-                  <pic:spPr bwMode="auto">
-                    <a:xfrm>
-                      <a:off x="0" y="0"/>
-                      <a:ext cx="3124835" cy="2258695"/>
-                    </a:xfrm>
-                    <a:prstGeom prst="rect">
-                      <a:avLst/>
-                    </a:prstGeom>
-                    <a:noFill/>
-                    <a:ln>
-                      <a:noFill/>
-                    </a:ln>
-                  </pic:spPr>
-                </pic:pic>
-              </a:graphicData>
-            </a:graphic>
-            <wp14:sizeRelV relativeFrom="margin">
-              <wp14:pctHeight>0</wp14:pctHeight>
-            </wp14:sizeRelV>
-          </wp:anchor>
-        </w:drawing>
-      </w:r>
       <w:r>
         <w:rPr>
           <w:noProof/>
@@ -7284,7 +5607,7 @@
                     </pic:cNvPicPr>
                   </pic:nvPicPr>
                   <pic:blipFill>
-                    <a:blip r:embed="rId32" cstate="print">
+                    <a:blip r:embed="rId28" cstate="print">
                       <a:extLst>
                         <a:ext uri="{28A0092B-C50C-407E-A947-70E740481C1C}">
                           <a14:useLocalDpi xmlns:a14="http://schemas.microsoft.com/office/drawing/2010/main" val="0"/>
@@ -7326,8 +5649,77 @@
       </w:r>
     </w:p>
     <w:p>
-      <w:bookmarkStart w:id="139" w:name="OLE_LINK21"/>
-      <w:bookmarkStart w:id="140" w:name="OLE_LINK22"/>
+      <w:r>
+        <w:rPr>
+          <w:noProof/>
+        </w:rPr>
+        <w:drawing>
+          <wp:anchor distT="0" distB="0" distL="114300" distR="114300" simplePos="0" relativeHeight="251660288" behindDoc="1" locked="0" layoutInCell="1" allowOverlap="1" wp14:anchorId="100D559B" wp14:editId="6A99C8DD">
+            <wp:simplePos x="0" y="0"/>
+            <wp:positionH relativeFrom="column">
+              <wp:posOffset>0</wp:posOffset>
+            </wp:positionH>
+            <wp:positionV relativeFrom="paragraph">
+              <wp:posOffset>-561</wp:posOffset>
+            </wp:positionV>
+            <wp:extent cx="3125281" cy="2256312"/>
+            <wp:effectExtent l="0" t="0" r="0" b="0"/>
+            <wp:wrapTight wrapText="bothSides">
+              <wp:wrapPolygon edited="0">
+                <wp:start x="0" y="0"/>
+                <wp:lineTo x="0" y="21339"/>
+                <wp:lineTo x="21464" y="21339"/>
+                <wp:lineTo x="21464" y="0"/>
+                <wp:lineTo x="0" y="0"/>
+              </wp:wrapPolygon>
+            </wp:wrapTight>
+            <wp:docPr id="26" name="Picture 26"/>
+            <wp:cNvGraphicFramePr>
+              <a:graphicFrameLocks xmlns:a="http://schemas.openxmlformats.org/drawingml/2006/main" noChangeAspect="1"/>
+            </wp:cNvGraphicFramePr>
+            <a:graphic xmlns:a="http://schemas.openxmlformats.org/drawingml/2006/main">
+              <a:graphicData uri="http://schemas.openxmlformats.org/drawingml/2006/picture">
+                <pic:pic xmlns:pic="http://schemas.openxmlformats.org/drawingml/2006/picture">
+                  <pic:nvPicPr>
+                    <pic:cNvPr id="0" name="Picture 16"/>
+                    <pic:cNvPicPr>
+                      <a:picLocks noChangeAspect="1" noChangeArrowheads="1"/>
+                    </pic:cNvPicPr>
+                  </pic:nvPicPr>
+                  <pic:blipFill>
+                    <a:blip r:embed="rId29" cstate="print">
+                      <a:extLst>
+                        <a:ext uri="{28A0092B-C50C-407E-A947-70E740481C1C}">
+                          <a14:useLocalDpi xmlns:a14="http://schemas.microsoft.com/office/drawing/2010/main" val="0"/>
+                        </a:ext>
+                      </a:extLst>
+                    </a:blip>
+                    <a:srcRect/>
+                    <a:stretch>
+                      <a:fillRect/>
+                    </a:stretch>
+                  </pic:blipFill>
+                  <pic:spPr bwMode="auto">
+                    <a:xfrm>
+                      <a:off x="0" y="0"/>
+                      <a:ext cx="3125281" cy="2256312"/>
+                    </a:xfrm>
+                    <a:prstGeom prst="rect">
+                      <a:avLst/>
+                    </a:prstGeom>
+                    <a:noFill/>
+                    <a:ln>
+                      <a:noFill/>
+                    </a:ln>
+                  </pic:spPr>
+                </pic:pic>
+              </a:graphicData>
+            </a:graphic>
+          </wp:anchor>
+        </w:drawing>
+      </w:r>
+      <w:bookmarkStart w:id="81" w:name="OLE_LINK21"/>
+      <w:bookmarkStart w:id="82" w:name="OLE_LINK22"/>
     </w:p>
     <w:p>
       <w:pPr>
@@ -7336,13 +5728,13 @@
       <w:r>
         <w:t xml:space="preserve">Left: </w:t>
       </w:r>
-      <w:bookmarkStart w:id="141" w:name="OLE_LINK39"/>
-      <w:bookmarkStart w:id="142" w:name="OLE_LINK40"/>
+      <w:bookmarkStart w:id="83" w:name="OLE_LINK39"/>
+      <w:bookmarkStart w:id="84" w:name="OLE_LINK40"/>
       <w:r>
         <w:t>Initial</w:t>
       </w:r>
-      <w:bookmarkEnd w:id="141"/>
-      <w:bookmarkEnd w:id="142"/>
+      <w:bookmarkEnd w:id="83"/>
+      <w:bookmarkEnd w:id="84"/>
       <w:r>
         <w:t xml:space="preserve">                                                 Right: on hover, South America</w:t>
       </w:r>
@@ -7437,7 +5829,7 @@
                     </pic:cNvPicPr>
                   </pic:nvPicPr>
                   <pic:blipFill>
-                    <a:blip r:embed="rId33" cstate="print">
+                    <a:blip r:embed="rId30" cstate="print">
                       <a:extLst>
                         <a:ext uri="{28A0092B-C50C-407E-A947-70E740481C1C}">
                           <a14:useLocalDpi xmlns:a14="http://schemas.microsoft.com/office/drawing/2010/main" val="0"/>
@@ -7471,214 +5863,17 @@
     </w:p>
     <w:p>
       <w:pPr>
-        <w:rPr>
-          <w:b/>
-          <w:bCs/>
-        </w:rPr>
-      </w:pPr>
-      <w:r>
-        <w:rPr>
-          <w:b/>
-          <w:bCs/>
-        </w:rPr>
-        <w:t>evaluation</w:t>
-      </w:r>
-    </w:p>
-    <w:p>
-      <w:pPr>
-        <w:rPr>
-          <w:b/>
-          <w:rtl/>
-        </w:rPr>
-      </w:pPr>
-      <w:r>
-        <w:t xml:space="preserve">This visualization saves </w:t>
-      </w:r>
-      <w:r>
-        <w:rPr>
-          <w:b/>
-        </w:rPr>
-        <w:t>time</w:t>
-      </w:r>
-      <w:r>
-        <w:rPr>
-          <w:b/>
-        </w:rPr>
-        <w:t xml:space="preserve"> </w:t>
-      </w:r>
-      <w:r>
-        <w:t>in</w:t>
-      </w:r>
-      <w:r>
-        <w:rPr>
-          <w:b/>
-        </w:rPr>
-        <w:t>:</w:t>
-      </w:r>
-    </w:p>
-    <w:p>
-      <w:pPr>
-        <w:pStyle w:val="ListParagraph"/>
-        <w:numPr>
-          <w:ilvl w:val="0"/>
-          <w:numId w:val="28"/>
-        </w:numPr>
-      </w:pPr>
-      <w:r>
-        <w:t xml:space="preserve">Comparing </w:t>
-      </w:r>
-      <w:r>
-        <w:t xml:space="preserve">derived values </w:t>
-      </w:r>
-    </w:p>
-    <w:p>
-      <w:pPr>
-        <w:pStyle w:val="ListParagraph"/>
-        <w:numPr>
-          <w:ilvl w:val="0"/>
-          <w:numId w:val="28"/>
-        </w:numPr>
-      </w:pPr>
-      <w:r>
-        <w:lastRenderedPageBreak/>
-        <w:t>Find</w:t>
-      </w:r>
-      <w:r>
-        <w:t>ing</w:t>
-      </w:r>
-      <w:r>
-        <w:t xml:space="preserve"> extremes</w:t>
-      </w:r>
-      <w:r>
-        <w:t xml:space="preserve"> / anomalies</w:t>
-      </w:r>
-      <w:r>
-        <w:t xml:space="preserve"> in </w:t>
-      </w:r>
-      <w:proofErr w:type="gramStart"/>
-      <w:r>
-        <w:t>different groups</w:t>
-      </w:r>
-      <w:proofErr w:type="gramEnd"/>
-    </w:p>
-    <w:p>
-      <w:pPr>
-        <w:pStyle w:val="ListParagraph"/>
-        <w:numPr>
-          <w:ilvl w:val="0"/>
-          <w:numId w:val="28"/>
-        </w:numPr>
-      </w:pPr>
-      <w:r>
-        <w:t xml:space="preserve">Find correlation between country attributes </w:t>
-      </w:r>
-      <w:r>
-        <w:t>(</w:t>
-      </w:r>
-      <w:r>
-        <w:t>income group / economy)</w:t>
-      </w:r>
-    </w:p>
-    <w:p>
-      <w:pPr>
-        <w:pStyle w:val="ListParagraph"/>
-        <w:numPr>
-          <w:ilvl w:val="0"/>
-          <w:numId w:val="28"/>
-        </w:numPr>
-      </w:pPr>
-      <w:r>
-        <w:t xml:space="preserve">Identify </w:t>
-      </w:r>
-      <w:r>
-        <w:t xml:space="preserve">local </w:t>
-      </w:r>
-      <w:r>
-        <w:t>trends</w:t>
-      </w:r>
-    </w:p>
-    <w:p>
-      <w:r>
-        <w:t xml:space="preserve">This visualization offers </w:t>
-      </w:r>
-      <w:r>
-        <w:rPr>
-          <w:b/>
-          <w:bCs/>
-        </w:rPr>
-        <w:t xml:space="preserve">insight </w:t>
-      </w:r>
-      <w:r>
-        <w:t>on the trends in our data:</w:t>
-      </w:r>
-      <w:bookmarkStart w:id="143" w:name="_GoBack"/>
-      <w:bookmarkEnd w:id="143"/>
-    </w:p>
-    <w:p>
-      <w:pPr>
-        <w:pStyle w:val="ListParagraph"/>
-        <w:numPr>
-          <w:ilvl w:val="0"/>
-          <w:numId w:val="29"/>
-        </w:numPr>
-      </w:pPr>
-      <w:r>
-        <w:t>In each continent, there is always 1 country, which property values are orders of magnitude bigger than the rest, but the county with the extreme values may be different per game on the same continent (indicating again the existence of game preference to locale)</w:t>
-      </w:r>
-    </w:p>
-    <w:p>
-      <w:pPr>
-        <w:pStyle w:val="ListParagraph"/>
-        <w:numPr>
-          <w:ilvl w:val="0"/>
-          <w:numId w:val="29"/>
-        </w:numPr>
-      </w:pPr>
-      <w:r>
-        <w:t xml:space="preserve">Countries in the one continent compared to another country in </w:t>
-      </w:r>
-      <w:proofErr w:type="gramStart"/>
-      <w:r>
-        <w:t>a different, poorer continents</w:t>
-      </w:r>
-      <w:proofErr w:type="gramEnd"/>
-      <w:r>
-        <w:t xml:space="preserve"> with the same GDP value spent more money in the Steam store.</w:t>
-      </w:r>
-    </w:p>
-    <w:p>
-      <w:pPr>
         <w:pStyle w:val="Heading6"/>
       </w:pPr>
       <w:r>
         <w:t>Radial Axis</w:t>
       </w:r>
     </w:p>
-    <w:bookmarkEnd w:id="139"/>
-    <w:bookmarkEnd w:id="140"/>
-    <w:p/>
-    <w:p/>
-    <w:bookmarkEnd w:id="68"/>
-    <w:p>
-      <w:pPr>
-        <w:rPr>
-          <w:b/>
-          <w:bCs/>
-        </w:rPr>
-      </w:pPr>
-      <w:r>
-        <w:rPr>
-          <w:b/>
-          <w:bCs/>
-        </w:rPr>
-        <w:t>evaluation</w:t>
-      </w:r>
-    </w:p>
-    <w:p>
-      <w:r>
-        <w:t>V = T + I + E + C</w:t>
-      </w:r>
-    </w:p>
+    <w:bookmarkEnd w:id="81"/>
+    <w:bookmarkEnd w:id="82"/>
+    <w:p/>
+    <w:p/>
+    <w:bookmarkEnd w:id="60"/>
     <w:p/>
     <w:p/>
     <w:p/>
@@ -7790,24 +5985,24 @@
           <w:numId w:val="8"/>
         </w:numPr>
       </w:pPr>
-      <w:bookmarkStart w:id="144" w:name="_Toc490776298"/>
-      <w:bookmarkStart w:id="145" w:name="_Toc490776929"/>
-      <w:bookmarkStart w:id="146" w:name="_Toc490776979"/>
-      <w:bookmarkStart w:id="147" w:name="_Toc490777173"/>
-      <w:bookmarkStart w:id="148" w:name="_Toc491540062"/>
-      <w:bookmarkStart w:id="149" w:name="_Toc492211567"/>
+      <w:bookmarkStart w:id="85" w:name="_Toc490776298"/>
+      <w:bookmarkStart w:id="86" w:name="_Toc490776929"/>
+      <w:bookmarkStart w:id="87" w:name="_Toc490776979"/>
+      <w:bookmarkStart w:id="88" w:name="_Toc490777173"/>
+      <w:bookmarkStart w:id="89" w:name="_Toc491540062"/>
+      <w:bookmarkStart w:id="90" w:name="_Toc492211567"/>
       <w:bookmarkEnd w:id="56"/>
       <w:bookmarkEnd w:id="57"/>
       <w:bookmarkEnd w:id="58"/>
       <w:r>
         <w:t>Evaluation</w:t>
       </w:r>
-      <w:bookmarkEnd w:id="144"/>
-      <w:bookmarkEnd w:id="145"/>
-      <w:bookmarkEnd w:id="146"/>
-      <w:bookmarkEnd w:id="147"/>
-      <w:bookmarkEnd w:id="148"/>
-      <w:bookmarkEnd w:id="149"/>
+      <w:bookmarkEnd w:id="85"/>
+      <w:bookmarkEnd w:id="86"/>
+      <w:bookmarkEnd w:id="87"/>
+      <w:bookmarkEnd w:id="88"/>
+      <w:bookmarkEnd w:id="89"/>
+      <w:bookmarkEnd w:id="90"/>
     </w:p>
     <w:p/>
     <w:p/>
@@ -7839,7 +6034,7 @@
     <w:p/>
     <w:p/>
     <w:p>
-      <w:bookmarkStart w:id="150" w:name="OLE_LINK5"/>
+      <w:bookmarkStart w:id="91" w:name="OLE_LINK5"/>
     </w:p>
     <w:p>
       <w:pPr>
@@ -7849,28 +6044,28 @@
           <w:numId w:val="8"/>
         </w:numPr>
       </w:pPr>
-      <w:bookmarkStart w:id="151" w:name="_Toc490776299"/>
-      <w:bookmarkStart w:id="152" w:name="_Toc490776930"/>
-      <w:bookmarkStart w:id="153" w:name="_Toc490776980"/>
-      <w:bookmarkStart w:id="154" w:name="_Toc490777174"/>
-      <w:bookmarkStart w:id="155" w:name="_Toc491540063"/>
-      <w:bookmarkStart w:id="156" w:name="_Toc492211568"/>
-      <w:bookmarkStart w:id="157" w:name="OLE_LINK4"/>
+      <w:bookmarkStart w:id="92" w:name="_Toc490776299"/>
+      <w:bookmarkStart w:id="93" w:name="_Toc490776930"/>
+      <w:bookmarkStart w:id="94" w:name="_Toc490776980"/>
+      <w:bookmarkStart w:id="95" w:name="_Toc490777174"/>
+      <w:bookmarkStart w:id="96" w:name="_Toc491540063"/>
+      <w:bookmarkStart w:id="97" w:name="_Toc492211568"/>
+      <w:bookmarkStart w:id="98" w:name="OLE_LINK4"/>
       <w:r>
         <w:t>Conclusions</w:t>
       </w:r>
-      <w:bookmarkEnd w:id="151"/>
-      <w:bookmarkEnd w:id="152"/>
-      <w:bookmarkEnd w:id="153"/>
-      <w:bookmarkEnd w:id="154"/>
-      <w:bookmarkEnd w:id="155"/>
-      <w:bookmarkEnd w:id="156"/>
-    </w:p>
-    <w:bookmarkEnd w:id="157" w:displacedByCustomXml="next"/>
-    <w:bookmarkEnd w:id="150" w:displacedByCustomXml="next"/>
-    <w:bookmarkStart w:id="158" w:name="_Toc492211569" w:displacedByCustomXml="next"/>
-    <w:bookmarkStart w:id="159" w:name="OLE_LINK2" w:displacedByCustomXml="next"/>
-    <w:bookmarkStart w:id="160" w:name="_Toc491540064" w:displacedByCustomXml="next"/>
+      <w:bookmarkEnd w:id="92"/>
+      <w:bookmarkEnd w:id="93"/>
+      <w:bookmarkEnd w:id="94"/>
+      <w:bookmarkEnd w:id="95"/>
+      <w:bookmarkEnd w:id="96"/>
+      <w:bookmarkEnd w:id="97"/>
+    </w:p>
+    <w:bookmarkEnd w:id="98" w:displacedByCustomXml="next"/>
+    <w:bookmarkEnd w:id="91" w:displacedByCustomXml="next"/>
+    <w:bookmarkStart w:id="99" w:name="_Toc491540064" w:displacedByCustomXml="next"/>
+    <w:bookmarkStart w:id="100" w:name="OLE_LINK2" w:displacedByCustomXml="next"/>
+    <w:bookmarkStart w:id="101" w:name="_Toc492211569" w:displacedByCustomXml="next"/>
     <w:sdt>
       <w:sdtPr>
         <w:rPr>
@@ -7911,15 +6106,16 @@
             </w:rPr>
             <w:t>References</w:t>
           </w:r>
-          <w:bookmarkEnd w:id="160"/>
-          <w:bookmarkEnd w:id="158"/>
+          <w:bookmarkEnd w:id="101"/>
+          <w:bookmarkEnd w:id="99"/>
         </w:p>
-        <w:bookmarkEnd w:id="159" w:displacedByCustomXml="next"/>
+        <w:bookmarkEnd w:id="100" w:displacedByCustomXml="next"/>
         <w:sdt>
           <w:sdtPr>
             <w:id w:val="-573587230"/>
             <w:bibliography/>
           </w:sdtPr>
+          <w:sdtEndPr/>
           <w:sdtContent>
             <w:p>
               <w:pPr>
@@ -8042,11 +6238,12 @@
           <w:numId w:val="8"/>
         </w:numPr>
       </w:pPr>
-      <w:bookmarkStart w:id="161" w:name="_Toc492211570"/>
-      <w:r>
+      <w:bookmarkStart w:id="102" w:name="_Toc492211570"/>
+      <w:r>
+        <w:lastRenderedPageBreak/>
         <w:t>Appendix</w:t>
       </w:r>
-      <w:bookmarkEnd w:id="161"/>
+      <w:bookmarkEnd w:id="102"/>
     </w:p>
     <w:p>
       <w:pPr>
@@ -8074,7 +6271,7 @@
 </file>
 
 <file path=word/numbering.xml><?xml version="1.0" encoding="utf-8"?>
-<w:numbering xmlns:wpc="http://schemas.microsoft.com/office/word/2010/wordprocessingCanvas" xmlns:cx="http://schemas.microsoft.com/office/drawing/2014/chartex" xmlns:cx1="http://schemas.microsoft.com/office/drawing/2015/9/8/chartex" xmlns:cx2="http://schemas.microsoft.com/office/drawing/2015/10/21/chartex" xmlns:cx3="http://schemas.microsoft.com/office/drawing/2016/5/9/chartex" xmlns:cx4="http://schemas.microsoft.com/office/drawing/2016/5/10/chartex" xmlns:cx5="http://schemas.microsoft.com/office/drawing/2016/5/11/chartex" xmlns:cx6="http://schemas.microsoft.com/office/drawing/2016/5/12/chartex" xmlns:cx7="http://schemas.microsoft.com/office/drawing/2016/5/13/chartex" xmlns:cx8="http://schemas.microsoft.com/office/drawing/2016/5/14/chartex" xmlns:mc="http://schemas.openxmlformats.org/markup-compatibility/2006" xmlns:aink="http://schemas.microsoft.com/office/drawing/2016/ink" xmlns:am3d="http://schemas.microsoft.com/office/drawing/2017/model3d" xmlns:o="urn:schemas-microsoft-com:office:office" xmlns:r="http://schemas.openxmlformats.org/officeDocument/2006/relationships" xmlns:m="http://schemas.openxmlformats.org/officeDocument/2006/math" xmlns:v="urn:schemas-microsoft-com:vml" xmlns:wp14="http://schemas.microsoft.com/office/word/2010/wordprocessingDrawing" xmlns:wp="http://schemas.openxmlformats.org/drawingml/2006/wordprocessingDrawing" xmlns:w10="urn:schemas-microsoft-com:office:word" xmlns:w="http://schemas.openxmlformats.org/wordprocessingml/2006/main" xmlns:w14="http://schemas.microsoft.com/office/word/2010/wordml" xmlns:w15="http://schemas.microsoft.com/office/word/2012/wordml" xmlns:w16cid="http://schemas.microsoft.com/office/word/2016/wordml/cid" xmlns:w16se="http://schemas.microsoft.com/office/word/2015/wordml/symex" xmlns:wpg="http://schemas.microsoft.com/office/word/2010/wordprocessingGroup" xmlns:wpi="http://schemas.microsoft.com/office/word/2010/wordprocessingInk" xmlns:wne="http://schemas.microsoft.com/office/word/2006/wordml" xmlns:wps="http://schemas.microsoft.com/office/word/2010/wordprocessingShape" mc:Ignorable="w14 w15 w16se w16cid wp14">
+<w:numbering xmlns:wpc="http://schemas.microsoft.com/office/word/2010/wordprocessingCanvas" xmlns:cx="http://schemas.microsoft.com/office/drawing/2014/chartex" xmlns:mc="http://schemas.openxmlformats.org/markup-compatibility/2006" xmlns:o="urn:schemas-microsoft-com:office:office" xmlns:r="http://schemas.openxmlformats.org/officeDocument/2006/relationships" xmlns:m="http://schemas.openxmlformats.org/officeDocument/2006/math" xmlns:v="urn:schemas-microsoft-com:vml" xmlns:wp14="http://schemas.microsoft.com/office/word/2010/wordprocessingDrawing" xmlns:wp="http://schemas.openxmlformats.org/drawingml/2006/wordprocessingDrawing" xmlns:w10="urn:schemas-microsoft-com:office:word" xmlns:w="http://schemas.openxmlformats.org/wordprocessingml/2006/main" xmlns:w14="http://schemas.microsoft.com/office/word/2010/wordml" xmlns:w15="http://schemas.microsoft.com/office/word/2012/wordml" xmlns:w16se="http://schemas.microsoft.com/office/word/2015/wordml/symex" xmlns:wpg="http://schemas.microsoft.com/office/word/2010/wordprocessingGroup" xmlns:wpi="http://schemas.microsoft.com/office/word/2010/wordprocessingInk" xmlns:wne="http://schemas.microsoft.com/office/word/2006/wordml" xmlns:wps="http://schemas.microsoft.com/office/word/2010/wordprocessingShape" mc:Ignorable="w14 w15 w16se wp14">
   <w:abstractNum w:abstractNumId="0" w15:restartNumberingAfterBreak="0">
     <w:nsid w:val="08CD3EA4"/>
     <w:multiLevelType w:val="hybridMultilevel"/>
@@ -8823,119 +7020,6 @@
     </w:lvl>
   </w:abstractNum>
   <w:abstractNum w:abstractNumId="8" w15:restartNumberingAfterBreak="0">
-    <w:nsid w:val="19AE6216"/>
-    <w:multiLevelType w:val="hybridMultilevel"/>
-    <w:tmpl w:val="82D49F92"/>
-    <w:lvl w:ilvl="0" w:tplc="04090001">
-      <w:start w:val="1"/>
-      <w:numFmt w:val="bullet"/>
-      <w:lvlText w:val=""/>
-      <w:lvlJc w:val="left"/>
-      <w:pPr>
-        <w:ind w:left="720" w:hanging="360"/>
-      </w:pPr>
-      <w:rPr>
-        <w:rFonts w:ascii="Symbol" w:hAnsi="Symbol" w:hint="default"/>
-      </w:rPr>
-    </w:lvl>
-    <w:lvl w:ilvl="1" w:tplc="04090003" w:tentative="1">
-      <w:start w:val="1"/>
-      <w:numFmt w:val="bullet"/>
-      <w:lvlText w:val="o"/>
-      <w:lvlJc w:val="left"/>
-      <w:pPr>
-        <w:ind w:left="1440" w:hanging="360"/>
-      </w:pPr>
-      <w:rPr>
-        <w:rFonts w:ascii="Courier New" w:hAnsi="Courier New" w:cs="Courier New" w:hint="default"/>
-      </w:rPr>
-    </w:lvl>
-    <w:lvl w:ilvl="2" w:tplc="04090005" w:tentative="1">
-      <w:start w:val="1"/>
-      <w:numFmt w:val="bullet"/>
-      <w:lvlText w:val=""/>
-      <w:lvlJc w:val="left"/>
-      <w:pPr>
-        <w:ind w:left="2160" w:hanging="360"/>
-      </w:pPr>
-      <w:rPr>
-        <w:rFonts w:ascii="Wingdings" w:hAnsi="Wingdings" w:hint="default"/>
-      </w:rPr>
-    </w:lvl>
-    <w:lvl w:ilvl="3" w:tplc="04090001" w:tentative="1">
-      <w:start w:val="1"/>
-      <w:numFmt w:val="bullet"/>
-      <w:lvlText w:val=""/>
-      <w:lvlJc w:val="left"/>
-      <w:pPr>
-        <w:ind w:left="2880" w:hanging="360"/>
-      </w:pPr>
-      <w:rPr>
-        <w:rFonts w:ascii="Symbol" w:hAnsi="Symbol" w:hint="default"/>
-      </w:rPr>
-    </w:lvl>
-    <w:lvl w:ilvl="4" w:tplc="04090003" w:tentative="1">
-      <w:start w:val="1"/>
-      <w:numFmt w:val="bullet"/>
-      <w:lvlText w:val="o"/>
-      <w:lvlJc w:val="left"/>
-      <w:pPr>
-        <w:ind w:left="3600" w:hanging="360"/>
-      </w:pPr>
-      <w:rPr>
-        <w:rFonts w:ascii="Courier New" w:hAnsi="Courier New" w:cs="Courier New" w:hint="default"/>
-      </w:rPr>
-    </w:lvl>
-    <w:lvl w:ilvl="5" w:tplc="04090005" w:tentative="1">
-      <w:start w:val="1"/>
-      <w:numFmt w:val="bullet"/>
-      <w:lvlText w:val=""/>
-      <w:lvlJc w:val="left"/>
-      <w:pPr>
-        <w:ind w:left="4320" w:hanging="360"/>
-      </w:pPr>
-      <w:rPr>
-        <w:rFonts w:ascii="Wingdings" w:hAnsi="Wingdings" w:hint="default"/>
-      </w:rPr>
-    </w:lvl>
-    <w:lvl w:ilvl="6" w:tplc="04090001" w:tentative="1">
-      <w:start w:val="1"/>
-      <w:numFmt w:val="bullet"/>
-      <w:lvlText w:val=""/>
-      <w:lvlJc w:val="left"/>
-      <w:pPr>
-        <w:ind w:left="5040" w:hanging="360"/>
-      </w:pPr>
-      <w:rPr>
-        <w:rFonts w:ascii="Symbol" w:hAnsi="Symbol" w:hint="default"/>
-      </w:rPr>
-    </w:lvl>
-    <w:lvl w:ilvl="7" w:tplc="04090003" w:tentative="1">
-      <w:start w:val="1"/>
-      <w:numFmt w:val="bullet"/>
-      <w:lvlText w:val="o"/>
-      <w:lvlJc w:val="left"/>
-      <w:pPr>
-        <w:ind w:left="5760" w:hanging="360"/>
-      </w:pPr>
-      <w:rPr>
-        <w:rFonts w:ascii="Courier New" w:hAnsi="Courier New" w:cs="Courier New" w:hint="default"/>
-      </w:rPr>
-    </w:lvl>
-    <w:lvl w:ilvl="8" w:tplc="04090005" w:tentative="1">
-      <w:start w:val="1"/>
-      <w:numFmt w:val="bullet"/>
-      <w:lvlText w:val=""/>
-      <w:lvlJc w:val="left"/>
-      <w:pPr>
-        <w:ind w:left="6480" w:hanging="360"/>
-      </w:pPr>
-      <w:rPr>
-        <w:rFonts w:ascii="Wingdings" w:hAnsi="Wingdings" w:hint="default"/>
-      </w:rPr>
-    </w:lvl>
-  </w:abstractNum>
-  <w:abstractNum w:abstractNumId="9" w15:restartNumberingAfterBreak="0">
     <w:nsid w:val="20CA0BD5"/>
     <w:multiLevelType w:val="hybridMultilevel"/>
     <w:tmpl w:val="35B85264"/>
@@ -9048,120 +7132,7 @@
       </w:rPr>
     </w:lvl>
   </w:abstractNum>
-  <w:abstractNum w:abstractNumId="10" w15:restartNumberingAfterBreak="0">
-    <w:nsid w:val="28462C90"/>
-    <w:multiLevelType w:val="hybridMultilevel"/>
-    <w:tmpl w:val="72B297F4"/>
-    <w:lvl w:ilvl="0" w:tplc="04090001">
-      <w:start w:val="1"/>
-      <w:numFmt w:val="bullet"/>
-      <w:lvlText w:val=""/>
-      <w:lvlJc w:val="left"/>
-      <w:pPr>
-        <w:ind w:left="720" w:hanging="360"/>
-      </w:pPr>
-      <w:rPr>
-        <w:rFonts w:ascii="Symbol" w:hAnsi="Symbol" w:hint="default"/>
-      </w:rPr>
-    </w:lvl>
-    <w:lvl w:ilvl="1" w:tplc="04090003" w:tentative="1">
-      <w:start w:val="1"/>
-      <w:numFmt w:val="bullet"/>
-      <w:lvlText w:val="o"/>
-      <w:lvlJc w:val="left"/>
-      <w:pPr>
-        <w:ind w:left="1440" w:hanging="360"/>
-      </w:pPr>
-      <w:rPr>
-        <w:rFonts w:ascii="Courier New" w:hAnsi="Courier New" w:cs="Courier New" w:hint="default"/>
-      </w:rPr>
-    </w:lvl>
-    <w:lvl w:ilvl="2" w:tplc="04090005" w:tentative="1">
-      <w:start w:val="1"/>
-      <w:numFmt w:val="bullet"/>
-      <w:lvlText w:val=""/>
-      <w:lvlJc w:val="left"/>
-      <w:pPr>
-        <w:ind w:left="2160" w:hanging="360"/>
-      </w:pPr>
-      <w:rPr>
-        <w:rFonts w:ascii="Wingdings" w:hAnsi="Wingdings" w:hint="default"/>
-      </w:rPr>
-    </w:lvl>
-    <w:lvl w:ilvl="3" w:tplc="04090001" w:tentative="1">
-      <w:start w:val="1"/>
-      <w:numFmt w:val="bullet"/>
-      <w:lvlText w:val=""/>
-      <w:lvlJc w:val="left"/>
-      <w:pPr>
-        <w:ind w:left="2880" w:hanging="360"/>
-      </w:pPr>
-      <w:rPr>
-        <w:rFonts w:ascii="Symbol" w:hAnsi="Symbol" w:hint="default"/>
-      </w:rPr>
-    </w:lvl>
-    <w:lvl w:ilvl="4" w:tplc="04090003" w:tentative="1">
-      <w:start w:val="1"/>
-      <w:numFmt w:val="bullet"/>
-      <w:lvlText w:val="o"/>
-      <w:lvlJc w:val="left"/>
-      <w:pPr>
-        <w:ind w:left="3600" w:hanging="360"/>
-      </w:pPr>
-      <w:rPr>
-        <w:rFonts w:ascii="Courier New" w:hAnsi="Courier New" w:cs="Courier New" w:hint="default"/>
-      </w:rPr>
-    </w:lvl>
-    <w:lvl w:ilvl="5" w:tplc="04090005" w:tentative="1">
-      <w:start w:val="1"/>
-      <w:numFmt w:val="bullet"/>
-      <w:lvlText w:val=""/>
-      <w:lvlJc w:val="left"/>
-      <w:pPr>
-        <w:ind w:left="4320" w:hanging="360"/>
-      </w:pPr>
-      <w:rPr>
-        <w:rFonts w:ascii="Wingdings" w:hAnsi="Wingdings" w:hint="default"/>
-      </w:rPr>
-    </w:lvl>
-    <w:lvl w:ilvl="6" w:tplc="04090001" w:tentative="1">
-      <w:start w:val="1"/>
-      <w:numFmt w:val="bullet"/>
-      <w:lvlText w:val=""/>
-      <w:lvlJc w:val="left"/>
-      <w:pPr>
-        <w:ind w:left="5040" w:hanging="360"/>
-      </w:pPr>
-      <w:rPr>
-        <w:rFonts w:ascii="Symbol" w:hAnsi="Symbol" w:hint="default"/>
-      </w:rPr>
-    </w:lvl>
-    <w:lvl w:ilvl="7" w:tplc="04090003" w:tentative="1">
-      <w:start w:val="1"/>
-      <w:numFmt w:val="bullet"/>
-      <w:lvlText w:val="o"/>
-      <w:lvlJc w:val="left"/>
-      <w:pPr>
-        <w:ind w:left="5760" w:hanging="360"/>
-      </w:pPr>
-      <w:rPr>
-        <w:rFonts w:ascii="Courier New" w:hAnsi="Courier New" w:cs="Courier New" w:hint="default"/>
-      </w:rPr>
-    </w:lvl>
-    <w:lvl w:ilvl="8" w:tplc="04090005" w:tentative="1">
-      <w:start w:val="1"/>
-      <w:numFmt w:val="bullet"/>
-      <w:lvlText w:val=""/>
-      <w:lvlJc w:val="left"/>
-      <w:pPr>
-        <w:ind w:left="6480" w:hanging="360"/>
-      </w:pPr>
-      <w:rPr>
-        <w:rFonts w:ascii="Wingdings" w:hAnsi="Wingdings" w:hint="default"/>
-      </w:rPr>
-    </w:lvl>
-  </w:abstractNum>
-  <w:abstractNum w:abstractNumId="11" w15:restartNumberingAfterBreak="0">
+  <w:abstractNum w:abstractNumId="9" w15:restartNumberingAfterBreak="0">
     <w:nsid w:val="2A4A089A"/>
     <w:multiLevelType w:val="multilevel"/>
     <w:tmpl w:val="D738FB12"/>
@@ -9274,7 +7245,7 @@
       </w:pPr>
     </w:lvl>
   </w:abstractNum>
-  <w:abstractNum w:abstractNumId="12" w15:restartNumberingAfterBreak="0">
+  <w:abstractNum w:abstractNumId="10" w15:restartNumberingAfterBreak="0">
     <w:nsid w:val="3F5726FF"/>
     <w:multiLevelType w:val="multilevel"/>
     <w:tmpl w:val="0409001F"/>
@@ -9363,120 +7334,7 @@
       </w:pPr>
     </w:lvl>
   </w:abstractNum>
-  <w:abstractNum w:abstractNumId="13" w15:restartNumberingAfterBreak="0">
-    <w:nsid w:val="4D3C428C"/>
-    <w:multiLevelType w:val="hybridMultilevel"/>
-    <w:tmpl w:val="22265B4A"/>
-    <w:lvl w:ilvl="0" w:tplc="04090001">
-      <w:start w:val="1"/>
-      <w:numFmt w:val="bullet"/>
-      <w:lvlText w:val=""/>
-      <w:lvlJc w:val="left"/>
-      <w:pPr>
-        <w:ind w:left="720" w:hanging="360"/>
-      </w:pPr>
-      <w:rPr>
-        <w:rFonts w:ascii="Symbol" w:hAnsi="Symbol" w:hint="default"/>
-      </w:rPr>
-    </w:lvl>
-    <w:lvl w:ilvl="1" w:tplc="04090003" w:tentative="1">
-      <w:start w:val="1"/>
-      <w:numFmt w:val="bullet"/>
-      <w:lvlText w:val="o"/>
-      <w:lvlJc w:val="left"/>
-      <w:pPr>
-        <w:ind w:left="1440" w:hanging="360"/>
-      </w:pPr>
-      <w:rPr>
-        <w:rFonts w:ascii="Courier New" w:hAnsi="Courier New" w:cs="Courier New" w:hint="default"/>
-      </w:rPr>
-    </w:lvl>
-    <w:lvl w:ilvl="2" w:tplc="04090005" w:tentative="1">
-      <w:start w:val="1"/>
-      <w:numFmt w:val="bullet"/>
-      <w:lvlText w:val=""/>
-      <w:lvlJc w:val="left"/>
-      <w:pPr>
-        <w:ind w:left="2160" w:hanging="360"/>
-      </w:pPr>
-      <w:rPr>
-        <w:rFonts w:ascii="Wingdings" w:hAnsi="Wingdings" w:hint="default"/>
-      </w:rPr>
-    </w:lvl>
-    <w:lvl w:ilvl="3" w:tplc="04090001" w:tentative="1">
-      <w:start w:val="1"/>
-      <w:numFmt w:val="bullet"/>
-      <w:lvlText w:val=""/>
-      <w:lvlJc w:val="left"/>
-      <w:pPr>
-        <w:ind w:left="2880" w:hanging="360"/>
-      </w:pPr>
-      <w:rPr>
-        <w:rFonts w:ascii="Symbol" w:hAnsi="Symbol" w:hint="default"/>
-      </w:rPr>
-    </w:lvl>
-    <w:lvl w:ilvl="4" w:tplc="04090003" w:tentative="1">
-      <w:start w:val="1"/>
-      <w:numFmt w:val="bullet"/>
-      <w:lvlText w:val="o"/>
-      <w:lvlJc w:val="left"/>
-      <w:pPr>
-        <w:ind w:left="3600" w:hanging="360"/>
-      </w:pPr>
-      <w:rPr>
-        <w:rFonts w:ascii="Courier New" w:hAnsi="Courier New" w:cs="Courier New" w:hint="default"/>
-      </w:rPr>
-    </w:lvl>
-    <w:lvl w:ilvl="5" w:tplc="04090005" w:tentative="1">
-      <w:start w:val="1"/>
-      <w:numFmt w:val="bullet"/>
-      <w:lvlText w:val=""/>
-      <w:lvlJc w:val="left"/>
-      <w:pPr>
-        <w:ind w:left="4320" w:hanging="360"/>
-      </w:pPr>
-      <w:rPr>
-        <w:rFonts w:ascii="Wingdings" w:hAnsi="Wingdings" w:hint="default"/>
-      </w:rPr>
-    </w:lvl>
-    <w:lvl w:ilvl="6" w:tplc="04090001" w:tentative="1">
-      <w:start w:val="1"/>
-      <w:numFmt w:val="bullet"/>
-      <w:lvlText w:val=""/>
-      <w:lvlJc w:val="left"/>
-      <w:pPr>
-        <w:ind w:left="5040" w:hanging="360"/>
-      </w:pPr>
-      <w:rPr>
-        <w:rFonts w:ascii="Symbol" w:hAnsi="Symbol" w:hint="default"/>
-      </w:rPr>
-    </w:lvl>
-    <w:lvl w:ilvl="7" w:tplc="04090003" w:tentative="1">
-      <w:start w:val="1"/>
-      <w:numFmt w:val="bullet"/>
-      <w:lvlText w:val="o"/>
-      <w:lvlJc w:val="left"/>
-      <w:pPr>
-        <w:ind w:left="5760" w:hanging="360"/>
-      </w:pPr>
-      <w:rPr>
-        <w:rFonts w:ascii="Courier New" w:hAnsi="Courier New" w:cs="Courier New" w:hint="default"/>
-      </w:rPr>
-    </w:lvl>
-    <w:lvl w:ilvl="8" w:tplc="04090005" w:tentative="1">
-      <w:start w:val="1"/>
-      <w:numFmt w:val="bullet"/>
-      <w:lvlText w:val=""/>
-      <w:lvlJc w:val="left"/>
-      <w:pPr>
-        <w:ind w:left="6480" w:hanging="360"/>
-      </w:pPr>
-      <w:rPr>
-        <w:rFonts w:ascii="Wingdings" w:hAnsi="Wingdings" w:hint="default"/>
-      </w:rPr>
-    </w:lvl>
-  </w:abstractNum>
-  <w:abstractNum w:abstractNumId="14" w15:restartNumberingAfterBreak="0">
+  <w:abstractNum w:abstractNumId="11" w15:restartNumberingAfterBreak="0">
     <w:nsid w:val="4FA65914"/>
     <w:multiLevelType w:val="multilevel"/>
     <w:tmpl w:val="0409001F"/>
@@ -9562,7 +7420,7 @@
       </w:pPr>
     </w:lvl>
   </w:abstractNum>
-  <w:abstractNum w:abstractNumId="15" w15:restartNumberingAfterBreak="0">
+  <w:abstractNum w:abstractNumId="12" w15:restartNumberingAfterBreak="0">
     <w:nsid w:val="51921EF9"/>
     <w:multiLevelType w:val="multilevel"/>
     <w:tmpl w:val="BB4ABD6C"/>
@@ -9675,7 +7533,7 @@
       </w:pPr>
     </w:lvl>
   </w:abstractNum>
-  <w:abstractNum w:abstractNumId="16" w15:restartNumberingAfterBreak="0">
+  <w:abstractNum w:abstractNumId="13" w15:restartNumberingAfterBreak="0">
     <w:nsid w:val="5C573358"/>
     <w:multiLevelType w:val="multilevel"/>
     <w:tmpl w:val="0409001D"/>
@@ -9761,7 +7619,7 @@
       </w:pPr>
     </w:lvl>
   </w:abstractNum>
-  <w:abstractNum w:abstractNumId="17" w15:restartNumberingAfterBreak="0">
+  <w:abstractNum w:abstractNumId="14" w15:restartNumberingAfterBreak="0">
     <w:nsid w:val="5F0F1D93"/>
     <w:multiLevelType w:val="hybridMultilevel"/>
     <w:tmpl w:val="AA4E10D0"/>
@@ -9847,7 +7705,7 @@
       </w:pPr>
     </w:lvl>
   </w:abstractNum>
-  <w:abstractNum w:abstractNumId="18" w15:restartNumberingAfterBreak="0">
+  <w:abstractNum w:abstractNumId="15" w15:restartNumberingAfterBreak="0">
     <w:nsid w:val="6650531E"/>
     <w:multiLevelType w:val="multilevel"/>
     <w:tmpl w:val="0409001F"/>
@@ -9933,7 +7791,7 @@
       </w:pPr>
     </w:lvl>
   </w:abstractNum>
-  <w:abstractNum w:abstractNumId="19" w15:restartNumberingAfterBreak="0">
+  <w:abstractNum w:abstractNumId="16" w15:restartNumberingAfterBreak="0">
     <w:nsid w:val="6C276CEB"/>
     <w:multiLevelType w:val="hybridMultilevel"/>
     <w:tmpl w:val="A4BAFCF4"/>
@@ -10019,7 +7877,7 @@
       </w:pPr>
     </w:lvl>
   </w:abstractNum>
-  <w:abstractNum w:abstractNumId="20" w15:restartNumberingAfterBreak="0">
+  <w:abstractNum w:abstractNumId="17" w15:restartNumberingAfterBreak="0">
     <w:nsid w:val="6E4514E3"/>
     <w:multiLevelType w:val="hybridMultilevel"/>
     <w:tmpl w:val="157236B0"/>
@@ -10105,120 +7963,7 @@
       </w:pPr>
     </w:lvl>
   </w:abstractNum>
-  <w:abstractNum w:abstractNumId="21" w15:restartNumberingAfterBreak="0">
-    <w:nsid w:val="6F6A7FC1"/>
-    <w:multiLevelType w:val="hybridMultilevel"/>
-    <w:tmpl w:val="C576E68A"/>
-    <w:lvl w:ilvl="0" w:tplc="04090001">
-      <w:start w:val="1"/>
-      <w:numFmt w:val="bullet"/>
-      <w:lvlText w:val=""/>
-      <w:lvlJc w:val="left"/>
-      <w:pPr>
-        <w:ind w:left="720" w:hanging="360"/>
-      </w:pPr>
-      <w:rPr>
-        <w:rFonts w:ascii="Symbol" w:hAnsi="Symbol" w:hint="default"/>
-      </w:rPr>
-    </w:lvl>
-    <w:lvl w:ilvl="1" w:tplc="04090003" w:tentative="1">
-      <w:start w:val="1"/>
-      <w:numFmt w:val="bullet"/>
-      <w:lvlText w:val="o"/>
-      <w:lvlJc w:val="left"/>
-      <w:pPr>
-        <w:ind w:left="1440" w:hanging="360"/>
-      </w:pPr>
-      <w:rPr>
-        <w:rFonts w:ascii="Courier New" w:hAnsi="Courier New" w:cs="Courier New" w:hint="default"/>
-      </w:rPr>
-    </w:lvl>
-    <w:lvl w:ilvl="2" w:tplc="04090005" w:tentative="1">
-      <w:start w:val="1"/>
-      <w:numFmt w:val="bullet"/>
-      <w:lvlText w:val=""/>
-      <w:lvlJc w:val="left"/>
-      <w:pPr>
-        <w:ind w:left="2160" w:hanging="360"/>
-      </w:pPr>
-      <w:rPr>
-        <w:rFonts w:ascii="Wingdings" w:hAnsi="Wingdings" w:hint="default"/>
-      </w:rPr>
-    </w:lvl>
-    <w:lvl w:ilvl="3" w:tplc="04090001" w:tentative="1">
-      <w:start w:val="1"/>
-      <w:numFmt w:val="bullet"/>
-      <w:lvlText w:val=""/>
-      <w:lvlJc w:val="left"/>
-      <w:pPr>
-        <w:ind w:left="2880" w:hanging="360"/>
-      </w:pPr>
-      <w:rPr>
-        <w:rFonts w:ascii="Symbol" w:hAnsi="Symbol" w:hint="default"/>
-      </w:rPr>
-    </w:lvl>
-    <w:lvl w:ilvl="4" w:tplc="04090003" w:tentative="1">
-      <w:start w:val="1"/>
-      <w:numFmt w:val="bullet"/>
-      <w:lvlText w:val="o"/>
-      <w:lvlJc w:val="left"/>
-      <w:pPr>
-        <w:ind w:left="3600" w:hanging="360"/>
-      </w:pPr>
-      <w:rPr>
-        <w:rFonts w:ascii="Courier New" w:hAnsi="Courier New" w:cs="Courier New" w:hint="default"/>
-      </w:rPr>
-    </w:lvl>
-    <w:lvl w:ilvl="5" w:tplc="04090005" w:tentative="1">
-      <w:start w:val="1"/>
-      <w:numFmt w:val="bullet"/>
-      <w:lvlText w:val=""/>
-      <w:lvlJc w:val="left"/>
-      <w:pPr>
-        <w:ind w:left="4320" w:hanging="360"/>
-      </w:pPr>
-      <w:rPr>
-        <w:rFonts w:ascii="Wingdings" w:hAnsi="Wingdings" w:hint="default"/>
-      </w:rPr>
-    </w:lvl>
-    <w:lvl w:ilvl="6" w:tplc="04090001" w:tentative="1">
-      <w:start w:val="1"/>
-      <w:numFmt w:val="bullet"/>
-      <w:lvlText w:val=""/>
-      <w:lvlJc w:val="left"/>
-      <w:pPr>
-        <w:ind w:left="5040" w:hanging="360"/>
-      </w:pPr>
-      <w:rPr>
-        <w:rFonts w:ascii="Symbol" w:hAnsi="Symbol" w:hint="default"/>
-      </w:rPr>
-    </w:lvl>
-    <w:lvl w:ilvl="7" w:tplc="04090003" w:tentative="1">
-      <w:start w:val="1"/>
-      <w:numFmt w:val="bullet"/>
-      <w:lvlText w:val="o"/>
-      <w:lvlJc w:val="left"/>
-      <w:pPr>
-        <w:ind w:left="5760" w:hanging="360"/>
-      </w:pPr>
-      <w:rPr>
-        <w:rFonts w:ascii="Courier New" w:hAnsi="Courier New" w:cs="Courier New" w:hint="default"/>
-      </w:rPr>
-    </w:lvl>
-    <w:lvl w:ilvl="8" w:tplc="04090005" w:tentative="1">
-      <w:start w:val="1"/>
-      <w:numFmt w:val="bullet"/>
-      <w:lvlText w:val=""/>
-      <w:lvlJc w:val="left"/>
-      <w:pPr>
-        <w:ind w:left="6480" w:hanging="360"/>
-      </w:pPr>
-      <w:rPr>
-        <w:rFonts w:ascii="Wingdings" w:hAnsi="Wingdings" w:hint="default"/>
-      </w:rPr>
-    </w:lvl>
-  </w:abstractNum>
-  <w:abstractNum w:abstractNumId="22" w15:restartNumberingAfterBreak="0">
+  <w:abstractNum w:abstractNumId="18" w15:restartNumberingAfterBreak="0">
     <w:nsid w:val="705706E7"/>
     <w:multiLevelType w:val="multilevel"/>
     <w:tmpl w:val="1B9E003A"/>
@@ -10368,16 +8113,16 @@
     </w:lvl>
   </w:abstractNum>
   <w:num w:numId="1">
-    <w:abstractNumId w:val="9"/>
+    <w:abstractNumId w:val="8"/>
   </w:num>
   <w:num w:numId="2">
-    <w:abstractNumId w:val="22"/>
+    <w:abstractNumId w:val="18"/>
   </w:num>
   <w:num w:numId="3">
     <w:abstractNumId w:val="5"/>
   </w:num>
   <w:num w:numId="4">
-    <w:abstractNumId w:val="20"/>
+    <w:abstractNumId w:val="17"/>
   </w:num>
   <w:num w:numId="5">
     <w:abstractNumId w:val="0"/>
@@ -10389,25 +8134,25 @@
     <w:abstractNumId w:val="7"/>
   </w:num>
   <w:num w:numId="8">
-    <w:abstractNumId w:val="12"/>
+    <w:abstractNumId w:val="10"/>
   </w:num>
   <w:num w:numId="9">
-    <w:abstractNumId w:val="16"/>
+    <w:abstractNumId w:val="13"/>
   </w:num>
   <w:num w:numId="10">
     <w:abstractNumId w:val="1"/>
   </w:num>
   <w:num w:numId="11">
-    <w:abstractNumId w:val="19"/>
+    <w:abstractNumId w:val="16"/>
   </w:num>
   <w:num w:numId="12">
-    <w:abstractNumId w:val="14"/>
+    <w:abstractNumId w:val="11"/>
   </w:num>
   <w:num w:numId="13">
     <w:abstractNumId w:val="6"/>
   </w:num>
   <w:num w:numId="14">
-    <w:abstractNumId w:val="15"/>
+    <w:abstractNumId w:val="12"/>
     <w:lvlOverride w:ilvl="0">
       <w:lvl w:ilvl="0">
         <w:numFmt w:val="decimal"/>
@@ -10417,7 +8162,7 @@
     </w:lvlOverride>
   </w:num>
   <w:num w:numId="15">
-    <w:abstractNumId w:val="15"/>
+    <w:abstractNumId w:val="12"/>
     <w:lvlOverride w:ilvl="0">
       <w:lvl w:ilvl="0">
         <w:numFmt w:val="decimal"/>
@@ -10427,7 +8172,7 @@
     </w:lvlOverride>
   </w:num>
   <w:num w:numId="16">
-    <w:abstractNumId w:val="15"/>
+    <w:abstractNumId w:val="12"/>
     <w:lvlOverride w:ilvl="0">
       <w:lvl w:ilvl="0">
         <w:numFmt w:val="decimal"/>
@@ -10437,7 +8182,7 @@
     </w:lvlOverride>
   </w:num>
   <w:num w:numId="17">
-    <w:abstractNumId w:val="15"/>
+    <w:abstractNumId w:val="12"/>
     <w:lvlOverride w:ilvl="0">
       <w:lvl w:ilvl="0">
         <w:numFmt w:val="decimal"/>
@@ -10447,7 +8192,7 @@
     </w:lvlOverride>
   </w:num>
   <w:num w:numId="18">
-    <w:abstractNumId w:val="15"/>
+    <w:abstractNumId w:val="12"/>
     <w:lvlOverride w:ilvl="0">
       <w:lvl w:ilvl="0">
         <w:numFmt w:val="decimal"/>
@@ -10457,7 +8202,7 @@
     </w:lvlOverride>
   </w:num>
   <w:num w:numId="19">
-    <w:abstractNumId w:val="15"/>
+    <w:abstractNumId w:val="12"/>
     <w:lvlOverride w:ilvl="0">
       <w:lvl w:ilvl="0">
         <w:numFmt w:val="decimal"/>
@@ -10467,7 +8212,7 @@
     </w:lvlOverride>
   </w:num>
   <w:num w:numId="20">
-    <w:abstractNumId w:val="15"/>
+    <w:abstractNumId w:val="12"/>
     <w:lvlOverride w:ilvl="0">
       <w:lvl w:ilvl="0">
         <w:numFmt w:val="decimal"/>
@@ -10477,7 +8222,7 @@
     </w:lvlOverride>
   </w:num>
   <w:num w:numId="21">
-    <w:abstractNumId w:val="17"/>
+    <w:abstractNumId w:val="14"/>
   </w:num>
   <w:num w:numId="22">
     <w:abstractNumId w:val="2"/>
@@ -10486,28 +8231,16 @@
     <w:abstractNumId w:val="4"/>
   </w:num>
   <w:num w:numId="24">
-    <w:abstractNumId w:val="18"/>
+    <w:abstractNumId w:val="15"/>
   </w:num>
   <w:num w:numId="25">
-    <w:abstractNumId w:val="11"/>
-  </w:num>
-  <w:num w:numId="26">
-    <w:abstractNumId w:val="21"/>
-  </w:num>
-  <w:num w:numId="27">
-    <w:abstractNumId w:val="13"/>
-  </w:num>
-  <w:num w:numId="28">
-    <w:abstractNumId w:val="10"/>
-  </w:num>
-  <w:num w:numId="29">
-    <w:abstractNumId w:val="8"/>
+    <w:abstractNumId w:val="9"/>
   </w:num>
 </w:numbering>
 </file>
 
 <file path=word/styles.xml><?xml version="1.0" encoding="utf-8"?>
-<w:styles xmlns:mc="http://schemas.openxmlformats.org/markup-compatibility/2006" xmlns:r="http://schemas.openxmlformats.org/officeDocument/2006/relationships" xmlns:w="http://schemas.openxmlformats.org/wordprocessingml/2006/main" xmlns:w14="http://schemas.microsoft.com/office/word/2010/wordml" xmlns:w15="http://schemas.microsoft.com/office/word/2012/wordml" xmlns:w16cid="http://schemas.microsoft.com/office/word/2016/wordml/cid" xmlns:w16se="http://schemas.microsoft.com/office/word/2015/wordml/symex" mc:Ignorable="w14 w15 w16se w16cid">
+<w:styles xmlns:mc="http://schemas.openxmlformats.org/markup-compatibility/2006" xmlns:r="http://schemas.openxmlformats.org/officeDocument/2006/relationships" xmlns:w="http://schemas.openxmlformats.org/wordprocessingml/2006/main" xmlns:w14="http://schemas.microsoft.com/office/word/2010/wordml" xmlns:w15="http://schemas.microsoft.com/office/word/2012/wordml" xmlns:w16se="http://schemas.microsoft.com/office/word/2015/wordml/symex" mc:Ignorable="w14 w15 w16se">
   <w:docDefaults>
     <w:rPrDefault>
       <w:rPr>
@@ -10523,7 +8256,7 @@
       </w:pPr>
     </w:pPrDefault>
   </w:docDefaults>
-  <w:latentStyles w:defLockedState="0" w:defUIPriority="99" w:defSemiHidden="0" w:defUnhideWhenUsed="0" w:defQFormat="0" w:count="375">
+  <w:latentStyles w:defLockedState="0" w:defUIPriority="99" w:defSemiHidden="0" w:defUnhideWhenUsed="0" w:defQFormat="0" w:count="371">
     <w:lsdException w:name="Normal" w:uiPriority="0" w:qFormat="1"/>
     <w:lsdException w:name="heading 1" w:uiPriority="9" w:qFormat="1"/>
     <w:lsdException w:name="heading 2" w:semiHidden="1" w:uiPriority="9" w:unhideWhenUsed="1" w:qFormat="1"/>
@@ -10629,6 +8362,7 @@
     <w:lsdException w:name="HTML Sample" w:semiHidden="1" w:unhideWhenUsed="1"/>
     <w:lsdException w:name="HTML Typewriter" w:semiHidden="1" w:unhideWhenUsed="1"/>
     <w:lsdException w:name="HTML Variable" w:semiHidden="1" w:unhideWhenUsed="1"/>
+    <w:lsdException w:name="Normal Table" w:semiHidden="1" w:unhideWhenUsed="1"/>
     <w:lsdException w:name="annotation subject" w:semiHidden="1" w:unhideWhenUsed="1"/>
     <w:lsdException w:name="No List" w:semiHidden="1" w:unhideWhenUsed="1"/>
     <w:lsdException w:name="Outline List 1" w:semiHidden="1" w:unhideWhenUsed="1"/>
@@ -10672,8 +8406,10 @@
     <w:lsdException w:name="Table Elegant" w:semiHidden="1" w:unhideWhenUsed="1"/>
     <w:lsdException w:name="Table Professional" w:semiHidden="1" w:unhideWhenUsed="1"/>
     <w:lsdException w:name="Table Subtle 1" w:semiHidden="1" w:unhideWhenUsed="1"/>
+    <w:lsdException w:name="Table Subtle 2" w:semiHidden="1" w:unhideWhenUsed="1"/>
     <w:lsdException w:name="Table Web 1" w:semiHidden="1" w:unhideWhenUsed="1"/>
     <w:lsdException w:name="Table Web 2" w:semiHidden="1" w:unhideWhenUsed="1"/>
+    <w:lsdException w:name="Table Web 3" w:semiHidden="1" w:unhideWhenUsed="1"/>
     <w:lsdException w:name="Balloon Text" w:semiHidden="1" w:unhideWhenUsed="1"/>
     <w:lsdException w:name="Table Grid" w:uiPriority="39"/>
     <w:lsdException w:name="Table Theme" w:semiHidden="1" w:unhideWhenUsed="1"/>
@@ -10892,15 +8628,11 @@
     <w:lsdException w:name="List Table 5 Dark Accent 6" w:uiPriority="50"/>
     <w:lsdException w:name="List Table 6 Colorful Accent 6" w:uiPriority="51"/>
     <w:lsdException w:name="List Table 7 Colorful Accent 6" w:uiPriority="52"/>
-    <w:lsdException w:name="Mention" w:semiHidden="1" w:unhideWhenUsed="1"/>
-    <w:lsdException w:name="Smart Hyperlink" w:semiHidden="1" w:unhideWhenUsed="1"/>
-    <w:lsdException w:name="Hashtag" w:semiHidden="1" w:unhideWhenUsed="1"/>
-    <w:lsdException w:name="Unresolved Mention" w:semiHidden="1" w:unhideWhenUsed="1"/>
   </w:latentStyles>
   <w:style w:type="paragraph" w:default="1" w:styleId="Normal">
     <w:name w:val="Normal"/>
     <w:qFormat/>
-    <w:rsid w:val="00A603E4"/>
+    <w:rsid w:val="004C6E10"/>
   </w:style>
   <w:style w:type="paragraph" w:styleId="Heading1">
     <w:name w:val="heading 1"/>
@@ -11032,6 +8764,7 @@
   <w:style w:type="character" w:default="1" w:styleId="DefaultParagraphFont">
     <w:name w:val="Default Paragraph Font"/>
     <w:uiPriority w:val="1"/>
+    <w:semiHidden/>
     <w:unhideWhenUsed/>
   </w:style>
   <w:style w:type="table" w:default="1" w:styleId="TableNormal">
@@ -11398,8 +9131,8 @@
     <w:unhideWhenUsed/>
     <w:rsid w:val="001A4578"/>
   </w:style>
-  <w:style w:type="character" w:customStyle="1" w:styleId="UnresolvedMention1">
-    <w:name w:val="Unresolved Mention1"/>
+  <w:style w:type="character" w:customStyle="1" w:styleId="UnresolvedMention">
+    <w:name w:val="Unresolved Mention"/>
     <w:basedOn w:val="DefaultParagraphFont"/>
     <w:uiPriority w:val="99"/>
     <w:semiHidden/>
@@ -11894,7 +9627,7 @@
 </file>
 
 <file path=customXml/itemProps1.xml><?xml version="1.0" encoding="utf-8"?>
-<ds:datastoreItem xmlns:ds="http://schemas.openxmlformats.org/officeDocument/2006/customXml" ds:itemID="{F71ECAFA-D174-47A3-8649-FA083B47112E}">
+<ds:datastoreItem xmlns:ds="http://schemas.openxmlformats.org/officeDocument/2006/customXml" ds:itemID="{6401122A-162D-4142-A07B-15F49DF281D3}">
   <ds:schemaRefs>
     <ds:schemaRef ds:uri="http://schemas.openxmlformats.org/officeDocument/2006/bibliography"/>
     <ds:schemaRef ds:uri="urn:schemas-microsoft-com:xslt"/>

</xml_diff>